<commit_message>
Rettet Produkt beskrivelse.docx efter kommentar.
</commit_message>
<xml_diff>
--- a/Rapport/Produkt beskrivelse.docx
+++ b/Rapport/Produkt beskrivelse.docx
@@ -1,10 +1,10 @@
 
 <file path=word/document.xml><?xml version="1.0" encoding="utf-8"?>
-<w:document xmlns:wpc="http://schemas.microsoft.com/office/word/2010/wordprocessingCanvas" xmlns:cx="http://schemas.microsoft.com/office/drawing/2014/chartex" xmlns:cx1="http://schemas.microsoft.com/office/drawing/2015/9/8/chartex" xmlns:mc="http://schemas.openxmlformats.org/markup-compatibility/2006" xmlns:o="urn:schemas-microsoft-com:office:office" xmlns:r="http://schemas.openxmlformats.org/officeDocument/2006/relationships" xmlns:m="http://schemas.openxmlformats.org/officeDocument/2006/math" xmlns:v="urn:schemas-microsoft-com:vml" xmlns:wp14="http://schemas.microsoft.com/office/word/2010/wordprocessingDrawing" xmlns:wp="http://schemas.openxmlformats.org/drawingml/2006/wordprocessingDrawing" xmlns:w10="urn:schemas-microsoft-com:office:word" xmlns:w="http://schemas.openxmlformats.org/wordprocessingml/2006/main" xmlns:w14="http://schemas.microsoft.com/office/word/2010/wordml" xmlns:w15="http://schemas.microsoft.com/office/word/2012/wordml" xmlns:w16se="http://schemas.microsoft.com/office/word/2015/wordml/symex" xmlns:wpg="http://schemas.microsoft.com/office/word/2010/wordprocessingGroup" xmlns:wpi="http://schemas.microsoft.com/office/word/2010/wordprocessingInk" xmlns:wne="http://schemas.microsoft.com/office/word/2006/wordml" xmlns:wps="http://schemas.microsoft.com/office/word/2010/wordprocessingShape" mc:Ignorable="w14 w15 w16se wp14">
+<w:document xmlns:wpc="http://schemas.microsoft.com/office/word/2010/wordprocessingCanvas" xmlns:mc="http://schemas.openxmlformats.org/markup-compatibility/2006" xmlns:o="urn:schemas-microsoft-com:office:office" xmlns:r="http://schemas.openxmlformats.org/officeDocument/2006/relationships" xmlns:m="http://schemas.openxmlformats.org/officeDocument/2006/math" xmlns:v="urn:schemas-microsoft-com:vml" xmlns:wp14="http://schemas.microsoft.com/office/word/2010/wordprocessingDrawing" xmlns:wp="http://schemas.openxmlformats.org/drawingml/2006/wordprocessingDrawing" xmlns:w10="urn:schemas-microsoft-com:office:word" xmlns:w="http://schemas.openxmlformats.org/wordprocessingml/2006/main" xmlns:w14="http://schemas.microsoft.com/office/word/2010/wordml" xmlns:w15="http://schemas.microsoft.com/office/word/2012/wordml" xmlns:wpg="http://schemas.microsoft.com/office/word/2010/wordprocessingGroup" xmlns:wpi="http://schemas.microsoft.com/office/word/2010/wordprocessingInk" xmlns:wne="http://schemas.microsoft.com/office/word/2006/wordml" xmlns:wps="http://schemas.microsoft.com/office/word/2010/wordprocessingShape" mc:Ignorable="w14 w15 wp14">
   <w:body>
     <w:p>
       <w:pPr>
-        <w:pStyle w:val="Overskrift1"/>
+        <w:pStyle w:val="Heading1"/>
       </w:pPr>
       <w:bookmarkStart w:id="0" w:name="_Toc451334736"/>
       <w:r>
@@ -17,66 +17,10 @@
     </w:p>
     <w:p>
       <w:r>
-        <w:t xml:space="preserve">I dette afsnit vil der blive gennemgået </w:t>
-      </w:r>
-      <w:proofErr w:type="spellStart"/>
-      <w:r>
-        <w:t>funktionaliterne</w:t>
-      </w:r>
-      <w:proofErr w:type="spellEnd"/>
-      <w:r>
-        <w:t xml:space="preserve"> i produktet,</w:t>
-      </w:r>
-      <w:r>
-        <w:t xml:space="preserve"> </w:t>
-      </w:r>
-      <w:commentRangeStart w:id="1"/>
-      <w:r>
-        <w:t>hvor</w:t>
-      </w:r>
-      <w:ins w:id="2" w:author="Christian Winkel" w:date="2016-05-18T13:22:00Z">
-        <w:r>
-          <w:t xml:space="preserve"> der</w:t>
-        </w:r>
-      </w:ins>
-      <w:r>
-        <w:t xml:space="preserve"> først</w:t>
-      </w:r>
-      <w:del w:id="3" w:author="Christian Winkel" w:date="2016-05-18T13:22:00Z">
-        <w:r>
-          <w:delText xml:space="preserve"> der</w:delText>
-        </w:r>
-      </w:del>
-      <w:r>
-        <w:t xml:space="preserve"> vil blive </w:t>
-      </w:r>
-      <w:del w:id="4" w:author="Christian Winkel" w:date="2016-05-18T13:21:00Z">
-        <w:r>
-          <w:delText>det funktionaliteter de deler</w:delText>
-        </w:r>
-      </w:del>
-      <w:ins w:id="5" w:author="Christian Winkel" w:date="2016-05-18T13:21:00Z">
-        <w:r>
-          <w:t>gennemgået de fælles funktionaliteter mellem forbruger-</w:t>
-        </w:r>
-      </w:ins>
-      <w:ins w:id="6" w:author="Christian Winkel" w:date="2016-05-18T13:22:00Z">
-        <w:r>
-          <w:t xml:space="preserve"> og administrationsdelen</w:t>
-        </w:r>
-      </w:ins>
-      <w:r>
-        <w:t xml:space="preserve">. </w:t>
-      </w:r>
-      <w:commentRangeEnd w:id="1"/>
-      <w:r>
-        <w:rPr>
-          <w:rStyle w:val="Kommentarhenvisning"/>
-        </w:rPr>
-        <w:commentReference w:id="1"/>
-      </w:r>
-      <w:r>
-        <w:t>Derefter</w:t>
+        <w:t>I dette afsnit vil der blive gennemgået funktionaliterne i produktet,</w:t>
+      </w:r>
+      <w:r>
+        <w:t xml:space="preserve"> hvor der først vil blive gennemgået de fælles funktionaliteter mellem forbruger- og administrationsdelen. Derefter</w:t>
       </w:r>
       <w:r>
         <w:t xml:space="preserve"> v</w:t>
@@ -91,19 +35,19 @@
     <w:p/>
     <w:p>
       <w:pPr>
-        <w:pStyle w:val="Overskrift2"/>
+        <w:pStyle w:val="Heading2"/>
       </w:pPr>
-      <w:bookmarkStart w:id="7" w:name="_Toc451334737"/>
+      <w:bookmarkStart w:id="1" w:name="_Toc451334737"/>
       <w:r>
         <w:t>Delte funktionaliteter</w:t>
       </w:r>
-      <w:bookmarkEnd w:id="7"/>
+      <w:bookmarkEnd w:id="1"/>
     </w:p>
     <w:p>
       <w:r>
         <w:rPr>
           <w:noProof/>
-          <w:lang w:val="en-US"/>
+          <w:lang w:eastAsia="da-DK"/>
         </w:rPr>
         <mc:AlternateContent>
           <mc:Choice Requires="wpg">
@@ -141,7 +85,7 @@
                           </pic:cNvPicPr>
                         </pic:nvPicPr>
                         <pic:blipFill>
-                          <a:blip r:embed="rId8">
+                          <a:blip r:embed="rId6">
                             <a:extLst>
                               <a:ext uri="{28A0092B-C50C-407E-A947-70E740481C1C}">
                                 <a14:useLocalDpi xmlns:a14="http://schemas.microsoft.com/office/drawing/2010/main" val="0"/>
@@ -185,10 +129,10 @@
                           <w:txbxContent>
                             <w:p>
                               <w:pPr>
-                                <w:pStyle w:val="Billedtekst"/>
+                                <w:pStyle w:val="Caption"/>
                                 <w:jc w:val="left"/>
                               </w:pPr>
-                              <w:bookmarkStart w:id="8" w:name="_Ref451180671"/>
+                              <w:bookmarkStart w:id="2" w:name="_Ref451180671"/>
                               <w:r>
                                 <w:t xml:space="preserve">Figur </w:t>
                               </w:r>
@@ -201,29 +145,19 @@
                               <w:r>
                                 <w:fldChar w:fldCharType="separate"/>
                               </w:r>
-                              <w:ins w:id="9" w:author="Christian Winkel" w:date="2016-05-18T13:39:00Z">
-                                <w:r>
-                                  <w:rPr>
-                                    <w:noProof/>
-                                  </w:rPr>
-                                  <w:t>1</w:t>
-                                </w:r>
-                              </w:ins>
-                              <w:del w:id="10" w:author="Christian Winkel" w:date="2016-05-18T13:39:00Z">
-                                <w:r>
-                                  <w:rPr>
-                                    <w:noProof/>
-                                  </w:rPr>
-                                  <w:delText>7</w:delText>
-                                </w:r>
-                              </w:del>
+                              <w:r>
+                                <w:rPr>
+                                  <w:noProof/>
+                                </w:rPr>
+                                <w:t>1</w:t>
+                              </w:r>
                               <w:r>
                                 <w:rPr>
                                   <w:noProof/>
                                 </w:rPr>
                                 <w:fldChar w:fldCharType="end"/>
                               </w:r>
-                              <w:bookmarkEnd w:id="8"/>
+                              <w:bookmarkEnd w:id="2"/>
                               <w:r>
                                 <w:t>: Autofuldførelse</w:t>
                               </w:r>
@@ -265,23 +199,23 @@
                   <v:path o:extrusionok="f" gradientshapeok="t" o:connecttype="rect"/>
                   <o:lock v:ext="edit" aspectratio="t"/>
                 </v:shapetype>
-                <v:shape id="Picture 19" o:spid="_x0000_s1027" type="#_x0000_t75" style="position:absolute;left:477;width:10503;height:3683;visibility:visible;mso-wrap-style:square" o:gfxdata="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">
-                  <v:imagedata r:id="rId9" o:title=""/>
+                <v:shape id="Picture 19" o:spid="_x0000_s1027" type="#_x0000_t75" style="position:absolute;left:477;width:10503;height:3683;visibility:visible;mso-wrap-style:square" o:gfxdata="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">
+                  <v:imagedata r:id="rId7" o:title=""/>
                   <v:path arrowok="t"/>
                 </v:shape>
                 <v:shapetype id="_x0000_t202" coordsize="21600,21600" o:spt="202" path="m,l,21600r21600,l21600,xe">
                   <v:stroke joinstyle="miter"/>
                   <v:path gradientshapeok="t" o:connecttype="rect"/>
                 </v:shapetype>
-                <v:shape id="Text Box 20" o:spid="_x0000_s1028" type="#_x0000_t202" style="position:absolute;top:3683;width:11531;height:4121;visibility:visible;mso-wrap-style:square;v-text-anchor:top" o:gfxdata="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" stroked="f">
+                <v:shape id="Text Box 20" o:spid="_x0000_s1028" type="#_x0000_t202" style="position:absolute;top:3683;width:11531;height:4121;visibility:visible;mso-wrap-style:square;v-text-anchor:top" o:gfxdata="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" stroked="f">
                   <v:textbox style="mso-fit-shape-to-text:t" inset="0,0,0,0">
                     <w:txbxContent>
                       <w:p>
                         <w:pPr>
-                          <w:pStyle w:val="Billedtekst"/>
+                          <w:pStyle w:val="Caption"/>
                           <w:jc w:val="left"/>
                         </w:pPr>
-                        <w:bookmarkStart w:id="11" w:name="_Ref451180671"/>
+                        <w:bookmarkStart w:id="3" w:name="_Ref451180671"/>
                         <w:r>
                           <w:t xml:space="preserve">Figur </w:t>
                         </w:r>
@@ -294,29 +228,19 @@
                         <w:r>
                           <w:fldChar w:fldCharType="separate"/>
                         </w:r>
-                        <w:ins w:id="12" w:author="Christian Winkel" w:date="2016-05-18T13:39:00Z">
-                          <w:r>
-                            <w:rPr>
-                              <w:noProof/>
-                            </w:rPr>
-                            <w:t>1</w:t>
-                          </w:r>
-                        </w:ins>
-                        <w:del w:id="13" w:author="Christian Winkel" w:date="2016-05-18T13:39:00Z">
-                          <w:r>
-                            <w:rPr>
-                              <w:noProof/>
-                            </w:rPr>
-                            <w:delText>7</w:delText>
-                          </w:r>
-                        </w:del>
+                        <w:r>
+                          <w:rPr>
+                            <w:noProof/>
+                          </w:rPr>
+                          <w:t>1</w:t>
+                        </w:r>
                         <w:r>
                           <w:rPr>
                             <w:noProof/>
                           </w:rPr>
                           <w:fldChar w:fldCharType="end"/>
                         </w:r>
-                        <w:bookmarkEnd w:id="11"/>
+                        <w:bookmarkEnd w:id="3"/>
                         <w:r>
                           <w:t>: Autofuldførelse</w:t>
                         </w:r>
@@ -331,53 +255,35 @@
         </mc:AlternateContent>
       </w:r>
       <w:r>
-        <w:t xml:space="preserve">Der er nogle delte funktionaliteter mellem administrations- og forbrugerprogrammet. </w:t>
-      </w:r>
-      <w:commentRangeStart w:id="14"/>
-      <w:r>
-        <w:t>Den første funktionalitet er autofuldførelse</w:t>
-      </w:r>
-      <w:commentRangeEnd w:id="14"/>
+        <w:t>Der er en delt funktionalitet</w:t>
+      </w:r>
+      <w:r>
+        <w:t xml:space="preserve"> mellem administrations- og forbrugerprogrammet. D</w:t>
+      </w:r>
+      <w:r>
+        <w:t xml:space="preserve">en </w:t>
+      </w:r>
+      <w:r>
+        <w:t xml:space="preserve">funktionalitet er autofuldførelse, som ligger på tekstboksene i Pristjek220. Den går ned i databasen og tjekker hvad der ligger i databasen og sammenligner det, med det som brugeren allerede har skrevet. Som man kan se på </w:t>
+      </w:r>
+      <w:r>
+        <w:fldChar w:fldCharType="begin"/>
+      </w:r>
+      <w:r>
+        <w:instrText xml:space="preserve"> REF _Ref451180671 \h </w:instrText>
+      </w:r>
+      <w:r>
+        <w:fldChar w:fldCharType="separate"/>
+      </w:r>
+      <w:r>
+        <w:t xml:space="preserve">Figur </w:t>
+      </w:r>
       <w:r>
         <w:rPr>
-          <w:rStyle w:val="Kommentarhenvisning"/>
+          <w:noProof/>
         </w:rPr>
-        <w:commentReference w:id="14"/>
-      </w:r>
-      <w:r>
-        <w:t xml:space="preserve">, som ligger på tekstboksene i Pristjek220. Den går ned i databasen og tjekker hvad der ligger i databasen og sammenligner det, med det som brugeren allerede har skrevet. Som man kan se på </w:t>
-      </w:r>
-      <w:r>
-        <w:fldChar w:fldCharType="begin"/>
-      </w:r>
-      <w:r>
-        <w:instrText xml:space="preserve"> REF _Ref451180671 \h </w:instrText>
-      </w:r>
-      <w:r>
-        <w:fldChar w:fldCharType="separate"/>
-      </w:r>
-      <w:ins w:id="15" w:author="Christian Winkel" w:date="2016-05-18T13:39:00Z">
-        <w:r>
-          <w:t xml:space="preserve">Figur </w:t>
-        </w:r>
-        <w:r>
-          <w:rPr>
-            <w:noProof/>
-          </w:rPr>
-          <w:t>1</w:t>
-        </w:r>
-      </w:ins>
-      <w:del w:id="16" w:author="Christian Winkel" w:date="2016-05-18T13:39:00Z">
-        <w:r>
-          <w:delText xml:space="preserve">Figur </w:delText>
-        </w:r>
-        <w:r>
-          <w:rPr>
-            <w:noProof/>
-          </w:rPr>
-          <w:delText>1</w:delText>
-        </w:r>
-      </w:del>
+        <w:t>1</w:t>
+      </w:r>
       <w:r>
         <w:fldChar w:fldCharType="end"/>
       </w:r>
@@ -388,19 +294,19 @@
     <w:p/>
     <w:p>
       <w:pPr>
-        <w:pStyle w:val="Overskrift2"/>
+        <w:pStyle w:val="Heading2"/>
       </w:pPr>
-      <w:bookmarkStart w:id="17" w:name="_Toc451334738"/>
+      <w:bookmarkStart w:id="4" w:name="_Toc451334738"/>
       <w:r>
         <w:t>Forbruger</w:t>
       </w:r>
-      <w:bookmarkEnd w:id="17"/>
+      <w:bookmarkEnd w:id="4"/>
     </w:p>
     <w:p>
       <w:r>
         <w:rPr>
           <w:noProof/>
-          <w:lang w:val="en-US"/>
+          <w:lang w:eastAsia="da-DK"/>
         </w:rPr>
         <mc:AlternateContent>
           <mc:Choice Requires="wpg">
@@ -453,10 +359,10 @@
                           <w:txbxContent>
                             <w:p>
                               <w:pPr>
-                                <w:pStyle w:val="Billedtekst"/>
+                                <w:pStyle w:val="Caption"/>
                                 <w:jc w:val="left"/>
                               </w:pPr>
-                              <w:bookmarkStart w:id="18" w:name="_Ref451179586"/>
+                              <w:bookmarkStart w:id="5" w:name="_Ref451179586"/>
                               <w:r>
                                 <w:t xml:space="preserve">Figur </w:t>
                               </w:r>
@@ -469,26 +375,16 @@
                               <w:r>
                                 <w:fldChar w:fldCharType="separate"/>
                               </w:r>
-                              <w:ins w:id="19" w:author="Christian Winkel" w:date="2016-05-18T13:39:00Z">
-                                <w:r>
-                                  <w:rPr>
-                                    <w:noProof/>
-                                  </w:rPr>
-                                  <w:t>2</w:t>
-                                </w:r>
-                              </w:ins>
-                              <w:del w:id="20" w:author="Christian Winkel" w:date="2016-05-18T13:39:00Z">
-                                <w:r>
-                                  <w:rPr>
-                                    <w:noProof/>
-                                  </w:rPr>
-                                  <w:delText>8</w:delText>
-                                </w:r>
-                              </w:del>
+                              <w:r>
+                                <w:rPr>
+                                  <w:noProof/>
+                                </w:rPr>
+                                <w:t>2</w:t>
+                              </w:r>
                               <w:r>
                                 <w:fldChar w:fldCharType="end"/>
                               </w:r>
-                              <w:bookmarkEnd w:id="18"/>
+                              <w:bookmarkEnd w:id="5"/>
                               <w:r>
                                 <w:t>: Pristjek220 indkøbsliste</w:t>
                               </w:r>
@@ -513,7 +409,7 @@
                           </pic:cNvPicPr>
                         </pic:nvPicPr>
                         <pic:blipFill>
-                          <a:blip r:embed="rId10">
+                          <a:blip r:embed="rId8">
                             <a:extLst>
                               <a:ext uri="{28A0092B-C50C-407E-A947-70E740481C1C}">
                                 <a14:useLocalDpi xmlns:a14="http://schemas.microsoft.com/office/drawing/2010/main" val="0"/>
@@ -546,15 +442,15 @@
           <mc:Fallback>
             <w:pict>
               <v:group w14:anchorId="13DA7BED" id="Group 2" o:spid="_x0000_s1029" style="position:absolute;left:0;text-align:left;margin-left:70.75pt;margin-top:.75pt;width:121.95pt;height:171.35pt;z-index:251659264;mso-position-horizontal:right;mso-position-horizontal-relative:margin;mso-height-relative:margin" coordsize="15487,21767" o:gfxdata="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">
-                <v:shape id="Text Box 5" o:spid="_x0000_s1030" type="#_x0000_t202" style="position:absolute;left:614;top:17646;width:14871;height:4121;visibility:visible;mso-wrap-style:square;v-text-anchor:top" o:gfxdata="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" stroked="f">
+                <v:shape id="Text Box 5" o:spid="_x0000_s1030" type="#_x0000_t202" style="position:absolute;left:614;top:17646;width:14871;height:4121;visibility:visible;mso-wrap-style:square;v-text-anchor:top" o:gfxdata="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" stroked="f">
                   <v:textbox style="mso-fit-shape-to-text:t" inset="0,0,0,0">
                     <w:txbxContent>
                       <w:p>
                         <w:pPr>
-                          <w:pStyle w:val="Billedtekst"/>
+                          <w:pStyle w:val="Caption"/>
                           <w:jc w:val="left"/>
                         </w:pPr>
-                        <w:bookmarkStart w:id="21" w:name="_Ref451179586"/>
+                        <w:bookmarkStart w:id="6" w:name="_Ref451179586"/>
                         <w:r>
                           <w:t xml:space="preserve">Figur </w:t>
                         </w:r>
@@ -567,26 +463,16 @@
                         <w:r>
                           <w:fldChar w:fldCharType="separate"/>
                         </w:r>
-                        <w:ins w:id="22" w:author="Christian Winkel" w:date="2016-05-18T13:39:00Z">
-                          <w:r>
-                            <w:rPr>
-                              <w:noProof/>
-                            </w:rPr>
-                            <w:t>2</w:t>
-                          </w:r>
-                        </w:ins>
-                        <w:del w:id="23" w:author="Christian Winkel" w:date="2016-05-18T13:39:00Z">
-                          <w:r>
-                            <w:rPr>
-                              <w:noProof/>
-                            </w:rPr>
-                            <w:delText>8</w:delText>
-                          </w:r>
-                        </w:del>
+                        <w:r>
+                          <w:rPr>
+                            <w:noProof/>
+                          </w:rPr>
+                          <w:t>2</w:t>
+                        </w:r>
                         <w:r>
                           <w:fldChar w:fldCharType="end"/>
                         </w:r>
-                        <w:bookmarkEnd w:id="21"/>
+                        <w:bookmarkEnd w:id="6"/>
                         <w:r>
                           <w:t>: Pristjek220 indkøbsliste</w:t>
                         </w:r>
@@ -597,8 +483,8 @@
                     </w:txbxContent>
                   </v:textbox>
                 </v:shape>
-                <v:shape id="Picture 6" o:spid="_x0000_s1031" type="#_x0000_t75" style="position:absolute;width:15487;height:17500;visibility:visible;mso-wrap-style:square" o:gfxdata="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">
-                  <v:imagedata r:id="rId11" o:title=""/>
+                <v:shape id="Picture 6" o:spid="_x0000_s1031" type="#_x0000_t75" style="position:absolute;width:15487;height:17500;visibility:visible;mso-wrap-style:square" o:gfxdata="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">
+                  <v:imagedata r:id="rId9" o:title=""/>
                   <v:path arrowok="t"/>
                 </v:shape>
                 <w10:wrap type="square" anchorx="margin"/>
@@ -610,75 +496,39 @@
       <w:r>
         <w:t xml:space="preserve">Forbrugeren er den primære </w:t>
       </w:r>
-      <w:del w:id="24" w:author="Christian Winkel" w:date="2016-05-18T13:33:00Z">
-        <w:r>
-          <w:delText xml:space="preserve">del </w:delText>
-        </w:r>
-      </w:del>
-      <w:commentRangeStart w:id="25"/>
-      <w:ins w:id="26" w:author="Christian Winkel" w:date="2016-05-18T13:33:00Z">
-        <w:r>
-          <w:t>bruger</w:t>
-        </w:r>
-        <w:commentRangeEnd w:id="25"/>
-        <w:r>
-          <w:rPr>
-            <w:rStyle w:val="Kommentarhenvisning"/>
-          </w:rPr>
-          <w:commentReference w:id="25"/>
-        </w:r>
-        <w:r>
-          <w:t xml:space="preserve"> </w:t>
-        </w:r>
-      </w:ins>
+      <w:r>
+        <w:t>bruger</w:t>
+      </w:r>
+      <w:r>
+        <w:t xml:space="preserve"> </w:t>
+      </w:r>
       <w:r>
         <w:t>af produktet, og derfor er der blevet lavet flest funktionaliteter til forbrugeren. Hovedessensen er at kunne lave</w:t>
       </w:r>
-      <w:del w:id="27" w:author="Christian Winkel" w:date="2016-05-18T13:34:00Z">
-        <w:r>
-          <w:delText xml:space="preserve"> en indkøbsliste </w:delText>
-        </w:r>
-      </w:del>
-      <w:ins w:id="28" w:author="Christian Winkel" w:date="2016-05-18T13:34:00Z">
-        <w:r>
-          <w:t xml:space="preserve">- </w:t>
-        </w:r>
-      </w:ins>
+      <w:r>
+        <w:t xml:space="preserve">- </w:t>
+      </w:r>
       <w:r>
         <w:t>og genere</w:t>
       </w:r>
-      <w:ins w:id="29" w:author="Christian Winkel" w:date="2016-05-18T13:34:00Z">
-        <w:r>
-          <w:t>re</w:t>
-        </w:r>
-      </w:ins>
+      <w:r>
+        <w:t>re</w:t>
+      </w:r>
       <w:r>
         <w:t xml:space="preserve"> en indkøbsliste, hvor der er blevet udregnet hvo</w:t>
       </w:r>
       <w:r>
         <w:t xml:space="preserve">r det er billigst at </w:t>
       </w:r>
-      <w:del w:id="30" w:author="Christian Winkel" w:date="2016-05-18T13:34:00Z">
-        <w:r>
-          <w:delText xml:space="preserve">handle </w:delText>
-        </w:r>
-      </w:del>
-      <w:ins w:id="31" w:author="Christian Winkel" w:date="2016-05-18T13:34:00Z">
-        <w:r>
-          <w:t>købe</w:t>
-        </w:r>
-        <w:r>
-          <w:t xml:space="preserve"> </w:t>
-        </w:r>
-      </w:ins>
+      <w:r>
+        <w:t xml:space="preserve">købe </w:t>
+      </w:r>
       <w:r>
         <w:t>de forskellige vare</w:t>
       </w:r>
-      <w:ins w:id="32" w:author="Christian Winkel" w:date="2016-05-18T13:34:00Z">
-        <w:r>
-          <w:t>r</w:t>
-        </w:r>
-      </w:ins>
+      <w:r>
+        <w:t>r</w:t>
+      </w:r>
       <w:r>
         <w:t xml:space="preserve">. På </w:t>
       </w:r>
@@ -686,75 +536,55 @@
         <w:fldChar w:fldCharType="begin"/>
       </w:r>
       <w:r>
-        <w:instrText xml:space="preserve"> REF _Ref451180671 \h </w:instrText>
+        <w:instrText xml:space="preserve"> REF _Ref451179586 \h </w:instrText>
       </w:r>
       <w:r>
         <w:fldChar w:fldCharType="separate"/>
       </w:r>
-      <w:ins w:id="33" w:author="Christian Winkel" w:date="2016-05-18T13:39:00Z">
-        <w:r>
-          <w:t xml:space="preserve">Figur </w:t>
-        </w:r>
-        <w:r>
-          <w:rPr>
-            <w:noProof/>
-          </w:rPr>
-          <w:t>1</w:t>
-        </w:r>
-      </w:ins>
-      <w:del w:id="34" w:author="Christian Winkel" w:date="2016-05-18T13:39:00Z">
-        <w:r>
-          <w:delText xml:space="preserve">Figur </w:delText>
-        </w:r>
-        <w:r>
-          <w:rPr>
-            <w:noProof/>
-          </w:rPr>
-          <w:delText>1</w:delText>
-        </w:r>
-      </w:del>
+      <w:r>
+        <w:t xml:space="preserve">Figur </w:t>
+      </w:r>
+      <w:r>
+        <w:rPr>
+          <w:noProof/>
+        </w:rPr>
+        <w:t>2</w:t>
+      </w:r>
       <w:r>
         <w:fldChar w:fldCharType="end"/>
       </w:r>
       <w:r>
-        <w:t xml:space="preserve"> og </w:t>
+        <w:t xml:space="preserve"> </w:t>
+      </w:r>
+      <w:r>
+        <w:t xml:space="preserve">og </w:t>
       </w:r>
       <w:r>
         <w:fldChar w:fldCharType="begin"/>
       </w:r>
       <w:r>
-        <w:instrText xml:space="preserve"> REF _Ref451179586 \h </w:instrText>
+        <w:instrText xml:space="preserve"> REF _Ref451179560 \h </w:instrText>
       </w:r>
       <w:r>
         <w:fldChar w:fldCharType="separate"/>
       </w:r>
-      <w:ins w:id="35" w:author="Christian Winkel" w:date="2016-05-18T13:39:00Z">
-        <w:r>
-          <w:t xml:space="preserve">Figur </w:t>
-        </w:r>
-        <w:r>
-          <w:rPr>
-            <w:noProof/>
-          </w:rPr>
-          <w:t>2</w:t>
-        </w:r>
-      </w:ins>
-      <w:del w:id="36" w:author="Christian Winkel" w:date="2016-05-18T13:39:00Z">
-        <w:r>
-          <w:delText xml:space="preserve">Figur </w:delText>
-        </w:r>
-        <w:r>
-          <w:rPr>
-            <w:noProof/>
-          </w:rPr>
-          <w:delText>2</w:delText>
-        </w:r>
-      </w:del>
+      <w:r>
+        <w:t xml:space="preserve">Figur </w:t>
+      </w:r>
+      <w:r>
+        <w:rPr>
+          <w:noProof/>
+        </w:rPr>
+        <w:t>3</w:t>
+      </w:r>
       <w:r>
         <w:fldChar w:fldCharType="end"/>
       </w:r>
       <w:r>
-        <w:t xml:space="preserve"> kan man se et udsnit af brugerinterfacet for indkøbslisten ser ud i Pristjek220.</w:t>
+        <w:t xml:space="preserve"> </w:t>
+      </w:r>
+      <w:r>
+        <w:t>kan man se et udsnit af brugerinterfacet for indkøbslisten ser ud i Pristjek220.</w:t>
       </w:r>
     </w:p>
     <w:p>
@@ -764,7 +594,7 @@
       <w:r>
         <w:rPr>
           <w:noProof/>
-          <w:lang w:val="en-US"/>
+          <w:lang w:eastAsia="da-DK"/>
         </w:rPr>
         <mc:AlternateContent>
           <mc:Choice Requires="wpg">
@@ -802,7 +632,7 @@
                           </pic:cNvPicPr>
                         </pic:nvPicPr>
                         <pic:blipFill>
-                          <a:blip r:embed="rId12">
+                          <a:blip r:embed="rId10">
                             <a:extLst>
                               <a:ext uri="{28A0092B-C50C-407E-A947-70E740481C1C}">
                                 <a14:useLocalDpi xmlns:a14="http://schemas.microsoft.com/office/drawing/2010/main" val="0"/>
@@ -846,10 +676,10 @@
                           <w:txbxContent>
                             <w:p>
                               <w:pPr>
-                                <w:pStyle w:val="Billedtekst"/>
+                                <w:pStyle w:val="Caption"/>
                                 <w:jc w:val="left"/>
                               </w:pPr>
-                              <w:bookmarkStart w:id="37" w:name="_Ref451179560"/>
+                              <w:bookmarkStart w:id="7" w:name="_Ref451179560"/>
                               <w:r>
                                 <w:t xml:space="preserve">Figur </w:t>
                               </w:r>
@@ -862,29 +692,19 @@
                               <w:r>
                                 <w:fldChar w:fldCharType="separate"/>
                               </w:r>
-                              <w:ins w:id="38" w:author="Christian Winkel" w:date="2016-05-18T13:39:00Z">
-                                <w:r>
-                                  <w:rPr>
-                                    <w:noProof/>
-                                  </w:rPr>
-                                  <w:t>3</w:t>
-                                </w:r>
-                              </w:ins>
-                              <w:del w:id="39" w:author="Christian Winkel" w:date="2016-05-18T13:39:00Z">
-                                <w:r>
-                                  <w:rPr>
-                                    <w:noProof/>
-                                  </w:rPr>
-                                  <w:delText>9</w:delText>
-                                </w:r>
-                              </w:del>
+                              <w:r>
+                                <w:rPr>
+                                  <w:noProof/>
+                                </w:rPr>
+                                <w:t>3</w:t>
+                              </w:r>
                               <w:r>
                                 <w:rPr>
                                   <w:noProof/>
                                 </w:rPr>
                                 <w:fldChar w:fldCharType="end"/>
                               </w:r>
-                              <w:bookmarkEnd w:id="37"/>
+                              <w:bookmarkEnd w:id="7"/>
                               <w:r>
                                 <w:t>: Pristjek220 indkøbsliste indstilling</w:t>
                               </w:r>
@@ -913,19 +733,19 @@
           <mc:Fallback>
             <w:pict>
               <v:group w14:anchorId="4B80CEB4" id="Group 12" o:spid="_x0000_s1032" style="position:absolute;left:0;text-align:left;margin-left:365.1pt;margin-top:91.7pt;width:112pt;height:87.2pt;z-index:251660288;mso-position-horizontal-relative:margin" coordsize="14224,11075" o:gfxdata="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">
-                <v:shape id="Picture 10" o:spid="_x0000_s1033" type="#_x0000_t75" style="position:absolute;width:14224;height:6108;visibility:visible;mso-wrap-style:square" o:gfxdata="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">
-                  <v:imagedata r:id="rId13" o:title=""/>
+                <v:shape id="Picture 10" o:spid="_x0000_s1033" type="#_x0000_t75" style="position:absolute;width:14224;height:6108;visibility:visible;mso-wrap-style:square" o:gfxdata="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">
+                  <v:imagedata r:id="rId11" o:title=""/>
                   <v:path arrowok="t"/>
                 </v:shape>
-                <v:shape id="Text Box 11" o:spid="_x0000_s1034" type="#_x0000_t202" style="position:absolute;top:5525;width:14224;height:5550;visibility:visible;mso-wrap-style:square;v-text-anchor:top" o:gfxdata="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" stroked="f">
+                <v:shape id="Text Box 11" o:spid="_x0000_s1034" type="#_x0000_t202" style="position:absolute;top:5525;width:14224;height:5550;visibility:visible;mso-wrap-style:square;v-text-anchor:top" o:gfxdata="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" stroked="f">
                   <v:textbox style="mso-fit-shape-to-text:t" inset="0,0,0,0">
                     <w:txbxContent>
                       <w:p>
                         <w:pPr>
-                          <w:pStyle w:val="Billedtekst"/>
+                          <w:pStyle w:val="Caption"/>
                           <w:jc w:val="left"/>
                         </w:pPr>
-                        <w:bookmarkStart w:id="40" w:name="_Ref451179560"/>
+                        <w:bookmarkStart w:id="8" w:name="_Ref451179560"/>
                         <w:r>
                           <w:t xml:space="preserve">Figur </w:t>
                         </w:r>
@@ -938,29 +758,19 @@
                         <w:r>
                           <w:fldChar w:fldCharType="separate"/>
                         </w:r>
-                        <w:ins w:id="41" w:author="Christian Winkel" w:date="2016-05-18T13:39:00Z">
-                          <w:r>
-                            <w:rPr>
-                              <w:noProof/>
-                            </w:rPr>
-                            <w:t>3</w:t>
-                          </w:r>
-                        </w:ins>
-                        <w:del w:id="42" w:author="Christian Winkel" w:date="2016-05-18T13:39:00Z">
-                          <w:r>
-                            <w:rPr>
-                              <w:noProof/>
-                            </w:rPr>
-                            <w:delText>9</w:delText>
-                          </w:r>
-                        </w:del>
+                        <w:r>
+                          <w:rPr>
+                            <w:noProof/>
+                          </w:rPr>
+                          <w:t>3</w:t>
+                        </w:r>
                         <w:r>
                           <w:rPr>
                             <w:noProof/>
                           </w:rPr>
                           <w:fldChar w:fldCharType="end"/>
                         </w:r>
-                        <w:bookmarkEnd w:id="40"/>
+                        <w:bookmarkEnd w:id="8"/>
                         <w:r>
                           <w:t>: Pristjek220 indkøbsliste indstilling</w:t>
                         </w:r>
@@ -983,52 +793,29 @@
       <w:r>
         <w:t xml:space="preserve">Man kan se på </w:t>
       </w:r>
-      <w:commentRangeStart w:id="43"/>
-      <w:ins w:id="44" w:author="Christian Winkel" w:date="2016-05-18T13:38:00Z">
-        <w:r>
-          <w:t>ger i Pristjek220 vises. Den sidste funktionalitet er generer indkøbsliste, hvor pristjek udregner hvor det er billigst at handle, med den valgte indkøbsliste og indstillinger</w:t>
-        </w:r>
-      </w:ins>
-      <w:del w:id="45" w:author="Christian Winkel" w:date="2016-05-18T13:36:00Z">
-        <w:r>
-          <w:fldChar w:fldCharType="begin"/>
-        </w:r>
-        <w:r>
-          <w:delInstrText xml:space="preserve"> REF _Ref451174640 \h </w:delInstrText>
-        </w:r>
-        <w:r>
-          <w:fldChar w:fldCharType="separate"/>
-        </w:r>
-        <w:r>
-          <w:delText>ger i Pristjek220 vis</w:delText>
-        </w:r>
-        <w:r>
-          <w:delText>e</w:delText>
-        </w:r>
-        <w:r>
-          <w:delText>s. Den sidste funktionalitet er generer indkøbsliste, hvor pristjek udregner hvor det er billigst at handle, med den valgte indkøbsliste og indstillinger</w:delText>
-        </w:r>
-        <w:r>
-          <w:fldChar w:fldCharType="end"/>
-        </w:r>
-      </w:del>
-      <w:commentRangeEnd w:id="43"/>
+      <w:r>
+        <w:fldChar w:fldCharType="begin"/>
+      </w:r>
+      <w:r>
+        <w:instrText xml:space="preserve"> REF _Ref451179586 \h </w:instrText>
+      </w:r>
+      <w:r>
+        <w:fldChar w:fldCharType="separate"/>
+      </w:r>
+      <w:r>
+        <w:t xml:space="preserve">Figur </w:t>
+      </w:r>
       <w:r>
         <w:rPr>
-          <w:rStyle w:val="Kommentarhenvisning"/>
+          <w:noProof/>
         </w:rPr>
-        <w:commentReference w:id="43"/>
-      </w:r>
-      <w:r>
-        <w:t xml:space="preserve"> at brugeren kan skrive et produkt ind, og tilføje det til indkøbslisten. Herefter bliver produktet lagt i indkøbslisten og brugeren kan vælge antal. Herudover kan brugeren slette et produkt, eller</w:t>
-      </w:r>
-      <w:del w:id="46" w:author="Christian Winkel" w:date="2016-05-18T13:41:00Z">
-        <w:r>
-          <w:delText xml:space="preserve"> slette</w:delText>
-        </w:r>
-      </w:del>
-      <w:r>
-        <w:t xml:space="preserve"> hele sin indkøbsliste. På </w:t>
+        <w:t>2</w:t>
+      </w:r>
+      <w:r>
+        <w:fldChar w:fldCharType="end"/>
+      </w:r>
+      <w:r>
+        <w:t xml:space="preserve"> at brugeren kan skrive et produkt ind, og tilføje det til indkøbslisten. Herefter bliver produktet lagt i indkøbslisten og brugeren kan vælge antal. Herudover kan brugeren slette et produkt, eller hele sin indkøbsliste. På </w:t>
       </w:r>
       <w:r>
         <w:fldChar w:fldCharType="begin"/>
@@ -1039,112 +826,56 @@
       <w:r>
         <w:fldChar w:fldCharType="separate"/>
       </w:r>
-      <w:ins w:id="47" w:author="Christian Winkel" w:date="2016-05-18T13:39:00Z">
-        <w:r>
-          <w:t xml:space="preserve">Figur </w:t>
-        </w:r>
-        <w:r>
-          <w:rPr>
-            <w:noProof/>
-          </w:rPr>
-          <w:t>3</w:t>
-        </w:r>
-      </w:ins>
-      <w:del w:id="48" w:author="Christian Winkel" w:date="2016-05-18T13:39:00Z">
-        <w:r>
-          <w:delText xml:space="preserve">Figur </w:delText>
-        </w:r>
-        <w:r>
-          <w:rPr>
-            <w:noProof/>
-          </w:rPr>
-          <w:delText>3</w:delText>
-        </w:r>
-      </w:del>
+      <w:r>
+        <w:t xml:space="preserve">Figur </w:t>
+      </w:r>
+      <w:r>
+        <w:rPr>
+          <w:noProof/>
+        </w:rPr>
+        <w:t>3</w:t>
+      </w:r>
       <w:r>
         <w:fldChar w:fldCharType="end"/>
       </w:r>
       <w:r>
         <w:t xml:space="preserve"> ligger indstillingsmuligheder, hvor brugeren så </w:t>
       </w:r>
-      <w:ins w:id="49" w:author="Christian Winkel" w:date="2016-05-18T13:41:00Z">
-        <w:r>
-          <w:t>kan</w:t>
-        </w:r>
-      </w:ins>
-      <w:del w:id="50" w:author="Christian Winkel" w:date="2016-05-18T13:41:00Z">
-        <w:r>
-          <w:delText>selv</w:delText>
-        </w:r>
-      </w:del>
+      <w:r>
+        <w:t>kan</w:t>
+      </w:r>
       <w:r>
         <w:t xml:space="preserve"> vælge hvilke butikker, der skal handles i. Alle forretningerne der lig</w:t>
       </w:r>
-      <w:bookmarkStart w:id="51" w:name="_Ref451174640"/>
+      <w:bookmarkStart w:id="9" w:name="_Ref451174640"/>
       <w:r>
         <w:t xml:space="preserve">ger i Pristjek220 vises. Den sidste funktionalitet er generer indkøbsliste, hvor </w:t>
       </w:r>
-      <w:ins w:id="52" w:author="Christian Winkel" w:date="2016-05-18T13:42:00Z">
-        <w:r>
-          <w:t>P</w:t>
-        </w:r>
-      </w:ins>
-      <w:del w:id="53" w:author="Christian Winkel" w:date="2016-05-18T13:42:00Z">
-        <w:r>
-          <w:delText>p</w:delText>
-        </w:r>
-      </w:del>
+      <w:r>
+        <w:t>P</w:t>
+      </w:r>
       <w:r>
         <w:t>ristjek</w:t>
       </w:r>
-      <w:ins w:id="54" w:author="Christian Winkel" w:date="2016-05-18T13:42:00Z">
-        <w:r>
-          <w:t>220</w:t>
-        </w:r>
-      </w:ins>
+      <w:r>
+        <w:t>220</w:t>
+      </w:r>
       <w:r>
         <w:t xml:space="preserve"> udregner hvor det er billigst at handle, med den </w:t>
       </w:r>
-      <w:del w:id="55" w:author="Christian Winkel" w:date="2016-05-18T13:43:00Z">
-        <w:r>
-          <w:delText xml:space="preserve">valgte </w:delText>
-        </w:r>
-      </w:del>
-      <w:ins w:id="56" w:author="Christian Winkel" w:date="2016-05-18T13:43:00Z">
-        <w:r>
-          <w:t>udfyldte</w:t>
-        </w:r>
-        <w:r>
-          <w:t xml:space="preserve"> </w:t>
-        </w:r>
-      </w:ins>
+      <w:r>
+        <w:t xml:space="preserve">udfyldte </w:t>
+      </w:r>
       <w:r>
         <w:t>indkøbsliste</w:t>
       </w:r>
-      <w:ins w:id="57" w:author="Christian Winkel" w:date="2016-05-18T13:43:00Z">
-        <w:r>
-          <w:t>,</w:t>
-        </w:r>
-      </w:ins>
-      <w:ins w:id="58" w:author="Christian Winkel" w:date="2016-05-18T13:44:00Z">
-        <w:r>
-          <w:t xml:space="preserve"> </w:t>
-        </w:r>
-      </w:ins>
-      <w:ins w:id="59" w:author="Christian Winkel" w:date="2016-05-18T13:43:00Z">
-        <w:r>
-          <w:t>samt</w:t>
-        </w:r>
-      </w:ins>
-      <w:del w:id="60" w:author="Christian Winkel" w:date="2016-05-18T13:43:00Z">
-        <w:r>
-          <w:delText xml:space="preserve"> og</w:delText>
-        </w:r>
-      </w:del>
+      <w:r>
+        <w:t>, samt</w:t>
+      </w:r>
       <w:r>
         <w:t xml:space="preserve"> indstillinger</w:t>
       </w:r>
-      <w:bookmarkEnd w:id="51"/>
+      <w:bookmarkEnd w:id="9"/>
       <w:r>
         <w:t>.</w:t>
       </w:r>
@@ -1156,37 +887,15 @@
       <w:r>
         <w:t>Den genere</w:t>
       </w:r>
-      <w:ins w:id="61" w:author="Christian Winkel" w:date="2016-05-18T13:44:00Z">
-        <w:r>
-          <w:t>de</w:t>
-        </w:r>
-      </w:ins>
-      <w:del w:id="62" w:author="Christian Winkel" w:date="2016-05-18T13:44:00Z">
-        <w:r>
-          <w:delText>ret</w:delText>
-        </w:r>
-      </w:del>
-      <w:r>
-        <w:t xml:space="preserve"> indkøbsliste viser brugeren, hvor</w:t>
-      </w:r>
-      <w:del w:id="63" w:author="Christian Winkel" w:date="2016-05-18T13:44:00Z">
-        <w:r>
-          <w:delText xml:space="preserve"> hver</w:delText>
-        </w:r>
-      </w:del>
-      <w:r>
-        <w:t xml:space="preserve"> vare</w:t>
-      </w:r>
-      <w:ins w:id="64" w:author="Christian Winkel" w:date="2016-05-18T13:45:00Z">
-        <w:r>
-          <w:t>r</w:t>
-        </w:r>
-      </w:ins>
-      <w:ins w:id="65" w:author="Christian Winkel" w:date="2016-05-18T13:44:00Z">
-        <w:r>
-          <w:t>ne</w:t>
-        </w:r>
-      </w:ins>
+      <w:r>
+        <w:t>de</w:t>
+      </w:r>
+      <w:r>
+        <w:t xml:space="preserve"> indkøbsliste viser brugeren, hvor vare</w:t>
+      </w:r>
+      <w:r>
+        <w:t>rne</w:t>
+      </w:r>
       <w:r>
         <w:t xml:space="preserve"> skal købes. På </w:t>
       </w:r>
@@ -1199,267 +908,161 @@
       <w:r>
         <w:fldChar w:fldCharType="separate"/>
       </w:r>
-      <w:ins w:id="66" w:author="Christian Winkel" w:date="2016-05-18T13:39:00Z">
-        <w:r>
-          <w:t xml:space="preserve">Figur </w:t>
-        </w:r>
-        <w:r>
-          <w:rPr>
-            <w:noProof/>
-          </w:rPr>
-          <w:t>5</w:t>
-        </w:r>
-      </w:ins>
-      <w:del w:id="67" w:author="Christian Winkel" w:date="2016-05-18T13:39:00Z">
-        <w:r>
-          <w:delText xml:space="preserve">Figur </w:delText>
-        </w:r>
-        <w:r>
-          <w:rPr>
-            <w:noProof/>
-          </w:rPr>
-          <w:delText>5</w:delText>
-        </w:r>
-      </w:del>
-      <w:r>
-        <w:fldChar w:fldCharType="end"/>
-      </w:r>
-      <w:r>
-        <w:t xml:space="preserve"> kan man se at indkøbslisten fra </w:t>
-      </w:r>
-      <w:r>
-        <w:fldChar w:fldCharType="begin"/>
-      </w:r>
-      <w:r>
-        <w:instrText xml:space="preserve"> REF _Ref451179586 \h </w:instrText>
-      </w:r>
-      <w:r>
-        <w:fldChar w:fldCharType="separate"/>
-      </w:r>
-      <w:ins w:id="68" w:author="Christian Winkel" w:date="2016-05-18T13:39:00Z">
-        <w:r>
-          <w:t xml:space="preserve">Figur </w:t>
-        </w:r>
-        <w:r>
-          <w:rPr>
-            <w:noProof/>
-          </w:rPr>
-          <w:t>2</w:t>
-        </w:r>
-      </w:ins>
-      <w:del w:id="69" w:author="Christian Winkel" w:date="2016-05-18T13:39:00Z">
-        <w:r>
-          <w:delText xml:space="preserve">Figur </w:delText>
-        </w:r>
-        <w:r>
-          <w:rPr>
-            <w:noProof/>
-          </w:rPr>
-          <w:delText>2</w:delText>
-        </w:r>
-      </w:del>
-      <w:r>
-        <w:fldChar w:fldCharType="end"/>
-      </w:r>
-      <w:r>
-        <w:t xml:space="preserve"> er indsat, med de produkter der findes i en forretningerne i Pristjek220. Produkterne der ikke findes i en forretning i Pristjek220, bliver lagt i en </w:t>
-      </w:r>
-      <w:del w:id="70" w:author="Christian Winkel" w:date="2016-05-18T13:45:00Z">
-        <w:r>
-          <w:delText xml:space="preserve">anden </w:delText>
-        </w:r>
-      </w:del>
-      <w:ins w:id="71" w:author="Christian Winkel" w:date="2016-05-18T13:45:00Z">
-        <w:r>
-          <w:t>separat</w:t>
-        </w:r>
-        <w:r>
-          <w:t xml:space="preserve"> </w:t>
-        </w:r>
-      </w:ins>
-      <w:r>
-        <w:t xml:space="preserve">liste. På </w:t>
-      </w:r>
-      <w:r>
-        <w:fldChar w:fldCharType="begin"/>
-      </w:r>
-      <w:r>
-        <w:instrText xml:space="preserve"> REF _Ref451178985 \h </w:instrText>
-      </w:r>
-      <w:r>
-        <w:fldChar w:fldCharType="separate"/>
-      </w:r>
-      <w:ins w:id="72" w:author="Christian Winkel" w:date="2016-05-18T13:39:00Z">
-        <w:r>
-          <w:t xml:space="preserve">Figur </w:t>
-        </w:r>
-        <w:r>
-          <w:rPr>
-            <w:noProof/>
-          </w:rPr>
-          <w:t>5</w:t>
-        </w:r>
-      </w:ins>
-      <w:del w:id="73" w:author="Christian Winkel" w:date="2016-05-18T13:39:00Z">
-        <w:r>
-          <w:delText xml:space="preserve">Figur </w:delText>
-        </w:r>
-        <w:r>
-          <w:rPr>
-            <w:noProof/>
-          </w:rPr>
-          <w:delText>5</w:delText>
-        </w:r>
-      </w:del>
-      <w:r>
-        <w:fldChar w:fldCharType="end"/>
-      </w:r>
-      <w:r>
-        <w:t xml:space="preserve"> kan man se hvor det er billigst at købe hver enkelt vare, og på </w:t>
-      </w:r>
-      <w:r>
-        <w:fldChar w:fldCharType="begin"/>
-      </w:r>
-      <w:r>
-        <w:instrText xml:space="preserve"> REF _Ref451179300 \h </w:instrText>
-      </w:r>
-      <w:r>
-        <w:fldChar w:fldCharType="separate"/>
-      </w:r>
-      <w:ins w:id="74" w:author="Christian Winkel" w:date="2016-05-18T13:39:00Z">
-        <w:r>
-          <w:t xml:space="preserve">Figur </w:t>
-        </w:r>
-        <w:r>
-          <w:rPr>
-            <w:noProof/>
-          </w:rPr>
-          <w:t>4</w:t>
-        </w:r>
-      </w:ins>
-      <w:del w:id="75" w:author="Christian Winkel" w:date="2016-05-18T13:39:00Z">
-        <w:r>
-          <w:delText xml:space="preserve">Figur </w:delText>
-        </w:r>
-        <w:r>
-          <w:rPr>
-            <w:noProof/>
-          </w:rPr>
-          <w:delText>4</w:delText>
-        </w:r>
-      </w:del>
-      <w:r>
-        <w:fldChar w:fldCharType="end"/>
-      </w:r>
-      <w:r>
-        <w:t xml:space="preserve"> viser hvad det koster at købe det hele i en butik. Her kan man se at det koster 1,05 kr. mere at handle det hele i Rema100</w:t>
-      </w:r>
-      <w:ins w:id="76" w:author="Christian Winkel" w:date="2016-05-18T13:46:00Z">
-        <w:r>
-          <w:t>0</w:t>
-        </w:r>
-      </w:ins>
-      <w:r>
-        <w:t>, men så spare</w:t>
-      </w:r>
-      <w:ins w:id="77" w:author="Christian Winkel" w:date="2016-05-18T13:46:00Z">
-        <w:r>
-          <w:t>r</w:t>
-        </w:r>
-      </w:ins>
-      <w:r>
-        <w:t xml:space="preserve"> man turen til </w:t>
-      </w:r>
-      <w:del w:id="78" w:author="Christian Winkel" w:date="2016-05-18T13:46:00Z">
-        <w:r>
-          <w:delText>fakta</w:delText>
-        </w:r>
-      </w:del>
-      <w:ins w:id="79" w:author="Christian Winkel" w:date="2016-05-18T13:46:00Z">
-        <w:r>
-          <w:t>F</w:t>
-        </w:r>
-        <w:r>
-          <w:t>akta</w:t>
-        </w:r>
-      </w:ins>
-      <w:r>
-        <w:t xml:space="preserve">. </w:t>
-      </w:r>
-      <w:del w:id="80" w:author="Christian Winkel" w:date="2016-05-18T13:47:00Z">
-        <w:r>
-          <w:delText xml:space="preserve">Her kan brugeren vælge på </w:delText>
-        </w:r>
-      </w:del>
-      <w:ins w:id="81" w:author="Christian Winkel" w:date="2016-05-18T13:47:00Z">
-        <w:r>
-          <w:t>P</w:t>
-        </w:r>
-        <w:r>
-          <w:t xml:space="preserve">å </w:t>
-        </w:r>
-      </w:ins>
-      <w:r>
-        <w:fldChar w:fldCharType="begin"/>
-      </w:r>
-      <w:r>
-        <w:instrText xml:space="preserve"> REF _Ref451178985 \h </w:instrText>
-      </w:r>
-      <w:r>
-        <w:fldChar w:fldCharType="separate"/>
-      </w:r>
-      <w:ins w:id="82" w:author="Christian Winkel" w:date="2016-05-18T13:39:00Z">
-        <w:r>
-          <w:t xml:space="preserve">Figur </w:t>
-        </w:r>
-        <w:r>
-          <w:rPr>
-            <w:noProof/>
-          </w:rPr>
-          <w:t>5</w:t>
-        </w:r>
-      </w:ins>
-      <w:del w:id="83" w:author="Christian Winkel" w:date="2016-05-18T13:39:00Z">
-        <w:r>
-          <w:delText xml:space="preserve">Figur </w:delText>
-        </w:r>
-        <w:r>
-          <w:rPr>
-            <w:noProof/>
-          </w:rPr>
-          <w:delText>5</w:delText>
-        </w:r>
-      </w:del>
-      <w:r>
-        <w:fldChar w:fldCharType="end"/>
-      </w:r>
-      <w:r>
-        <w:t xml:space="preserve">, </w:t>
-      </w:r>
-      <w:del w:id="84" w:author="Christian Winkel" w:date="2016-05-18T13:47:00Z">
-        <w:r>
-          <w:delText xml:space="preserve">vælge </w:delText>
-        </w:r>
-      </w:del>
-      <w:ins w:id="85" w:author="Christian Winkel" w:date="2016-05-18T13:47:00Z">
-        <w:r>
-          <w:t xml:space="preserve">kan brugeren vælge </w:t>
-        </w:r>
-      </w:ins>
-      <w:r>
-        <w:t>at klikke på forretningen og vælge en anden forretning. Derved u</w:t>
-      </w:r>
-      <w:r>
-        <w:t xml:space="preserve">dregner Pristjek220 en ny genereret indkøbsliste. Den </w:t>
-      </w:r>
-      <w:r>
-        <w:lastRenderedPageBreak/>
-        <w:t xml:space="preserve">sidste funktionalitet der er i den genereret </w:t>
+      <w:r>
+        <w:t xml:space="preserve">Figur </w:t>
       </w:r>
       <w:r>
         <w:rPr>
           <w:noProof/>
-          <w:lang w:val="en-US"/>
+        </w:rPr>
+        <w:t>5</w:t>
+      </w:r>
+      <w:r>
+        <w:fldChar w:fldCharType="end"/>
+      </w:r>
+      <w:r>
+        <w:t xml:space="preserve"> kan man se at indkøbslisten fra </w:t>
+      </w:r>
+      <w:r>
+        <w:fldChar w:fldCharType="begin"/>
+      </w:r>
+      <w:r>
+        <w:instrText xml:space="preserve"> REF _Ref451179586 \h </w:instrText>
+      </w:r>
+      <w:r>
+        <w:fldChar w:fldCharType="separate"/>
+      </w:r>
+      <w:r>
+        <w:t xml:space="preserve">Figur </w:t>
+      </w:r>
+      <w:r>
+        <w:rPr>
+          <w:noProof/>
+        </w:rPr>
+        <w:t>2</w:t>
+      </w:r>
+      <w:r>
+        <w:fldChar w:fldCharType="end"/>
+      </w:r>
+      <w:r>
+        <w:t xml:space="preserve"> er indsat, med de produkter der findes i en forretningerne i Pristjek220. Produkterne der ikke findes i en forretning i Pristjek220, bliver lagt i en </w:t>
+      </w:r>
+      <w:r>
+        <w:t xml:space="preserve">separat </w:t>
+      </w:r>
+      <w:r>
+        <w:t xml:space="preserve">liste. På </w:t>
+      </w:r>
+      <w:r>
+        <w:fldChar w:fldCharType="begin"/>
+      </w:r>
+      <w:r>
+        <w:instrText xml:space="preserve"> REF _Ref451178985 \h </w:instrText>
+      </w:r>
+      <w:r>
+        <w:fldChar w:fldCharType="separate"/>
+      </w:r>
+      <w:r>
+        <w:t xml:space="preserve">Figur </w:t>
+      </w:r>
+      <w:r>
+        <w:rPr>
+          <w:noProof/>
+        </w:rPr>
+        <w:t>5</w:t>
+      </w:r>
+      <w:r>
+        <w:fldChar w:fldCharType="end"/>
+      </w:r>
+      <w:r>
+        <w:t xml:space="preserve"> kan man se hvor det er billigst at købe hver enkelt vare, og på </w:t>
+      </w:r>
+      <w:r>
+        <w:fldChar w:fldCharType="begin"/>
+      </w:r>
+      <w:r>
+        <w:instrText xml:space="preserve"> REF _Ref451179300 \h </w:instrText>
+      </w:r>
+      <w:r>
+        <w:fldChar w:fldCharType="separate"/>
+      </w:r>
+      <w:r>
+        <w:t xml:space="preserve">Figur </w:t>
+      </w:r>
+      <w:r>
+        <w:rPr>
+          <w:noProof/>
+        </w:rPr>
+        <w:t>4</w:t>
+      </w:r>
+      <w:r>
+        <w:fldChar w:fldCharType="end"/>
+      </w:r>
+      <w:r>
+        <w:t xml:space="preserve"> viser hvad det koster at købe det hele i en butik. Her kan man se at det koster 1,05 kr. mere at handle det hele i Rema100</w:t>
+      </w:r>
+      <w:r>
+        <w:t>0</w:t>
+      </w:r>
+      <w:r>
+        <w:t>, men så spare</w:t>
+      </w:r>
+      <w:r>
+        <w:t>r</w:t>
+      </w:r>
+      <w:r>
+        <w:t xml:space="preserve"> man turen til </w:t>
+      </w:r>
+      <w:r>
+        <w:t>Fakta</w:t>
+      </w:r>
+      <w:r>
+        <w:t xml:space="preserve">. </w:t>
+      </w:r>
+      <w:r>
+        <w:t xml:space="preserve">På </w:t>
+      </w:r>
+      <w:r>
+        <w:fldChar w:fldCharType="begin"/>
+      </w:r>
+      <w:r>
+        <w:instrText xml:space="preserve"> REF _Ref451178985 \h </w:instrText>
+      </w:r>
+      <w:r>
+        <w:fldChar w:fldCharType="separate"/>
+      </w:r>
+      <w:r>
+        <w:t xml:space="preserve">Figur </w:t>
+      </w:r>
+      <w:r>
+        <w:rPr>
+          <w:noProof/>
+        </w:rPr>
+        <w:t>5</w:t>
+      </w:r>
+      <w:r>
+        <w:fldChar w:fldCharType="end"/>
+      </w:r>
+      <w:r>
+        <w:t xml:space="preserve">, </w:t>
+      </w:r>
+      <w:r>
+        <w:t xml:space="preserve">kan brugeren vælge </w:t>
+      </w:r>
+      <w:r>
+        <w:t>at klikke på forretningen og vælge en anden forretning. Derved u</w:t>
+      </w:r>
+      <w:r>
+        <w:t xml:space="preserve">dregner Pristjek220 en ny </w:t>
+      </w:r>
+      <w:r>
+        <w:lastRenderedPageBreak/>
+        <w:t xml:space="preserve">genereret indkøbsliste. Den sidste funktionalitet der er i den genereret </w:t>
+      </w:r>
+      <w:r>
+        <w:rPr>
+          <w:noProof/>
+          <w:lang w:eastAsia="da-DK"/>
         </w:rPr>
         <mc:AlternateContent>
           <mc:Choice Requires="wpg">
@@ -1497,7 +1100,7 @@
                           </pic:cNvPicPr>
                         </pic:nvPicPr>
                         <pic:blipFill>
-                          <a:blip r:embed="rId14">
+                          <a:blip r:embed="rId12">
                             <a:extLst>
                               <a:ext uri="{28A0092B-C50C-407E-A947-70E740481C1C}">
                                 <a14:useLocalDpi xmlns:a14="http://schemas.microsoft.com/office/drawing/2010/main" val="0"/>
@@ -1541,9 +1144,9 @@
                           <w:txbxContent>
                             <w:p>
                               <w:pPr>
-                                <w:pStyle w:val="Billedtekst"/>
+                                <w:pStyle w:val="Caption"/>
                               </w:pPr>
-                              <w:bookmarkStart w:id="86" w:name="_Ref451179300"/>
+                              <w:bookmarkStart w:id="10" w:name="_Ref451179300"/>
                               <w:r>
                                 <w:t xml:space="preserve">Figur </w:t>
                               </w:r>
@@ -1556,26 +1159,16 @@
                               <w:r>
                                 <w:fldChar w:fldCharType="separate"/>
                               </w:r>
-                              <w:ins w:id="87" w:author="Christian Winkel" w:date="2016-05-18T13:39:00Z">
-                                <w:r>
-                                  <w:rPr>
-                                    <w:noProof/>
-                                  </w:rPr>
-                                  <w:t>4</w:t>
-                                </w:r>
-                              </w:ins>
-                              <w:del w:id="88" w:author="Christian Winkel" w:date="2016-05-18T13:39:00Z">
-                                <w:r>
-                                  <w:rPr>
-                                    <w:noProof/>
-                                  </w:rPr>
-                                  <w:delText>10</w:delText>
-                                </w:r>
-                              </w:del>
+                              <w:r>
+                                <w:rPr>
+                                  <w:noProof/>
+                                </w:rPr>
+                                <w:t>4</w:t>
+                              </w:r>
                               <w:r>
                                 <w:fldChar w:fldCharType="end"/>
                               </w:r>
-                              <w:bookmarkEnd w:id="86"/>
+                              <w:bookmarkEnd w:id="10"/>
                               <w:r>
                                 <w:t>: Pristjek220 genereret i</w:t>
                               </w:r>
@@ -1610,18 +1203,18 @@
           <mc:Fallback>
             <w:pict>
               <v:group w14:anchorId="75F71881" id="Group 18" o:spid="_x0000_s1035" style="position:absolute;left:0;text-align:left;margin-left:78.8pt;margin-top:44.95pt;width:130pt;height:137.7pt;z-index:251662336;mso-position-horizontal:right;mso-position-horizontal-relative:margin;mso-width-relative:margin;mso-height-relative:margin" coordsize="16513,17489" o:gfxdata="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">
-                <v:shape id="Picture 16" o:spid="_x0000_s1036" type="#_x0000_t75" style="position:absolute;left:136;width:16377;height:12096;visibility:visible;mso-wrap-style:square" o:gfxdata="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">
-                  <v:imagedata r:id="rId15" o:title=""/>
+                <v:shape id="Picture 16" o:spid="_x0000_s1036" type="#_x0000_t75" style="position:absolute;left:136;width:16377;height:12096;visibility:visible;mso-wrap-style:square" o:gfxdata="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">
+                  <v:imagedata r:id="rId13" o:title=""/>
                   <v:path arrowok="t"/>
                 </v:shape>
-                <v:shape id="Text Box 17" o:spid="_x0000_s1037" type="#_x0000_t202" style="position:absolute;top:11939;width:16376;height:5550;visibility:visible;mso-wrap-style:square;v-text-anchor:top" o:gfxdata="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" stroked="f">
+                <v:shape id="Text Box 17" o:spid="_x0000_s1037" type="#_x0000_t202" style="position:absolute;top:11939;width:16376;height:5550;visibility:visible;mso-wrap-style:square;v-text-anchor:top" o:gfxdata="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" stroked="f">
                   <v:textbox style="mso-fit-shape-to-text:t" inset="0,0,0,0">
                     <w:txbxContent>
                       <w:p>
                         <w:pPr>
-                          <w:pStyle w:val="Billedtekst"/>
+                          <w:pStyle w:val="Caption"/>
                         </w:pPr>
-                        <w:bookmarkStart w:id="89" w:name="_Ref451179300"/>
+                        <w:bookmarkStart w:id="11" w:name="_Ref451179300"/>
                         <w:r>
                           <w:t xml:space="preserve">Figur </w:t>
                         </w:r>
@@ -1634,26 +1227,16 @@
                         <w:r>
                           <w:fldChar w:fldCharType="separate"/>
                         </w:r>
-                        <w:ins w:id="90" w:author="Christian Winkel" w:date="2016-05-18T13:39:00Z">
-                          <w:r>
-                            <w:rPr>
-                              <w:noProof/>
-                            </w:rPr>
-                            <w:t>4</w:t>
-                          </w:r>
-                        </w:ins>
-                        <w:del w:id="91" w:author="Christian Winkel" w:date="2016-05-18T13:39:00Z">
-                          <w:r>
-                            <w:rPr>
-                              <w:noProof/>
-                            </w:rPr>
-                            <w:delText>10</w:delText>
-                          </w:r>
-                        </w:del>
+                        <w:r>
+                          <w:rPr>
+                            <w:noProof/>
+                          </w:rPr>
+                          <w:t>4</w:t>
+                        </w:r>
                         <w:r>
                           <w:fldChar w:fldCharType="end"/>
                         </w:r>
-                        <w:bookmarkEnd w:id="89"/>
+                        <w:bookmarkEnd w:id="11"/>
                         <w:r>
                           <w:t>: Pristjek220 genereret i</w:t>
                         </w:r>
@@ -1676,19 +1259,32 @@
       <w:r>
         <w:t xml:space="preserve">indkøbsliste er på </w:t>
       </w:r>
-      <w:commentRangeStart w:id="92"/>
-      <w:r>
-        <w:t>Figur 3</w:t>
-      </w:r>
-      <w:commentRangeEnd w:id="92"/>
+      <w:r>
+        <w:fldChar w:fldCharType="begin"/>
+      </w:r>
+      <w:r>
+        <w:instrText xml:space="preserve"> REF _Ref451179300 \h </w:instrText>
+      </w:r>
+      <w:r>
+        <w:fldChar w:fldCharType="separate"/>
+      </w:r>
+      <w:r>
+        <w:t xml:space="preserve">Figur </w:t>
+      </w:r>
       <w:r>
         <w:rPr>
-          <w:rStyle w:val="Kommentarhenvisning"/>
+          <w:noProof/>
         </w:rPr>
-        <w:commentReference w:id="92"/>
-      </w:r>
-      <w:r>
-        <w:t>, der er at man kan sende Indkøbslisten til sin mail.</w:t>
+        <w:t>4</w:t>
+      </w:r>
+      <w:r>
+        <w:fldChar w:fldCharType="end"/>
+      </w:r>
+      <w:r>
+        <w:t>, det</w:t>
+      </w:r>
+      <w:r>
+        <w:t xml:space="preserve"> er at man kan sende Indkøbslisten til sin mail.</w:t>
       </w:r>
     </w:p>
     <w:p>
@@ -1704,7 +1300,7 @@
       <w:r>
         <w:rPr>
           <w:noProof/>
-          <w:lang w:val="en-US"/>
+          <w:lang w:eastAsia="da-DK"/>
         </w:rPr>
         <mc:AlternateContent>
           <mc:Choice Requires="wpg">
@@ -1742,7 +1338,7 @@
                           </pic:cNvPicPr>
                         </pic:nvPicPr>
                         <pic:blipFill>
-                          <a:blip r:embed="rId16">
+                          <a:blip r:embed="rId14">
                             <a:extLst>
                               <a:ext uri="{28A0092B-C50C-407E-A947-70E740481C1C}">
                                 <a14:useLocalDpi xmlns:a14="http://schemas.microsoft.com/office/drawing/2010/main" val="0"/>
@@ -1786,9 +1382,10 @@
                           <w:txbxContent>
                             <w:p>
                               <w:pPr>
-                                <w:pStyle w:val="Billedtekst"/>
+                                <w:pStyle w:val="Caption"/>
                               </w:pPr>
-                              <w:bookmarkStart w:id="93" w:name="_Ref451178985"/>
+                              <w:bookmarkStart w:id="12" w:name="_Ref451178985"/>
+                              <w:bookmarkStart w:id="13" w:name="_Ref451343254"/>
                               <w:r>
                                 <w:t xml:space="preserve">Figur </w:t>
                               </w:r>
@@ -1801,32 +1398,23 @@
                               <w:r>
                                 <w:fldChar w:fldCharType="separate"/>
                               </w:r>
-                              <w:ins w:id="94" w:author="Christian Winkel" w:date="2016-05-18T13:39:00Z">
-                                <w:r>
-                                  <w:rPr>
-                                    <w:noProof/>
-                                  </w:rPr>
-                                  <w:t>5</w:t>
-                                </w:r>
-                              </w:ins>
-                              <w:del w:id="95" w:author="Christian Winkel" w:date="2016-05-18T13:39:00Z">
-                                <w:r>
-                                  <w:rPr>
-                                    <w:noProof/>
-                                  </w:rPr>
-                                  <w:delText>11</w:delText>
-                                </w:r>
-                              </w:del>
+                              <w:r>
+                                <w:rPr>
+                                  <w:noProof/>
+                                </w:rPr>
+                                <w:t>5</w:t>
+                              </w:r>
                               <w:r>
                                 <w:rPr>
                                   <w:noProof/>
                                 </w:rPr>
                                 <w:fldChar w:fldCharType="end"/>
                               </w:r>
-                              <w:bookmarkEnd w:id="93"/>
+                              <w:bookmarkEnd w:id="12"/>
                               <w:r>
                                 <w:t>: Pristjek220 Genereret indkøbsliste</w:t>
                               </w:r>
+                              <w:bookmarkEnd w:id="13"/>
                             </w:p>
                           </w:txbxContent>
                         </wps:txbx>
@@ -1846,18 +1434,19 @@
           <mc:Fallback>
             <w:pict>
               <v:group w14:anchorId="366DF39E" id="Group 15" o:spid="_x0000_s1038" style="position:absolute;left:0;text-align:left;margin-left:-9.1pt;margin-top:4.7pt;width:327.75pt;height:134.35pt;z-index:251661312;mso-position-horizontal-relative:margin" coordsize="41624,17062" o:gfxdata="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">
-                <v:shape id="Picture 13" o:spid="_x0000_s1039" type="#_x0000_t75" style="position:absolute;width:41624;height:14706;visibility:visible;mso-wrap-style:square" o:gfxdata="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">
-                  <v:imagedata r:id="rId17" o:title=""/>
+                <v:shape id="Picture 13" o:spid="_x0000_s1039" type="#_x0000_t75" style="position:absolute;width:41624;height:14706;visibility:visible;mso-wrap-style:square" o:gfxdata="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">
+                  <v:imagedata r:id="rId15" o:title=""/>
                   <v:path arrowok="t"/>
                 </v:shape>
-                <v:shape id="Text Box 14" o:spid="_x0000_s1040" type="#_x0000_t202" style="position:absolute;left:341;top:14395;width:41283;height:2667;visibility:visible;mso-wrap-style:square;v-text-anchor:top" o:gfxdata="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" stroked="f">
+                <v:shape id="Text Box 14" o:spid="_x0000_s1040" type="#_x0000_t202" style="position:absolute;left:341;top:14395;width:41283;height:2667;visibility:visible;mso-wrap-style:square;v-text-anchor:top" o:gfxdata="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" stroked="f">
                   <v:textbox style="mso-fit-shape-to-text:t" inset="0,0,0,0">
                     <w:txbxContent>
                       <w:p>
                         <w:pPr>
-                          <w:pStyle w:val="Billedtekst"/>
+                          <w:pStyle w:val="Caption"/>
                         </w:pPr>
-                        <w:bookmarkStart w:id="96" w:name="_Ref451178985"/>
+                        <w:bookmarkStart w:id="14" w:name="_Ref451178985"/>
+                        <w:bookmarkStart w:id="15" w:name="_Ref451343254"/>
                         <w:r>
                           <w:t xml:space="preserve">Figur </w:t>
                         </w:r>
@@ -1870,32 +1459,23 @@
                         <w:r>
                           <w:fldChar w:fldCharType="separate"/>
                         </w:r>
-                        <w:ins w:id="97" w:author="Christian Winkel" w:date="2016-05-18T13:39:00Z">
-                          <w:r>
-                            <w:rPr>
-                              <w:noProof/>
-                            </w:rPr>
-                            <w:t>5</w:t>
-                          </w:r>
-                        </w:ins>
-                        <w:del w:id="98" w:author="Christian Winkel" w:date="2016-05-18T13:39:00Z">
-                          <w:r>
-                            <w:rPr>
-                              <w:noProof/>
-                            </w:rPr>
-                            <w:delText>11</w:delText>
-                          </w:r>
-                        </w:del>
+                        <w:r>
+                          <w:rPr>
+                            <w:noProof/>
+                          </w:rPr>
+                          <w:t>5</w:t>
+                        </w:r>
                         <w:r>
                           <w:rPr>
                             <w:noProof/>
                           </w:rPr>
                           <w:fldChar w:fldCharType="end"/>
                         </w:r>
-                        <w:bookmarkEnd w:id="96"/>
+                        <w:bookmarkEnd w:id="14"/>
                         <w:r>
                           <w:t>: Pristjek220 Genereret indkøbsliste</w:t>
                         </w:r>
+                        <w:bookmarkEnd w:id="15"/>
                       </w:p>
                     </w:txbxContent>
                   </v:textbox>
@@ -1919,7 +1499,7 @@
       <w:r>
         <w:rPr>
           <w:noProof/>
-          <w:lang w:val="en-US"/>
+          <w:lang w:eastAsia="da-DK"/>
         </w:rPr>
         <mc:AlternateContent>
           <mc:Choice Requires="wpg">
@@ -1932,8 +1512,8 @@
                 <wp:positionV relativeFrom="paragraph">
                   <wp:posOffset>6302</wp:posOffset>
                 </wp:positionV>
-                <wp:extent cx="1374140" cy="1837701"/>
-                <wp:effectExtent l="0" t="0" r="0" b="0"/>
+                <wp:extent cx="1374140" cy="1694818"/>
+                <wp:effectExtent l="0" t="0" r="0" b="635"/>
                 <wp:wrapSquare wrapText="bothSides"/>
                 <wp:docPr id="25" name="Group 25"/>
                 <wp:cNvGraphicFramePr/>
@@ -1944,9 +1524,9 @@
                       <wpg:grpSpPr>
                         <a:xfrm>
                           <a:off x="0" y="0"/>
-                          <a:ext cx="1374140" cy="1837701"/>
+                          <a:ext cx="1374140" cy="1694818"/>
                           <a:chOff x="0" y="0"/>
-                          <a:chExt cx="1374140" cy="1837701"/>
+                          <a:chExt cx="1374140" cy="1694818"/>
                         </a:xfrm>
                       </wpg:grpSpPr>
                       <pic:pic xmlns:pic="http://schemas.openxmlformats.org/drawingml/2006/picture">
@@ -1957,7 +1537,7 @@
                           </pic:cNvPicPr>
                         </pic:nvPicPr>
                         <pic:blipFill>
-                          <a:blip r:embed="rId18">
+                          <a:blip r:embed="rId16">
                             <a:extLst>
                               <a:ext uri="{28A0092B-C50C-407E-A947-70E740481C1C}">
                                 <a14:useLocalDpi xmlns:a14="http://schemas.microsoft.com/office/drawing/2010/main" val="0"/>
@@ -1983,8 +1563,8 @@
                         <wps:cNvSpPr txBox="1"/>
                         <wps:spPr>
                           <a:xfrm>
-                            <a:off x="197892" y="1282711"/>
-                            <a:ext cx="948055" cy="554990"/>
+                            <a:off x="197892" y="1282703"/>
+                            <a:ext cx="948055" cy="412115"/>
                           </a:xfrm>
                           <a:prstGeom prst="rect">
                             <a:avLst/>
@@ -2001,9 +1581,9 @@
                           <w:txbxContent>
                             <w:p>
                               <w:pPr>
-                                <w:pStyle w:val="Billedtekst"/>
+                                <w:pStyle w:val="Caption"/>
                               </w:pPr>
-                              <w:bookmarkStart w:id="99" w:name="_Ref451181933"/>
+                              <w:bookmarkStart w:id="16" w:name="_Ref451181933"/>
                               <w:r>
                                 <w:t xml:space="preserve">Figur </w:t>
                               </w:r>
@@ -2016,29 +1596,19 @@
                               <w:r>
                                 <w:fldChar w:fldCharType="separate"/>
                               </w:r>
-                              <w:ins w:id="100" w:author="Christian Winkel" w:date="2016-05-18T13:39:00Z">
-                                <w:r>
-                                  <w:rPr>
-                                    <w:noProof/>
-                                  </w:rPr>
-                                  <w:t>6</w:t>
-                                </w:r>
-                              </w:ins>
-                              <w:del w:id="101" w:author="Christian Winkel" w:date="2016-05-18T13:39:00Z">
-                                <w:r>
-                                  <w:rPr>
-                                    <w:noProof/>
-                                  </w:rPr>
-                                  <w:delText>12</w:delText>
-                                </w:r>
-                              </w:del>
+                              <w:r>
+                                <w:rPr>
+                                  <w:noProof/>
+                                </w:rPr>
+                                <w:t>6</w:t>
+                              </w:r>
                               <w:r>
                                 <w:rPr>
                                   <w:noProof/>
                                 </w:rPr>
                                 <w:fldChar w:fldCharType="end"/>
                               </w:r>
-                              <w:bookmarkEnd w:id="99"/>
+                              <w:bookmarkEnd w:id="16"/>
                               <w:r>
                                 <w:t>: Pristje220 søg efter produkt</w:t>
                               </w:r>
@@ -2060,19 +1630,19 @@
           </mc:Choice>
           <mc:Fallback>
             <w:pict>
-              <v:group w14:anchorId="151D9A01" id="Group 25" o:spid="_x0000_s1041" style="position:absolute;left:0;text-align:left;margin-left:57pt;margin-top:.5pt;width:108.2pt;height:144.7pt;z-index:251664384;mso-position-horizontal:right;mso-position-horizontal-relative:margin" coordsize="13741,18377" o:gfxdata="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">
-                <v:shape id="Picture 22" o:spid="_x0000_s1042" type="#_x0000_t75" style="position:absolute;width:13741;height:12960;visibility:visible;mso-wrap-style:square" o:gfxdata="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">
-                  <v:imagedata r:id="rId19" o:title=""/>
+              <v:group w14:anchorId="151D9A01" id="Group 25" o:spid="_x0000_s1041" style="position:absolute;left:0;text-align:left;margin-left:57pt;margin-top:.5pt;width:108.2pt;height:133.45pt;z-index:251664384;mso-position-horizontal:right;mso-position-horizontal-relative:margin" coordsize="13741,16948" o:gfxdata="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">
+                <v:shape id="Picture 22" o:spid="_x0000_s1042" type="#_x0000_t75" style="position:absolute;width:13741;height:12960;visibility:visible;mso-wrap-style:square" o:gfxdata="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">
+                  <v:imagedata r:id="rId17" o:title=""/>
                   <v:path arrowok="t"/>
                 </v:shape>
-                <v:shape id="Text Box 23" o:spid="_x0000_s1043" type="#_x0000_t202" style="position:absolute;left:1978;top:12827;width:9481;height:5550;visibility:visible;mso-wrap-style:square;v-text-anchor:top" o:gfxdata="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" stroked="f">
+                <v:shape id="Text Box 23" o:spid="_x0000_s1043" type="#_x0000_t202" style="position:absolute;left:1978;top:12827;width:9481;height:4121;visibility:visible;mso-wrap-style:square;v-text-anchor:top" o:gfxdata="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" stroked="f">
                   <v:textbox style="mso-fit-shape-to-text:t" inset="0,0,0,0">
                     <w:txbxContent>
                       <w:p>
                         <w:pPr>
-                          <w:pStyle w:val="Billedtekst"/>
+                          <w:pStyle w:val="Caption"/>
                         </w:pPr>
-                        <w:bookmarkStart w:id="102" w:name="_Ref451181933"/>
+                        <w:bookmarkStart w:id="17" w:name="_Ref451181933"/>
                         <w:r>
                           <w:t xml:space="preserve">Figur </w:t>
                         </w:r>
@@ -2085,29 +1655,19 @@
                         <w:r>
                           <w:fldChar w:fldCharType="separate"/>
                         </w:r>
-                        <w:ins w:id="103" w:author="Christian Winkel" w:date="2016-05-18T13:39:00Z">
-                          <w:r>
-                            <w:rPr>
-                              <w:noProof/>
-                            </w:rPr>
-                            <w:t>6</w:t>
-                          </w:r>
-                        </w:ins>
-                        <w:del w:id="104" w:author="Christian Winkel" w:date="2016-05-18T13:39:00Z">
-                          <w:r>
-                            <w:rPr>
-                              <w:noProof/>
-                            </w:rPr>
-                            <w:delText>12</w:delText>
-                          </w:r>
-                        </w:del>
+                        <w:r>
+                          <w:rPr>
+                            <w:noProof/>
+                          </w:rPr>
+                          <w:t>6</w:t>
+                        </w:r>
                         <w:r>
                           <w:rPr>
                             <w:noProof/>
                           </w:rPr>
                           <w:fldChar w:fldCharType="end"/>
                         </w:r>
-                        <w:bookmarkEnd w:id="102"/>
+                        <w:bookmarkEnd w:id="17"/>
                         <w:r>
                           <w:t>: Pristje220 søg efter produkt</w:t>
                         </w:r>
@@ -2135,39 +1695,24 @@
       <w:r>
         <w:fldChar w:fldCharType="separate"/>
       </w:r>
-      <w:ins w:id="105" w:author="Christian Winkel" w:date="2016-05-18T13:39:00Z">
-        <w:r>
-          <w:t xml:space="preserve">Figur </w:t>
-        </w:r>
-        <w:r>
-          <w:rPr>
-            <w:noProof/>
-          </w:rPr>
-          <w:t>6</w:t>
-        </w:r>
-      </w:ins>
-      <w:del w:id="106" w:author="Christian Winkel" w:date="2016-05-18T13:39:00Z">
-        <w:r>
-          <w:delText xml:space="preserve">Figur </w:delText>
-        </w:r>
-        <w:r>
-          <w:rPr>
-            <w:noProof/>
-          </w:rPr>
-          <w:delText>6</w:delText>
-        </w:r>
-      </w:del>
+      <w:r>
+        <w:t xml:space="preserve">Figur </w:t>
+      </w:r>
+      <w:r>
+        <w:rPr>
+          <w:noProof/>
+        </w:rPr>
+        <w:t>6</w:t>
+      </w:r>
       <w:r>
         <w:fldChar w:fldCharType="end"/>
       </w:r>
       <w:r>
         <w:t xml:space="preserve"> er der blevet søgt efter ”banan”, hvor Pristjek</w:t>
       </w:r>
-      <w:ins w:id="107" w:author="Christian Winkel" w:date="2016-05-18T13:48:00Z">
-        <w:r>
-          <w:t>220</w:t>
-        </w:r>
-      </w:ins>
+      <w:r>
+        <w:t>220</w:t>
+      </w:r>
       <w:r>
         <w:t xml:space="preserve"> viser hvor banan sælges.</w:t>
       </w:r>
@@ -2177,13 +1722,13 @@
     <w:p/>
     <w:p>
       <w:pPr>
-        <w:pStyle w:val="Overskrift2"/>
+        <w:pStyle w:val="Heading2"/>
       </w:pPr>
-      <w:bookmarkStart w:id="108" w:name="_Toc451334739"/>
+      <w:bookmarkStart w:id="18" w:name="_Toc451334739"/>
       <w:r>
         <w:rPr>
           <w:noProof/>
-          <w:lang w:val="en-US"/>
+          <w:lang w:eastAsia="da-DK"/>
         </w:rPr>
         <mc:AlternateContent>
           <mc:Choice Requires="wpg">
@@ -2196,8 +1741,8 @@
                 <wp:positionV relativeFrom="paragraph">
                   <wp:posOffset>31285</wp:posOffset>
                 </wp:positionV>
-                <wp:extent cx="1337310" cy="1269365"/>
-                <wp:effectExtent l="0" t="0" r="0" b="6985"/>
+                <wp:extent cx="1337310" cy="1272567"/>
+                <wp:effectExtent l="0" t="0" r="0" b="3810"/>
                 <wp:wrapSquare wrapText="bothSides"/>
                 <wp:docPr id="33" name="Group 33"/>
                 <wp:cNvGraphicFramePr/>
@@ -2208,9 +1753,9 @@
                       <wpg:grpSpPr>
                         <a:xfrm>
                           <a:off x="0" y="0"/>
-                          <a:ext cx="1337310" cy="1269365"/>
+                          <a:ext cx="1337310" cy="1272567"/>
                           <a:chOff x="0" y="0"/>
-                          <a:chExt cx="1337310" cy="1269811"/>
+                          <a:chExt cx="1337310" cy="1273014"/>
                         </a:xfrm>
                       </wpg:grpSpPr>
                       <pic:pic xmlns:pic="http://schemas.openxmlformats.org/drawingml/2006/picture">
@@ -2221,7 +1766,7 @@
                           </pic:cNvPicPr>
                         </pic:nvPicPr>
                         <pic:blipFill>
-                          <a:blip r:embed="rId20" cstate="print">
+                          <a:blip r:embed="rId18" cstate="print">
                             <a:extLst>
                               <a:ext uri="{28A0092B-C50C-407E-A947-70E740481C1C}">
                                 <a14:useLocalDpi xmlns:a14="http://schemas.microsoft.com/office/drawing/2010/main" val="0"/>
@@ -2247,8 +1792,8 @@
                         <wps:cNvSpPr txBox="1"/>
                         <wps:spPr>
                           <a:xfrm>
-                            <a:off x="0" y="1003111"/>
-                            <a:ext cx="1337310" cy="266700"/>
+                            <a:off x="0" y="1003044"/>
+                            <a:ext cx="1337310" cy="269970"/>
                           </a:xfrm>
                           <a:prstGeom prst="rect">
                             <a:avLst/>
@@ -2265,12 +1810,12 @@
                           <w:txbxContent>
                             <w:p>
                               <w:pPr>
-                                <w:pStyle w:val="Billedtekst"/>
+                                <w:pStyle w:val="Caption"/>
                                 <w:rPr>
                                   <w:rFonts w:eastAsiaTheme="minorHAnsi"/>
                                 </w:rPr>
                               </w:pPr>
-                              <w:bookmarkStart w:id="109" w:name="_Ref451184104"/>
+                              <w:bookmarkStart w:id="19" w:name="_Ref451184104"/>
                               <w:r>
                                 <w:t xml:space="preserve">Figur </w:t>
                               </w:r>
@@ -2283,29 +1828,19 @@
                               <w:r>
                                 <w:fldChar w:fldCharType="separate"/>
                               </w:r>
-                              <w:ins w:id="110" w:author="Christian Winkel" w:date="2016-05-18T13:39:00Z">
-                                <w:r>
-                                  <w:rPr>
-                                    <w:noProof/>
-                                  </w:rPr>
-                                  <w:t>7</w:t>
-                                </w:r>
-                              </w:ins>
-                              <w:del w:id="111" w:author="Christian Winkel" w:date="2016-05-18T13:39:00Z">
-                                <w:r>
-                                  <w:rPr>
-                                    <w:noProof/>
-                                  </w:rPr>
-                                  <w:delText>13</w:delText>
-                                </w:r>
-                              </w:del>
+                              <w:r>
+                                <w:rPr>
+                                  <w:noProof/>
+                                </w:rPr>
+                                <w:t>7</w:t>
+                              </w:r>
                               <w:r>
                                 <w:rPr>
                                   <w:noProof/>
                                 </w:rPr>
                                 <w:fldChar w:fldCharType="end"/>
                               </w:r>
-                              <w:bookmarkEnd w:id="109"/>
+                              <w:bookmarkEnd w:id="19"/>
                               <w:r>
                                 <w:t>: Pristjek220 Login</w:t>
                               </w:r>
@@ -2327,22 +1862,22 @@
           </mc:Choice>
           <mc:Fallback>
             <w:pict>
-              <v:group w14:anchorId="2DEF1268" id="Group 33" o:spid="_x0000_s1044" style="position:absolute;left:0;text-align:left;margin-left:54.1pt;margin-top:2.45pt;width:105.3pt;height:99.95pt;z-index:251667456;mso-position-horizontal:right;mso-position-horizontal-relative:margin" coordsize="13373,12698" o:gfxdata="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">
-                <v:shape id="Picture 31" o:spid="_x0000_s1045" type="#_x0000_t75" style="position:absolute;width:13373;height:10064;visibility:visible;mso-wrap-style:square" o:gfxdata="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">
-                  <v:imagedata r:id="rId21" o:title=""/>
+              <v:group w14:anchorId="2DEF1268" id="Group 33" o:spid="_x0000_s1044" style="position:absolute;left:0;text-align:left;margin-left:54.1pt;margin-top:2.45pt;width:105.3pt;height:100.2pt;z-index:251667456;mso-position-horizontal:right;mso-position-horizontal-relative:margin" coordsize="13373,12730" o:gfxdata="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">
+                <v:shape id="Picture 31" o:spid="_x0000_s1045" type="#_x0000_t75" style="position:absolute;width:13373;height:10064;visibility:visible;mso-wrap-style:square" o:gfxdata="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">
+                  <v:imagedata r:id="rId19" o:title=""/>
                   <v:path arrowok="t"/>
                 </v:shape>
-                <v:shape id="Text Box 32" o:spid="_x0000_s1046" type="#_x0000_t202" style="position:absolute;top:10031;width:13373;height:2667;visibility:visible;mso-wrap-style:square;v-text-anchor:top" o:gfxdata="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" stroked="f">
+                <v:shape id="Text Box 32" o:spid="_x0000_s1046" type="#_x0000_t202" style="position:absolute;top:10030;width:13373;height:2700;visibility:visible;mso-wrap-style:square;v-text-anchor:top" o:gfxdata="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" stroked="f">
                   <v:textbox style="mso-fit-shape-to-text:t" inset="0,0,0,0">
                     <w:txbxContent>
                       <w:p>
                         <w:pPr>
-                          <w:pStyle w:val="Billedtekst"/>
+                          <w:pStyle w:val="Caption"/>
                           <w:rPr>
                             <w:rFonts w:eastAsiaTheme="minorHAnsi"/>
                           </w:rPr>
                         </w:pPr>
-                        <w:bookmarkStart w:id="112" w:name="_Ref451184104"/>
+                        <w:bookmarkStart w:id="20" w:name="_Ref451184104"/>
                         <w:r>
                           <w:t xml:space="preserve">Figur </w:t>
                         </w:r>
@@ -2355,29 +1890,19 @@
                         <w:r>
                           <w:fldChar w:fldCharType="separate"/>
                         </w:r>
-                        <w:ins w:id="113" w:author="Christian Winkel" w:date="2016-05-18T13:39:00Z">
-                          <w:r>
-                            <w:rPr>
-                              <w:noProof/>
-                            </w:rPr>
-                            <w:t>7</w:t>
-                          </w:r>
-                        </w:ins>
-                        <w:del w:id="114" w:author="Christian Winkel" w:date="2016-05-18T13:39:00Z">
-                          <w:r>
-                            <w:rPr>
-                              <w:noProof/>
-                            </w:rPr>
-                            <w:delText>13</w:delText>
-                          </w:r>
-                        </w:del>
+                        <w:r>
+                          <w:rPr>
+                            <w:noProof/>
+                          </w:rPr>
+                          <w:t>7</w:t>
+                        </w:r>
                         <w:r>
                           <w:rPr>
                             <w:noProof/>
                           </w:rPr>
                           <w:fldChar w:fldCharType="end"/>
                         </w:r>
-                        <w:bookmarkEnd w:id="112"/>
+                        <w:bookmarkEnd w:id="20"/>
                         <w:r>
                           <w:t>: Pristjek220 Login</w:t>
                         </w:r>
@@ -2394,7 +1919,7 @@
       <w:r>
         <w:t>Administration</w:t>
       </w:r>
-      <w:bookmarkEnd w:id="108"/>
+      <w:bookmarkEnd w:id="18"/>
     </w:p>
     <w:p>
       <w:r>
@@ -2409,28 +1934,15 @@
       <w:r>
         <w:fldChar w:fldCharType="separate"/>
       </w:r>
-      <w:ins w:id="115" w:author="Christian Winkel" w:date="2016-05-18T13:39:00Z">
-        <w:r>
-          <w:t xml:space="preserve">Figur </w:t>
-        </w:r>
-        <w:r>
-          <w:rPr>
-            <w:noProof/>
-          </w:rPr>
-          <w:t>7</w:t>
-        </w:r>
-      </w:ins>
-      <w:del w:id="116" w:author="Christian Winkel" w:date="2016-05-18T13:39:00Z">
-        <w:r>
-          <w:delText xml:space="preserve">Figur </w:delText>
-        </w:r>
-        <w:r>
-          <w:rPr>
-            <w:noProof/>
-          </w:rPr>
-          <w:delText>7</w:delText>
-        </w:r>
-      </w:del>
+      <w:r>
+        <w:t xml:space="preserve">Figur </w:t>
+      </w:r>
+      <w:r>
+        <w:rPr>
+          <w:noProof/>
+        </w:rPr>
+        <w:t>7</w:t>
+      </w:r>
       <w:r>
         <w:fldChar w:fldCharType="end"/>
       </w:r>
@@ -2441,22 +1953,22 @@
     <w:p/>
     <w:p>
       <w:pPr>
-        <w:pStyle w:val="Overskrift3"/>
+        <w:pStyle w:val="Heading3"/>
       </w:pPr>
-      <w:bookmarkStart w:id="117" w:name="_Toc451334740"/>
+      <w:bookmarkStart w:id="21" w:name="_Toc451334740"/>
       <w:r>
         <w:t>Admin</w:t>
       </w:r>
       <w:r>
         <w:t>istrator</w:t>
       </w:r>
-      <w:bookmarkEnd w:id="117"/>
+      <w:bookmarkEnd w:id="21"/>
     </w:p>
     <w:p>
       <w:r>
         <w:rPr>
           <w:noProof/>
-          <w:lang w:val="en-US"/>
+          <w:lang w:eastAsia="da-DK"/>
         </w:rPr>
         <mc:AlternateContent>
           <mc:Choice Requires="wpg">
@@ -2494,7 +2006,7 @@
                           </pic:cNvPicPr>
                         </pic:nvPicPr>
                         <pic:blipFill>
-                          <a:blip r:embed="rId22">
+                          <a:blip r:embed="rId20">
                             <a:extLst>
                               <a:ext uri="{28A0092B-C50C-407E-A947-70E740481C1C}">
                                 <a14:useLocalDpi xmlns:a14="http://schemas.microsoft.com/office/drawing/2010/main" val="0"/>
@@ -2538,12 +2050,12 @@
                           <w:txbxContent>
                             <w:p>
                               <w:pPr>
-                                <w:pStyle w:val="Billedtekst"/>
+                                <w:pStyle w:val="Caption"/>
                                 <w:rPr>
                                   <w:rFonts w:eastAsiaTheme="minorHAnsi"/>
                                 </w:rPr>
                               </w:pPr>
-                              <w:bookmarkStart w:id="118" w:name="_Ref451184214"/>
+                              <w:bookmarkStart w:id="22" w:name="_Ref451184214"/>
                               <w:r>
                                 <w:t xml:space="preserve">Figur </w:t>
                               </w:r>
@@ -2556,29 +2068,19 @@
                               <w:r>
                                 <w:fldChar w:fldCharType="separate"/>
                               </w:r>
-                              <w:ins w:id="119" w:author="Christian Winkel" w:date="2016-05-18T13:39:00Z">
-                                <w:r>
-                                  <w:rPr>
-                                    <w:noProof/>
-                                  </w:rPr>
-                                  <w:t>8</w:t>
-                                </w:r>
-                              </w:ins>
-                              <w:del w:id="120" w:author="Christian Winkel" w:date="2016-05-18T13:39:00Z">
-                                <w:r>
-                                  <w:rPr>
-                                    <w:noProof/>
-                                  </w:rPr>
-                                  <w:delText>14</w:delText>
-                                </w:r>
-                              </w:del>
+                              <w:r>
+                                <w:rPr>
+                                  <w:noProof/>
+                                </w:rPr>
+                                <w:t>8</w:t>
+                              </w:r>
                               <w:r>
                                 <w:rPr>
                                   <w:noProof/>
                                 </w:rPr>
                                 <w:fldChar w:fldCharType="end"/>
                               </w:r>
-                              <w:bookmarkEnd w:id="118"/>
+                              <w:bookmarkEnd w:id="22"/>
                               <w:r>
                                 <w:t>: Pristjek220 tilføj forretning</w:t>
                               </w:r>
@@ -2601,21 +2103,21 @@
           <mc:Fallback>
             <w:pict>
               <v:group w14:anchorId="288561E1" id="Group 8" o:spid="_x0000_s1047" style="position:absolute;left:0;text-align:left;margin-left:43pt;margin-top:.4pt;width:94.2pt;height:92.05pt;z-index:251665408;mso-position-horizontal:right;mso-position-horizontal-relative:margin" coordsize="11963,11690" o:gfxdata="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">
-                <v:shape id="Picture 9" o:spid="_x0000_s1048" type="#_x0000_t75" style="position:absolute;width:11963;height:7505;visibility:visible;mso-wrap-style:square" o:gfxdata="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">
-                  <v:imagedata r:id="rId23" o:title=""/>
+                <v:shape id="Picture 9" o:spid="_x0000_s1048" type="#_x0000_t75" style="position:absolute;width:11963;height:7505;visibility:visible;mso-wrap-style:square" o:gfxdata="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">
+                  <v:imagedata r:id="rId21" o:title=""/>
                   <v:path arrowok="t"/>
                 </v:shape>
-                <v:shape id="Text Box 24" o:spid="_x0000_s1049" type="#_x0000_t202" style="position:absolute;top:7569;width:11938;height:4121;visibility:visible;mso-wrap-style:square;v-text-anchor:top" o:gfxdata="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" stroked="f">
+                <v:shape id="Text Box 24" o:spid="_x0000_s1049" type="#_x0000_t202" style="position:absolute;top:7569;width:11938;height:4121;visibility:visible;mso-wrap-style:square;v-text-anchor:top" o:gfxdata="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" stroked="f">
                   <v:textbox style="mso-fit-shape-to-text:t" inset="0,0,0,0">
                     <w:txbxContent>
                       <w:p>
                         <w:pPr>
-                          <w:pStyle w:val="Billedtekst"/>
+                          <w:pStyle w:val="Caption"/>
                           <w:rPr>
                             <w:rFonts w:eastAsiaTheme="minorHAnsi"/>
                           </w:rPr>
                         </w:pPr>
-                        <w:bookmarkStart w:id="121" w:name="_Ref451184214"/>
+                        <w:bookmarkStart w:id="23" w:name="_Ref451184214"/>
                         <w:r>
                           <w:t xml:space="preserve">Figur </w:t>
                         </w:r>
@@ -2628,29 +2130,19 @@
                         <w:r>
                           <w:fldChar w:fldCharType="separate"/>
                         </w:r>
-                        <w:ins w:id="122" w:author="Christian Winkel" w:date="2016-05-18T13:39:00Z">
-                          <w:r>
-                            <w:rPr>
-                              <w:noProof/>
-                            </w:rPr>
-                            <w:t>8</w:t>
-                          </w:r>
-                        </w:ins>
-                        <w:del w:id="123" w:author="Christian Winkel" w:date="2016-05-18T13:39:00Z">
-                          <w:r>
-                            <w:rPr>
-                              <w:noProof/>
-                            </w:rPr>
-                            <w:delText>14</w:delText>
-                          </w:r>
-                        </w:del>
+                        <w:r>
+                          <w:rPr>
+                            <w:noProof/>
+                          </w:rPr>
+                          <w:t>8</w:t>
+                        </w:r>
                         <w:r>
                           <w:rPr>
                             <w:noProof/>
                           </w:rPr>
                           <w:fldChar w:fldCharType="end"/>
                         </w:r>
-                        <w:bookmarkEnd w:id="121"/>
+                        <w:bookmarkEnd w:id="23"/>
                         <w:r>
                           <w:t>: Pristjek220 tilføj forretning</w:t>
                         </w:r>
@@ -2667,16 +2159,9 @@
       <w:r>
         <w:t xml:space="preserve">Som administrator kan man tilføje og fjerne forretninger. For at tilføje en forretning skal man angive forretningsnavn og </w:t>
       </w:r>
-      <w:del w:id="124" w:author="Christian Winkel" w:date="2016-05-18T13:50:00Z">
-        <w:r>
-          <w:delText>password</w:delText>
-        </w:r>
-      </w:del>
-      <w:ins w:id="125" w:author="Christian Winkel" w:date="2016-05-18T13:50:00Z">
-        <w:r>
-          <w:t>kodeord</w:t>
-        </w:r>
-      </w:ins>
+      <w:r>
+        <w:t>kodeord</w:t>
+      </w:r>
       <w:r>
         <w:t xml:space="preserve">, derefter kan man trykke tilføj som kan ses på </w:t>
       </w:r>
@@ -2689,70 +2174,30 @@
       <w:r>
         <w:fldChar w:fldCharType="separate"/>
       </w:r>
-      <w:ins w:id="126" w:author="Christian Winkel" w:date="2016-05-18T13:39:00Z">
-        <w:r>
-          <w:t xml:space="preserve">Figur </w:t>
-        </w:r>
-        <w:r>
-          <w:rPr>
-            <w:noProof/>
-          </w:rPr>
-          <w:t>8</w:t>
-        </w:r>
-      </w:ins>
-      <w:del w:id="127" w:author="Christian Winkel" w:date="2016-05-18T13:39:00Z">
-        <w:r>
-          <w:delText xml:space="preserve">Figur </w:delText>
-        </w:r>
-        <w:r>
-          <w:rPr>
-            <w:noProof/>
-          </w:rPr>
-          <w:delText>8</w:delText>
-        </w:r>
-      </w:del>
+      <w:r>
+        <w:t xml:space="preserve">Figur </w:t>
+      </w:r>
+      <w:r>
+        <w:rPr>
+          <w:noProof/>
+        </w:rPr>
+        <w:t>8</w:t>
+      </w:r>
       <w:r>
         <w:fldChar w:fldCharType="end"/>
       </w:r>
       <w:r>
         <w:t xml:space="preserve">. Hvor så Fakta bliver tilføjet til Pristjek220, og man kan logge ind som </w:t>
       </w:r>
-      <w:del w:id="128" w:author="Christian Winkel" w:date="2016-05-18T13:50:00Z">
-        <w:r>
-          <w:delText>fakta</w:delText>
-        </w:r>
-      </w:del>
-      <w:ins w:id="129" w:author="Christian Winkel" w:date="2016-05-18T13:50:00Z">
-        <w:r>
-          <w:t>F</w:t>
-        </w:r>
-        <w:r>
-          <w:t>akta</w:t>
-        </w:r>
-      </w:ins>
-      <w:del w:id="130" w:author="Christian Winkel" w:date="2016-05-18T13:50:00Z">
-        <w:r>
-          <w:delText xml:space="preserve">, og </w:delText>
-        </w:r>
-      </w:del>
-      <w:ins w:id="131" w:author="Christian Winkel" w:date="2016-05-18T13:50:00Z">
-        <w:r>
-          <w:t xml:space="preserve"> med det </w:t>
-        </w:r>
-      </w:ins>
+      <w:r>
+        <w:t xml:space="preserve">Fakta med det </w:t>
+      </w:r>
       <w:r>
         <w:t xml:space="preserve">tilhørende </w:t>
       </w:r>
-      <w:del w:id="132" w:author="Christian Winkel" w:date="2016-05-18T13:50:00Z">
-        <w:r>
-          <w:delText>password</w:delText>
-        </w:r>
-      </w:del>
-      <w:ins w:id="133" w:author="Christian Winkel" w:date="2016-05-18T13:50:00Z">
-        <w:r>
-          <w:t>kodeord</w:t>
-        </w:r>
-      </w:ins>
+      <w:r>
+        <w:t>kodeord</w:t>
+      </w:r>
       <w:r>
         <w:t>.</w:t>
       </w:r>
@@ -2761,7 +2206,7 @@
       <w:r>
         <w:rPr>
           <w:noProof/>
-          <w:lang w:val="en-US"/>
+          <w:lang w:eastAsia="da-DK"/>
         </w:rPr>
         <mc:AlternateContent>
           <mc:Choice Requires="wpg">
@@ -2799,7 +2244,7 @@
                           </pic:cNvPicPr>
                         </pic:nvPicPr>
                         <pic:blipFill>
-                          <a:blip r:embed="rId24">
+                          <a:blip r:embed="rId22">
                             <a:extLst>
                               <a:ext uri="{28A0092B-C50C-407E-A947-70E740481C1C}">
                                 <a14:useLocalDpi xmlns:a14="http://schemas.microsoft.com/office/drawing/2010/main" val="0"/>
@@ -2843,9 +2288,9 @@
                           <w:txbxContent>
                             <w:p>
                               <w:pPr>
-                                <w:pStyle w:val="Billedtekst"/>
+                                <w:pStyle w:val="Caption"/>
                               </w:pPr>
-                              <w:bookmarkStart w:id="134" w:name="_Ref451183867"/>
+                              <w:bookmarkStart w:id="24" w:name="_Ref451183867"/>
                               <w:r>
                                 <w:t xml:space="preserve">Figur </w:t>
                               </w:r>
@@ -2858,29 +2303,19 @@
                               <w:r>
                                 <w:fldChar w:fldCharType="separate"/>
                               </w:r>
-                              <w:ins w:id="135" w:author="Christian Winkel" w:date="2016-05-18T13:39:00Z">
-                                <w:r>
-                                  <w:rPr>
-                                    <w:noProof/>
-                                  </w:rPr>
-                                  <w:t>9</w:t>
-                                </w:r>
-                              </w:ins>
-                              <w:del w:id="136" w:author="Christian Winkel" w:date="2016-05-18T13:39:00Z">
-                                <w:r>
-                                  <w:rPr>
-                                    <w:noProof/>
-                                  </w:rPr>
-                                  <w:delText>15</w:delText>
-                                </w:r>
-                              </w:del>
+                              <w:r>
+                                <w:rPr>
+                                  <w:noProof/>
+                                </w:rPr>
+                                <w:t>9</w:t>
+                              </w:r>
                               <w:r>
                                 <w:rPr>
                                   <w:noProof/>
                                 </w:rPr>
                                 <w:fldChar w:fldCharType="end"/>
                               </w:r>
-                              <w:bookmarkEnd w:id="134"/>
+                              <w:bookmarkEnd w:id="24"/>
                               <w:r>
                                 <w:t>: Pristjek220 fjern forretning</w:t>
                               </w:r>
@@ -2903,18 +2338,18 @@
           <mc:Fallback>
             <w:pict>
               <v:group w14:anchorId="0B7CC5DE" id="Group 30" o:spid="_x0000_s1050" style="position:absolute;left:0;text-align:left;margin-left:43.9pt;margin-top:26.45pt;width:95.1pt;height:59.85pt;z-index:251666432;mso-position-horizontal:right;mso-position-horizontal-relative:margin" coordsize="12077,7601" o:gfxdata="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">
-                <v:shape id="Picture 28" o:spid="_x0000_s1051" type="#_x0000_t75" style="position:absolute;width:12077;height:3683;visibility:visible;mso-wrap-style:square" o:gfxdata="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">
-                  <v:imagedata r:id="rId25" o:title=""/>
+                <v:shape id="Picture 28" o:spid="_x0000_s1051" type="#_x0000_t75" style="position:absolute;width:12077;height:3683;visibility:visible;mso-wrap-style:square" o:gfxdata="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">
+                  <v:imagedata r:id="rId23" o:title=""/>
                   <v:path arrowok="t"/>
                 </v:shape>
-                <v:shape id="Text Box 29" o:spid="_x0000_s1052" type="#_x0000_t202" style="position:absolute;top:3480;width:12077;height:4121;visibility:visible;mso-wrap-style:square;v-text-anchor:top" o:gfxdata="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" stroked="f">
+                <v:shape id="Text Box 29" o:spid="_x0000_s1052" type="#_x0000_t202" style="position:absolute;top:3480;width:12077;height:4121;visibility:visible;mso-wrap-style:square;v-text-anchor:top" o:gfxdata="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" stroked="f">
                   <v:textbox style="mso-fit-shape-to-text:t" inset="0,0,0,0">
                     <w:txbxContent>
                       <w:p>
                         <w:pPr>
-                          <w:pStyle w:val="Billedtekst"/>
+                          <w:pStyle w:val="Caption"/>
                         </w:pPr>
-                        <w:bookmarkStart w:id="137" w:name="_Ref451183867"/>
+                        <w:bookmarkStart w:id="25" w:name="_Ref451183867"/>
                         <w:r>
                           <w:t xml:space="preserve">Figur </w:t>
                         </w:r>
@@ -2927,29 +2362,19 @@
                         <w:r>
                           <w:fldChar w:fldCharType="separate"/>
                         </w:r>
-                        <w:ins w:id="138" w:author="Christian Winkel" w:date="2016-05-18T13:39:00Z">
-                          <w:r>
-                            <w:rPr>
-                              <w:noProof/>
-                            </w:rPr>
-                            <w:t>9</w:t>
-                          </w:r>
-                        </w:ins>
-                        <w:del w:id="139" w:author="Christian Winkel" w:date="2016-05-18T13:39:00Z">
-                          <w:r>
-                            <w:rPr>
-                              <w:noProof/>
-                            </w:rPr>
-                            <w:delText>15</w:delText>
-                          </w:r>
-                        </w:del>
+                        <w:r>
+                          <w:rPr>
+                            <w:noProof/>
+                          </w:rPr>
+                          <w:t>9</w:t>
+                        </w:r>
                         <w:r>
                           <w:rPr>
                             <w:noProof/>
                           </w:rPr>
                           <w:fldChar w:fldCharType="end"/>
                         </w:r>
-                        <w:bookmarkEnd w:id="137"/>
+                        <w:bookmarkEnd w:id="25"/>
                         <w:r>
                           <w:t>: Pristjek220 fjern forretning</w:t>
                         </w:r>
@@ -2963,40 +2388,15 @@
           </mc:Fallback>
         </mc:AlternateContent>
       </w:r>
-      <w:ins w:id="140" w:author="Christian Winkel" w:date="2016-05-18T13:50:00Z">
-        <w:r>
-          <w:t>Som administrator kan man også</w:t>
-        </w:r>
-      </w:ins>
-      <w:del w:id="141" w:author="Christian Winkel" w:date="2016-05-18T13:51:00Z">
-        <w:r>
-          <w:delText>Man kan også</w:delText>
-        </w:r>
-      </w:del>
-      <w:r>
-        <w:t xml:space="preserve"> slette en forretning</w:t>
-      </w:r>
-      <w:del w:id="142" w:author="Christian Winkel" w:date="2016-05-18T13:51:00Z">
-        <w:r>
-          <w:delText xml:space="preserve"> igen som administrator</w:delText>
-        </w:r>
-      </w:del>
-      <w:r>
-        <w:t xml:space="preserve">, som </w:t>
-      </w:r>
-      <w:del w:id="143" w:author="Christian Winkel" w:date="2016-05-18T13:51:00Z">
-        <w:r>
-          <w:delText xml:space="preserve">man </w:delText>
-        </w:r>
-      </w:del>
-      <w:r>
-        <w:t>kan se</w:t>
-      </w:r>
-      <w:ins w:id="144" w:author="Christian Winkel" w:date="2016-05-18T13:51:00Z">
-        <w:r>
-          <w:t>s</w:t>
-        </w:r>
-      </w:ins>
+      <w:r>
+        <w:t>Som administrator kan man også</w:t>
+      </w:r>
+      <w:r>
+        <w:t xml:space="preserve"> slette en forretning, som kan se</w:t>
+      </w:r>
+      <w:r>
+        <w:t>s</w:t>
+      </w:r>
       <w:r>
         <w:t xml:space="preserve"> på </w:t>
       </w:r>
@@ -3009,28 +2409,15 @@
       <w:r>
         <w:fldChar w:fldCharType="separate"/>
       </w:r>
-      <w:ins w:id="145" w:author="Christian Winkel" w:date="2016-05-18T13:39:00Z">
-        <w:r>
-          <w:t xml:space="preserve">Figur </w:t>
-        </w:r>
-        <w:r>
-          <w:rPr>
-            <w:noProof/>
-          </w:rPr>
-          <w:t>9</w:t>
-        </w:r>
-      </w:ins>
-      <w:del w:id="146" w:author="Christian Winkel" w:date="2016-05-18T13:39:00Z">
-        <w:r>
-          <w:delText xml:space="preserve">Figur </w:delText>
-        </w:r>
-        <w:r>
-          <w:rPr>
-            <w:noProof/>
-          </w:rPr>
-          <w:delText>9</w:delText>
-        </w:r>
-      </w:del>
+      <w:r>
+        <w:t xml:space="preserve">Figur </w:t>
+      </w:r>
+      <w:r>
+        <w:rPr>
+          <w:noProof/>
+        </w:rPr>
+        <w:t>9</w:t>
+      </w:r>
       <w:r>
         <w:fldChar w:fldCharType="end"/>
       </w:r>
@@ -3046,67 +2433,48 @@
       <w:r>
         <w:fldChar w:fldCharType="separate"/>
       </w:r>
-      <w:ins w:id="147" w:author="Christian Winkel" w:date="2016-05-18T13:39:00Z">
-        <w:r>
-          <w:t xml:space="preserve">Figur </w:t>
-        </w:r>
-        <w:r>
-          <w:rPr>
-            <w:noProof/>
-          </w:rPr>
-          <w:t>9</w:t>
-        </w:r>
-      </w:ins>
-      <w:del w:id="148" w:author="Christian Winkel" w:date="2016-05-18T13:39:00Z">
-        <w:r>
-          <w:delText xml:space="preserve">Figur </w:delText>
-        </w:r>
-        <w:r>
-          <w:rPr>
-            <w:noProof/>
-          </w:rPr>
-          <w:delText>9</w:delText>
-        </w:r>
-      </w:del>
+      <w:r>
+        <w:t xml:space="preserve">Figur </w:t>
+      </w:r>
+      <w:r>
+        <w:rPr>
+          <w:noProof/>
+        </w:rPr>
+        <w:t>9</w:t>
+      </w:r>
       <w:r>
         <w:fldChar w:fldCharType="end"/>
       </w:r>
       <w:r>
         <w:t xml:space="preserve"> er det </w:t>
       </w:r>
-      <w:del w:id="149" w:author="Christian Winkel" w:date="2016-05-18T13:51:00Z">
-        <w:r>
-          <w:delText xml:space="preserve">fakta </w:delText>
-        </w:r>
-      </w:del>
-      <w:ins w:id="150" w:author="Christian Winkel" w:date="2016-05-18T13:51:00Z">
-        <w:r>
-          <w:t>F</w:t>
-        </w:r>
-        <w:r>
-          <w:t xml:space="preserve">akta </w:t>
-        </w:r>
-      </w:ins>
+      <w:r>
+        <w:t xml:space="preserve">Fakta </w:t>
+      </w:r>
       <w:r>
         <w:t xml:space="preserve">der skal fjernes. Man kan også se at autofuldførelse hjælper med at finde de forretninger, der findes i Pristjek220. </w:t>
       </w:r>
+    </w:p>
+    <w:p>
+      <w:bookmarkStart w:id="26" w:name="_GoBack"/>
+      <w:bookmarkEnd w:id="26"/>
     </w:p>
     <w:p>
       <w:pPr>
-        <w:pStyle w:val="Overskrift3"/>
+        <w:pStyle w:val="Heading3"/>
       </w:pPr>
-      <w:bookmarkStart w:id="151" w:name="_Toc451334741"/>
+      <w:bookmarkStart w:id="27" w:name="_Toc451334741"/>
       <w:r>
         <w:lastRenderedPageBreak/>
         <w:t>Forretningsmanager</w:t>
       </w:r>
-      <w:bookmarkEnd w:id="151"/>
+      <w:bookmarkEnd w:id="27"/>
     </w:p>
     <w:p>
       <w:r>
         <w:rPr>
           <w:noProof/>
-          <w:lang w:val="en-US"/>
+          <w:lang w:eastAsia="da-DK"/>
         </w:rPr>
         <mc:AlternateContent>
           <mc:Choice Requires="wpg">
@@ -3119,8 +2487,8 @@
                 <wp:positionV relativeFrom="paragraph">
                   <wp:posOffset>121086</wp:posOffset>
                 </wp:positionV>
-                <wp:extent cx="2453640" cy="787400"/>
-                <wp:effectExtent l="0" t="0" r="3810" b="0"/>
+                <wp:extent cx="2453640" cy="645160"/>
+                <wp:effectExtent l="0" t="0" r="3810" b="2540"/>
                 <wp:wrapSquare wrapText="bothSides"/>
                 <wp:docPr id="37" name="Group 37"/>
                 <wp:cNvGraphicFramePr/>
@@ -3131,9 +2499,9 @@
                       <wpg:grpSpPr>
                         <a:xfrm>
                           <a:off x="0" y="0"/>
-                          <a:ext cx="2453640" cy="787400"/>
+                          <a:ext cx="2453640" cy="645160"/>
                           <a:chOff x="0" y="0"/>
-                          <a:chExt cx="2453640" cy="787400"/>
+                          <a:chExt cx="2453640" cy="645160"/>
                         </a:xfrm>
                       </wpg:grpSpPr>
                       <pic:pic xmlns:pic="http://schemas.openxmlformats.org/drawingml/2006/picture">
@@ -3144,7 +2512,7 @@
                           </pic:cNvPicPr>
                         </pic:nvPicPr>
                         <pic:blipFill>
-                          <a:blip r:embed="rId26">
+                          <a:blip r:embed="rId24">
                             <a:extLst>
                               <a:ext uri="{28A0092B-C50C-407E-A947-70E740481C1C}">
                                 <a14:useLocalDpi xmlns:a14="http://schemas.microsoft.com/office/drawing/2010/main" val="0"/>
@@ -3171,7 +2539,7 @@
                         <wps:spPr>
                           <a:xfrm>
                             <a:off x="0" y="375285"/>
-                            <a:ext cx="1548765" cy="412115"/>
+                            <a:ext cx="1548765" cy="269875"/>
                           </a:xfrm>
                           <a:prstGeom prst="rect">
                             <a:avLst/>
@@ -3188,12 +2556,12 @@
                           <w:txbxContent>
                             <w:p>
                               <w:pPr>
-                                <w:pStyle w:val="Billedtekst"/>
+                                <w:pStyle w:val="Caption"/>
                                 <w:rPr>
                                   <w:rFonts w:eastAsiaTheme="minorHAnsi"/>
                                 </w:rPr>
                               </w:pPr>
-                              <w:bookmarkStart w:id="152" w:name="_Ref451185070"/>
+                              <w:bookmarkStart w:id="28" w:name="_Ref451185070"/>
                               <w:r>
                                 <w:t xml:space="preserve">Figur </w:t>
                               </w:r>
@@ -3206,29 +2574,19 @@
                               <w:r>
                                 <w:fldChar w:fldCharType="separate"/>
                               </w:r>
-                              <w:ins w:id="153" w:author="Christian Winkel" w:date="2016-05-18T13:39:00Z">
-                                <w:r>
-                                  <w:rPr>
-                                    <w:noProof/>
-                                  </w:rPr>
-                                  <w:t>10</w:t>
-                                </w:r>
-                              </w:ins>
-                              <w:del w:id="154" w:author="Christian Winkel" w:date="2016-05-18T13:39:00Z">
-                                <w:r>
-                                  <w:rPr>
-                                    <w:noProof/>
-                                  </w:rPr>
-                                  <w:delText>16</w:delText>
-                                </w:r>
-                              </w:del>
+                              <w:r>
+                                <w:rPr>
+                                  <w:noProof/>
+                                </w:rPr>
+                                <w:t>10</w:t>
+                              </w:r>
                               <w:r>
                                 <w:rPr>
                                   <w:noProof/>
                                 </w:rPr>
                                 <w:fldChar w:fldCharType="end"/>
                               </w:r>
-                              <w:bookmarkEnd w:id="152"/>
+                              <w:bookmarkEnd w:id="28"/>
                               <w:r>
                                 <w:t>: Pristjek220 tilføj vare</w:t>
                               </w:r>
@@ -3250,22 +2608,22 @@
           </mc:Choice>
           <mc:Fallback>
             <w:pict>
-              <v:group w14:anchorId="68DD1ABD" id="Group 37" o:spid="_x0000_s1053" style="position:absolute;left:0;text-align:left;margin-left:296.8pt;margin-top:9.55pt;width:193.2pt;height:62pt;z-index:251668480" coordsize="24536,7874" o:gfxdata="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">
-                <v:shape id="Picture 35" o:spid="_x0000_s1054" type="#_x0000_t75" style="position:absolute;width:24536;height:3479;visibility:visible;mso-wrap-style:square" o:gfxdata="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">
-                  <v:imagedata r:id="rId27" o:title=""/>
+              <v:group w14:anchorId="68DD1ABD" id="Group 37" o:spid="_x0000_s1053" style="position:absolute;left:0;text-align:left;margin-left:296.8pt;margin-top:9.55pt;width:193.2pt;height:50.8pt;z-index:251668480" coordsize="24536,6451" o:gfxdata="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">
+                <v:shape id="Picture 35" o:spid="_x0000_s1054" type="#_x0000_t75" style="position:absolute;width:24536;height:3479;visibility:visible;mso-wrap-style:square" o:gfxdata="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">
+                  <v:imagedata r:id="rId25" o:title=""/>
                   <v:path arrowok="t"/>
                 </v:shape>
-                <v:shape id="Text Box 36" o:spid="_x0000_s1055" type="#_x0000_t202" style="position:absolute;top:3752;width:15487;height:4122;visibility:visible;mso-wrap-style:square;v-text-anchor:top" o:gfxdata="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" stroked="f">
+                <v:shape id="Text Box 36" o:spid="_x0000_s1055" type="#_x0000_t202" style="position:absolute;top:3752;width:15487;height:2699;visibility:visible;mso-wrap-style:square;v-text-anchor:top" o:gfxdata="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" stroked="f">
                   <v:textbox style="mso-fit-shape-to-text:t" inset="0,0,0,0">
                     <w:txbxContent>
                       <w:p>
                         <w:pPr>
-                          <w:pStyle w:val="Billedtekst"/>
+                          <w:pStyle w:val="Caption"/>
                           <w:rPr>
                             <w:rFonts w:eastAsiaTheme="minorHAnsi"/>
                           </w:rPr>
                         </w:pPr>
-                        <w:bookmarkStart w:id="155" w:name="_Ref451185070"/>
+                        <w:bookmarkStart w:id="29" w:name="_Ref451185070"/>
                         <w:r>
                           <w:t xml:space="preserve">Figur </w:t>
                         </w:r>
@@ -3278,29 +2636,19 @@
                         <w:r>
                           <w:fldChar w:fldCharType="separate"/>
                         </w:r>
-                        <w:ins w:id="156" w:author="Christian Winkel" w:date="2016-05-18T13:39:00Z">
-                          <w:r>
-                            <w:rPr>
-                              <w:noProof/>
-                            </w:rPr>
-                            <w:t>10</w:t>
-                          </w:r>
-                        </w:ins>
-                        <w:del w:id="157" w:author="Christian Winkel" w:date="2016-05-18T13:39:00Z">
-                          <w:r>
-                            <w:rPr>
-                              <w:noProof/>
-                            </w:rPr>
-                            <w:delText>16</w:delText>
-                          </w:r>
-                        </w:del>
+                        <w:r>
+                          <w:rPr>
+                            <w:noProof/>
+                          </w:rPr>
+                          <w:t>10</w:t>
+                        </w:r>
                         <w:r>
                           <w:rPr>
                             <w:noProof/>
                           </w:rPr>
                           <w:fldChar w:fldCharType="end"/>
                         </w:r>
-                        <w:bookmarkEnd w:id="155"/>
+                        <w:bookmarkEnd w:id="29"/>
                         <w:r>
                           <w:t>: Pristjek220 tilføj vare</w:t>
                         </w:r>
@@ -3317,43 +2665,27 @@
       <w:r>
         <w:t>Som forretningsmanager kan man tilføje, ændre og slette vare</w:t>
       </w:r>
-      <w:ins w:id="158" w:author="Christian Winkel" w:date="2016-05-18T13:51:00Z">
-        <w:r>
-          <w:t>r</w:t>
-        </w:r>
-      </w:ins>
+      <w:r>
+        <w:t>r</w:t>
+      </w:r>
       <w:r>
         <w:t>. Hver enkelt forretningsmanager kan kun ændre på de vare</w:t>
       </w:r>
-      <w:ins w:id="159" w:author="Christian Winkel" w:date="2016-05-18T13:51:00Z">
-        <w:r>
-          <w:t>r</w:t>
-        </w:r>
-      </w:ins>
+      <w:r>
+        <w:t>r</w:t>
+      </w:r>
       <w:r>
         <w:t xml:space="preserve">, som er tilknyttet til det login, der er blevet logget ind med. For at tilføje en vare til forretningen skal man indtaste en vare og en pris, som </w:t>
       </w:r>
-      <w:del w:id="160" w:author="Christian Winkel" w:date="2016-05-18T13:52:00Z">
-        <w:r>
-          <w:delText xml:space="preserve">man </w:delText>
-        </w:r>
-      </w:del>
-      <w:ins w:id="161" w:author="Christian Winkel" w:date="2016-05-18T13:52:00Z">
-        <w:r>
-          <w:t>der</w:t>
-        </w:r>
-        <w:r>
-          <w:t xml:space="preserve"> </w:t>
-        </w:r>
-      </w:ins>
+      <w:r>
+        <w:t xml:space="preserve">der </w:t>
+      </w:r>
       <w:r>
         <w:t>kan se</w:t>
       </w:r>
-      <w:ins w:id="162" w:author="Christian Winkel" w:date="2016-05-18T13:52:00Z">
-        <w:r>
-          <w:t>s</w:t>
-        </w:r>
-      </w:ins>
+      <w:r>
+        <w:t>s</w:t>
+      </w:r>
       <w:r>
         <w:t xml:space="preserve"> på </w:t>
       </w:r>
@@ -3366,28 +2698,15 @@
       <w:r>
         <w:fldChar w:fldCharType="separate"/>
       </w:r>
-      <w:ins w:id="163" w:author="Christian Winkel" w:date="2016-05-18T13:39:00Z">
-        <w:r>
-          <w:t xml:space="preserve">Figur </w:t>
-        </w:r>
-        <w:r>
-          <w:rPr>
-            <w:noProof/>
-          </w:rPr>
-          <w:t>10</w:t>
-        </w:r>
-      </w:ins>
-      <w:del w:id="164" w:author="Christian Winkel" w:date="2016-05-18T13:39:00Z">
-        <w:r>
-          <w:delText xml:space="preserve">Figur </w:delText>
-        </w:r>
-        <w:r>
-          <w:rPr>
-            <w:noProof/>
-          </w:rPr>
-          <w:delText>10</w:delText>
-        </w:r>
-      </w:del>
+      <w:r>
+        <w:t xml:space="preserve">Figur </w:t>
+      </w:r>
+      <w:r>
+        <w:rPr>
+          <w:noProof/>
+        </w:rPr>
+        <w:t>10</w:t>
+      </w:r>
       <w:r>
         <w:fldChar w:fldCharType="end"/>
       </w:r>
@@ -3399,7 +2718,7 @@
       <w:r>
         <w:rPr>
           <w:noProof/>
-          <w:lang w:val="en-US"/>
+          <w:lang w:eastAsia="da-DK"/>
         </w:rPr>
         <mc:AlternateContent>
           <mc:Choice Requires="wpg">
@@ -3412,8 +2731,8 @@
                 <wp:positionV relativeFrom="paragraph">
                   <wp:posOffset>212583</wp:posOffset>
                 </wp:positionV>
-                <wp:extent cx="2442845" cy="835091"/>
-                <wp:effectExtent l="0" t="0" r="0" b="3175"/>
+                <wp:extent cx="2442845" cy="692818"/>
+                <wp:effectExtent l="0" t="0" r="0" b="0"/>
                 <wp:wrapSquare wrapText="bothSides"/>
                 <wp:docPr id="26" name="Group 26"/>
                 <wp:cNvGraphicFramePr/>
@@ -3424,9 +2743,9 @@
                       <wpg:grpSpPr>
                         <a:xfrm>
                           <a:off x="0" y="0"/>
-                          <a:ext cx="2442845" cy="835091"/>
+                          <a:ext cx="2442845" cy="692818"/>
                           <a:chOff x="0" y="0"/>
-                          <a:chExt cx="2442845" cy="835091"/>
+                          <a:chExt cx="2442845" cy="692818"/>
                         </a:xfrm>
                       </wpg:grpSpPr>
                       <pic:pic xmlns:pic="http://schemas.openxmlformats.org/drawingml/2006/picture">
@@ -3437,7 +2756,7 @@
                           </pic:cNvPicPr>
                         </pic:nvPicPr>
                         <pic:blipFill>
-                          <a:blip r:embed="rId28">
+                          <a:blip r:embed="rId26">
                             <a:extLst>
                               <a:ext uri="{28A0092B-C50C-407E-A947-70E740481C1C}">
                                 <a14:useLocalDpi xmlns:a14="http://schemas.microsoft.com/office/drawing/2010/main" val="0"/>
@@ -3463,8 +2782,8 @@
                         <wps:cNvSpPr txBox="1"/>
                         <wps:spPr>
                           <a:xfrm>
-                            <a:off x="102358" y="422976"/>
-                            <a:ext cx="1958340" cy="412115"/>
+                            <a:off x="102358" y="422943"/>
+                            <a:ext cx="1958340" cy="269875"/>
                           </a:xfrm>
                           <a:prstGeom prst="rect">
                             <a:avLst/>
@@ -3481,12 +2800,12 @@
                           <w:txbxContent>
                             <w:p>
                               <w:pPr>
-                                <w:pStyle w:val="Billedtekst"/>
+                                <w:pStyle w:val="Caption"/>
                                 <w:rPr>
                                   <w:rFonts w:eastAsiaTheme="minorHAnsi"/>
                                 </w:rPr>
                               </w:pPr>
-                              <w:bookmarkStart w:id="165" w:name="_Ref451185538"/>
+                              <w:bookmarkStart w:id="30" w:name="_Ref451185538"/>
                               <w:r>
                                 <w:t xml:space="preserve">Figur </w:t>
                               </w:r>
@@ -3499,26 +2818,16 @@
                               <w:r>
                                 <w:fldChar w:fldCharType="separate"/>
                               </w:r>
-                              <w:ins w:id="166" w:author="Christian Winkel" w:date="2016-05-18T13:39:00Z">
-                                <w:r>
-                                  <w:rPr>
-                                    <w:noProof/>
-                                  </w:rPr>
-                                  <w:t>11</w:t>
-                                </w:r>
-                              </w:ins>
-                              <w:del w:id="167" w:author="Christian Winkel" w:date="2016-05-18T13:39:00Z">
-                                <w:r>
-                                  <w:rPr>
-                                    <w:noProof/>
-                                  </w:rPr>
-                                  <w:delText>17</w:delText>
-                                </w:r>
-                              </w:del>
+                              <w:r>
+                                <w:rPr>
+                                  <w:noProof/>
+                                </w:rPr>
+                                <w:t>11</w:t>
+                              </w:r>
                               <w:r>
                                 <w:fldChar w:fldCharType="end"/>
                               </w:r>
-                              <w:bookmarkEnd w:id="165"/>
+                              <w:bookmarkEnd w:id="30"/>
                               <w:r>
                                 <w:t>: Pristjek220 ændre pris på vare</w:t>
                               </w:r>
@@ -3540,22 +2849,22 @@
           </mc:Choice>
           <mc:Fallback>
             <w:pict>
-              <v:group w14:anchorId="0F14B2E8" id="Group 26" o:spid="_x0000_s1056" style="position:absolute;left:0;text-align:left;margin-left:283.4pt;margin-top:16.75pt;width:192.35pt;height:65.75pt;z-index:251669504" coordsize="24428,8350" o:gfxdata="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">
-                <v:shape id="Picture 27" o:spid="_x0000_s1057" type="#_x0000_t75" style="position:absolute;width:24428;height:4413;visibility:visible;mso-wrap-style:square" o:gfxdata="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">
-                  <v:imagedata r:id="rId29" o:title=""/>
+              <v:group w14:anchorId="0F14B2E8" id="Group 26" o:spid="_x0000_s1056" style="position:absolute;left:0;text-align:left;margin-left:283.4pt;margin-top:16.75pt;width:192.35pt;height:54.55pt;z-index:251669504" coordsize="24428,6928" o:gfxdata="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">
+                <v:shape id="Picture 27" o:spid="_x0000_s1057" type="#_x0000_t75" style="position:absolute;width:24428;height:4413;visibility:visible;mso-wrap-style:square" o:gfxdata="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">
+                  <v:imagedata r:id="rId27" o:title=""/>
                   <v:path arrowok="t"/>
                 </v:shape>
-                <v:shape id="Text Box 34" o:spid="_x0000_s1058" type="#_x0000_t202" style="position:absolute;left:1023;top:4229;width:19583;height:4121;visibility:visible;mso-wrap-style:square;v-text-anchor:top" o:gfxdata="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" stroked="f">
+                <v:shape id="Text Box 34" o:spid="_x0000_s1058" type="#_x0000_t202" style="position:absolute;left:1023;top:4229;width:19583;height:2699;visibility:visible;mso-wrap-style:square;v-text-anchor:top" o:gfxdata="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" stroked="f">
                   <v:textbox style="mso-fit-shape-to-text:t" inset="0,0,0,0">
                     <w:txbxContent>
                       <w:p>
                         <w:pPr>
-                          <w:pStyle w:val="Billedtekst"/>
+                          <w:pStyle w:val="Caption"/>
                           <w:rPr>
                             <w:rFonts w:eastAsiaTheme="minorHAnsi"/>
                           </w:rPr>
                         </w:pPr>
-                        <w:bookmarkStart w:id="168" w:name="_Ref451185538"/>
+                        <w:bookmarkStart w:id="31" w:name="_Ref451185538"/>
                         <w:r>
                           <w:t xml:space="preserve">Figur </w:t>
                         </w:r>
@@ -3568,26 +2877,16 @@
                         <w:r>
                           <w:fldChar w:fldCharType="separate"/>
                         </w:r>
-                        <w:ins w:id="169" w:author="Christian Winkel" w:date="2016-05-18T13:39:00Z">
-                          <w:r>
-                            <w:rPr>
-                              <w:noProof/>
-                            </w:rPr>
-                            <w:t>11</w:t>
-                          </w:r>
-                        </w:ins>
-                        <w:del w:id="170" w:author="Christian Winkel" w:date="2016-05-18T13:39:00Z">
-                          <w:r>
-                            <w:rPr>
-                              <w:noProof/>
-                            </w:rPr>
-                            <w:delText>17</w:delText>
-                          </w:r>
-                        </w:del>
+                        <w:r>
+                          <w:rPr>
+                            <w:noProof/>
+                          </w:rPr>
+                          <w:t>11</w:t>
+                        </w:r>
                         <w:r>
                           <w:fldChar w:fldCharType="end"/>
                         </w:r>
-                        <w:bookmarkEnd w:id="168"/>
+                        <w:bookmarkEnd w:id="31"/>
                         <w:r>
                           <w:t>: Pristjek220 ændre pris på vare</w:t>
                         </w:r>
@@ -3613,39 +2912,24 @@
       <w:r>
         <w:fldChar w:fldCharType="separate"/>
       </w:r>
-      <w:ins w:id="171" w:author="Christian Winkel" w:date="2016-05-18T13:39:00Z">
-        <w:r>
-          <w:t xml:space="preserve">Figur </w:t>
-        </w:r>
-        <w:r>
-          <w:rPr>
-            <w:noProof/>
-          </w:rPr>
-          <w:t>11</w:t>
-        </w:r>
-      </w:ins>
-      <w:del w:id="172" w:author="Christian Winkel" w:date="2016-05-18T13:39:00Z">
-        <w:r>
-          <w:delText xml:space="preserve">Figur </w:delText>
-        </w:r>
-        <w:r>
-          <w:rPr>
-            <w:noProof/>
-          </w:rPr>
-          <w:delText>11</w:delText>
-        </w:r>
-      </w:del>
+      <w:r>
+        <w:t xml:space="preserve">Figur </w:t>
+      </w:r>
+      <w:r>
+        <w:rPr>
+          <w:noProof/>
+        </w:rPr>
+        <w:t>11</w:t>
+      </w:r>
       <w:r>
         <w:fldChar w:fldCharType="end"/>
       </w:r>
       <w:r>
         <w:t xml:space="preserve">. Hvor der bliver skrevet ”ban”, og autofuldførelse hjælper med at fortælle at der </w:t>
       </w:r>
-      <w:ins w:id="173" w:author="Christian Winkel" w:date="2016-05-18T13:52:00Z">
-        <w:r>
-          <w:t xml:space="preserve">allerede </w:t>
-        </w:r>
-      </w:ins>
+      <w:r>
+        <w:t xml:space="preserve">allerede </w:t>
+      </w:r>
       <w:r>
         <w:t>findes banan i forretningen, så prisen kan ændres.</w:t>
       </w:r>
@@ -3654,7 +2938,7 @@
       <w:r>
         <w:rPr>
           <w:noProof/>
-          <w:lang w:val="en-US"/>
+          <w:lang w:eastAsia="da-DK"/>
         </w:rPr>
         <mc:AlternateContent>
           <mc:Choice Requires="wpg">
@@ -3707,12 +2991,12 @@
                           <w:txbxContent>
                             <w:p>
                               <w:pPr>
-                                <w:pStyle w:val="Billedtekst"/>
+                                <w:pStyle w:val="Caption"/>
                                 <w:rPr>
                                   <w:rFonts w:eastAsiaTheme="minorHAnsi"/>
                                 </w:rPr>
                               </w:pPr>
-                              <w:bookmarkStart w:id="174" w:name="_Ref451185744"/>
+                              <w:bookmarkStart w:id="32" w:name="_Ref451185744"/>
                               <w:r>
                                 <w:t xml:space="preserve">Figur </w:t>
                               </w:r>
@@ -3725,29 +3009,19 @@
                               <w:r>
                                 <w:fldChar w:fldCharType="separate"/>
                               </w:r>
-                              <w:ins w:id="175" w:author="Christian Winkel" w:date="2016-05-18T13:39:00Z">
-                                <w:r>
-                                  <w:rPr>
-                                    <w:noProof/>
-                                  </w:rPr>
-                                  <w:t>12</w:t>
-                                </w:r>
-                              </w:ins>
-                              <w:del w:id="176" w:author="Christian Winkel" w:date="2016-05-18T13:39:00Z">
-                                <w:r>
-                                  <w:rPr>
-                                    <w:noProof/>
-                                  </w:rPr>
-                                  <w:delText>18</w:delText>
-                                </w:r>
-                              </w:del>
+                              <w:r>
+                                <w:rPr>
+                                  <w:noProof/>
+                                </w:rPr>
+                                <w:t>12</w:t>
+                              </w:r>
                               <w:r>
                                 <w:rPr>
                                   <w:noProof/>
                                 </w:rPr>
                                 <w:fldChar w:fldCharType="end"/>
                               </w:r>
-                              <w:bookmarkEnd w:id="174"/>
+                              <w:bookmarkEnd w:id="32"/>
                               <w:r>
                                 <w:t>: Pristjek220 fjern produkt</w:t>
                               </w:r>
@@ -3769,7 +3043,7 @@
                           </pic:cNvPicPr>
                         </pic:nvPicPr>
                         <pic:blipFill>
-                          <a:blip r:embed="rId30">
+                          <a:blip r:embed="rId28">
                             <a:extLst>
                               <a:ext uri="{28A0092B-C50C-407E-A947-70E740481C1C}">
                                 <a14:useLocalDpi xmlns:a14="http://schemas.microsoft.com/office/drawing/2010/main" val="0"/>
@@ -3799,17 +3073,17 @@
           <mc:Fallback>
             <w:pict>
               <v:group w14:anchorId="73A2024F" id="Group 40" o:spid="_x0000_s1059" style="position:absolute;left:0;text-align:left;margin-left:51.95pt;margin-top:.8pt;width:103.15pt;height:66.8pt;z-index:251670528;mso-position-horizontal:right;mso-position-horizontal-relative:margin" coordsize="13100,8485" o:gfxdata="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">
-                <v:shape id="Text Box 41" o:spid="_x0000_s1060" type="#_x0000_t202" style="position:absolute;left:409;top:4364;width:12211;height:4121;visibility:visible;mso-wrap-style:square;v-text-anchor:top" o:gfxdata="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" stroked="f">
+                <v:shape id="Text Box 41" o:spid="_x0000_s1060" type="#_x0000_t202" style="position:absolute;left:409;top:4364;width:12211;height:4121;visibility:visible;mso-wrap-style:square;v-text-anchor:top" o:gfxdata="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" stroked="f">
                   <v:textbox style="mso-fit-shape-to-text:t" inset="0,0,0,0">
                     <w:txbxContent>
                       <w:p>
                         <w:pPr>
-                          <w:pStyle w:val="Billedtekst"/>
+                          <w:pStyle w:val="Caption"/>
                           <w:rPr>
                             <w:rFonts w:eastAsiaTheme="minorHAnsi"/>
                           </w:rPr>
                         </w:pPr>
-                        <w:bookmarkStart w:id="177" w:name="_Ref451185744"/>
+                        <w:bookmarkStart w:id="33" w:name="_Ref451185744"/>
                         <w:r>
                           <w:t xml:space="preserve">Figur </w:t>
                         </w:r>
@@ -3822,29 +3096,19 @@
                         <w:r>
                           <w:fldChar w:fldCharType="separate"/>
                         </w:r>
-                        <w:ins w:id="178" w:author="Christian Winkel" w:date="2016-05-18T13:39:00Z">
-                          <w:r>
-                            <w:rPr>
-                              <w:noProof/>
-                            </w:rPr>
-                            <w:t>12</w:t>
-                          </w:r>
-                        </w:ins>
-                        <w:del w:id="179" w:author="Christian Winkel" w:date="2016-05-18T13:39:00Z">
-                          <w:r>
-                            <w:rPr>
-                              <w:noProof/>
-                            </w:rPr>
-                            <w:delText>18</w:delText>
-                          </w:r>
-                        </w:del>
+                        <w:r>
+                          <w:rPr>
+                            <w:noProof/>
+                          </w:rPr>
+                          <w:t>12</w:t>
+                        </w:r>
                         <w:r>
                           <w:rPr>
                             <w:noProof/>
                           </w:rPr>
                           <w:fldChar w:fldCharType="end"/>
                         </w:r>
-                        <w:bookmarkEnd w:id="177"/>
+                        <w:bookmarkEnd w:id="33"/>
                         <w:r>
                           <w:t>: Pristjek220 fjern produkt</w:t>
                         </w:r>
@@ -3852,8 +3116,8 @@
                     </w:txbxContent>
                   </v:textbox>
                 </v:shape>
-                <v:shape id="Picture 43" o:spid="_x0000_s1061" type="#_x0000_t75" style="position:absolute;width:13100;height:4222;visibility:visible;mso-wrap-style:square" o:gfxdata="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">
-                  <v:imagedata r:id="rId31" o:title=""/>
+                <v:shape id="Picture 43" o:spid="_x0000_s1061" type="#_x0000_t75" style="position:absolute;width:13100;height:4222;visibility:visible;mso-wrap-style:square" o:gfxdata="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">
+                  <v:imagedata r:id="rId29" o:title=""/>
                   <v:path arrowok="t"/>
                 </v:shape>
                 <w10:wrap type="square" anchorx="margin"/>
@@ -3874,28 +3138,15 @@
       <w:r>
         <w:fldChar w:fldCharType="separate"/>
       </w:r>
-      <w:ins w:id="180" w:author="Christian Winkel" w:date="2016-05-18T13:39:00Z">
-        <w:r>
-          <w:t xml:space="preserve">Figur </w:t>
-        </w:r>
-        <w:r>
-          <w:rPr>
-            <w:noProof/>
-          </w:rPr>
-          <w:t>12</w:t>
-        </w:r>
-      </w:ins>
-      <w:del w:id="181" w:author="Christian Winkel" w:date="2016-05-18T13:39:00Z">
-        <w:r>
-          <w:delText xml:space="preserve">Figur </w:delText>
-        </w:r>
-        <w:r>
-          <w:rPr>
-            <w:noProof/>
-          </w:rPr>
-          <w:delText>12</w:delText>
-        </w:r>
-      </w:del>
+      <w:r>
+        <w:t xml:space="preserve">Figur </w:t>
+      </w:r>
+      <w:r>
+        <w:rPr>
+          <w:noProof/>
+        </w:rPr>
+        <w:t>12</w:t>
+      </w:r>
       <w:r>
         <w:fldChar w:fldCharType="end"/>
       </w:r>
@@ -3903,10 +3154,7 @@
         <w:t xml:space="preserve">. Hvor der er blevet skrevet ”ban” og autofuldførelse hjælper med at fortælle at banan ligger i Pristjek220. Hvis man prøver at skrive et produkt der ikke findes i forretningen, bliver brugeren informeret om det. </w:t>
       </w:r>
     </w:p>
-    <w:p>
-      <w:bookmarkStart w:id="182" w:name="_GoBack"/>
-      <w:bookmarkEnd w:id="182"/>
-    </w:p>
+    <w:p/>
     <w:sectPr>
       <w:pgSz w:w="12240" w:h="15840"/>
       <w:pgMar w:top="1440" w:right="1440" w:bottom="1440" w:left="1440" w:header="720" w:footer="720" w:gutter="0"/>
@@ -3917,130 +3165,8 @@
 </w:document>
 </file>
 
-<file path=word/comments.xml><?xml version="1.0" encoding="utf-8"?>
-<w:comments xmlns:wpc="http://schemas.microsoft.com/office/word/2010/wordprocessingCanvas" xmlns:cx="http://schemas.microsoft.com/office/drawing/2014/chartex" xmlns:cx1="http://schemas.microsoft.com/office/drawing/2015/9/8/chartex" xmlns:mc="http://schemas.openxmlformats.org/markup-compatibility/2006" xmlns:o="urn:schemas-microsoft-com:office:office" xmlns:r="http://schemas.openxmlformats.org/officeDocument/2006/relationships" xmlns:m="http://schemas.openxmlformats.org/officeDocument/2006/math" xmlns:v="urn:schemas-microsoft-com:vml" xmlns:wp14="http://schemas.microsoft.com/office/word/2010/wordprocessingDrawing" xmlns:wp="http://schemas.openxmlformats.org/drawingml/2006/wordprocessingDrawing" xmlns:w10="urn:schemas-microsoft-com:office:word" xmlns:w="http://schemas.openxmlformats.org/wordprocessingml/2006/main" xmlns:w14="http://schemas.microsoft.com/office/word/2010/wordml" xmlns:w15="http://schemas.microsoft.com/office/word/2012/wordml" xmlns:w16se="http://schemas.microsoft.com/office/word/2015/wordml/symex" xmlns:wpg="http://schemas.microsoft.com/office/word/2010/wordprocessingGroup" xmlns:wpi="http://schemas.microsoft.com/office/word/2010/wordprocessingInk" xmlns:wne="http://schemas.microsoft.com/office/word/2006/wordml" xmlns:wps="http://schemas.microsoft.com/office/word/2010/wordprocessingShape" mc:Ignorable="w14 w15 w16se wp14">
-  <w:comment w:id="1" w:author="Christian Winkel" w:date="2016-05-18T13:22:00Z" w:initials="CW">
-    <w:p>
-      <w:pPr>
-        <w:pStyle w:val="Kommentartekst"/>
-      </w:pPr>
-      <w:r>
-        <w:rPr>
-          <w:rStyle w:val="Kommentarhenvisning"/>
-        </w:rPr>
-        <w:annotationRef/>
-      </w:r>
-      <w:proofErr w:type="spellStart"/>
-      <w:r>
-        <w:t>Omskerevet</w:t>
-      </w:r>
-      <w:proofErr w:type="spellEnd"/>
-      <w:r>
-        <w:t>. Kunne ikke lide at vi omtalte de to applikationer som ’’de’’</w:t>
-      </w:r>
-    </w:p>
-  </w:comment>
-  <w:comment w:id="14" w:author="Christian Winkel" w:date="2016-05-18T13:25:00Z" w:initials="CW">
-    <w:p>
-      <w:pPr>
-        <w:pStyle w:val="Kommentartekst"/>
-      </w:pPr>
-      <w:r>
-        <w:rPr>
-          <w:rStyle w:val="Kommentarhenvisning"/>
-        </w:rPr>
-        <w:annotationRef/>
-      </w:r>
-      <w:r>
-        <w:t xml:space="preserve">Den første…? Vi skriver ikke rigtigt andre </w:t>
-      </w:r>
-      <w:r>
-        <w:sym w:font="Wingdings" w:char="F04A"/>
-      </w:r>
-    </w:p>
-  </w:comment>
-  <w:comment w:id="25" w:author="Christian Winkel" w:date="2016-05-18T13:33:00Z" w:initials="CW">
-    <w:p>
-      <w:pPr>
-        <w:pStyle w:val="Kommentartekst"/>
-      </w:pPr>
-      <w:r>
-        <w:rPr>
-          <w:rStyle w:val="Kommentarhenvisning"/>
-        </w:rPr>
-        <w:annotationRef/>
-      </w:r>
-      <w:r>
-        <w:t xml:space="preserve">En bruger er ikke en ting </w:t>
-      </w:r>
-      <w:r>
-        <w:sym w:font="Wingdings" w:char="F04A"/>
-      </w:r>
-    </w:p>
-  </w:comment>
-  <w:comment w:id="43" w:author="Christian Winkel" w:date="2016-05-18T13:38:00Z" w:initials="CW">
-    <w:p>
-      <w:pPr>
-        <w:pStyle w:val="Kommentartekst"/>
-      </w:pPr>
-      <w:r>
-        <w:rPr>
-          <w:rStyle w:val="Kommentarhenvisning"/>
-        </w:rPr>
-        <w:annotationRef/>
-      </w:r>
-      <w:r>
-        <w:t xml:space="preserve">Fjernet </w:t>
-      </w:r>
-      <w:proofErr w:type="spellStart"/>
-      <w:r>
-        <w:t>fucked</w:t>
-      </w:r>
-      <w:proofErr w:type="spellEnd"/>
-      <w:r>
-        <w:t xml:space="preserve"> up reference :P </w:t>
-      </w:r>
-    </w:p>
-    <w:p>
-      <w:pPr>
-        <w:pStyle w:val="Kommentartekst"/>
-      </w:pPr>
-      <w:r>
-        <w:t>Derudover mangler der noget tekst her, er ikke helt sikker på hvad der skulle stå. Det forsvandt nok da referencen gik i lort.</w:t>
-      </w:r>
-    </w:p>
-  </w:comment>
-  <w:comment w:id="92" w:author="Christian Winkel" w:date="2016-05-18T13:48:00Z" w:initials="CW">
-    <w:p>
-      <w:pPr>
-        <w:pStyle w:val="Kommentartekst"/>
-      </w:pPr>
-      <w:r>
-        <w:rPr>
-          <w:rStyle w:val="Kommentarhenvisning"/>
-        </w:rPr>
-        <w:annotationRef/>
-      </w:r>
-      <w:r>
-        <w:t>Mangler Ref.</w:t>
-      </w:r>
-    </w:p>
-  </w:comment>
-</w:comments>
-</file>
-
-<file path=word/commentsExtended.xml><?xml version="1.0" encoding="utf-8"?>
-<w15:commentsEx xmlns:wpc="http://schemas.microsoft.com/office/word/2010/wordprocessingCanvas" xmlns:cx="http://schemas.microsoft.com/office/drawing/2014/chartex" xmlns:cx1="http://schemas.microsoft.com/office/drawing/2015/9/8/chartex" xmlns:mc="http://schemas.openxmlformats.org/markup-compatibility/2006" xmlns:o="urn:schemas-microsoft-com:office:office" xmlns:r="http://schemas.openxmlformats.org/officeDocument/2006/relationships" xmlns:m="http://schemas.openxmlformats.org/officeDocument/2006/math" xmlns:v="urn:schemas-microsoft-com:vml" xmlns:wp14="http://schemas.microsoft.com/office/word/2010/wordprocessingDrawing" xmlns:wp="http://schemas.openxmlformats.org/drawingml/2006/wordprocessingDrawing" xmlns:w10="urn:schemas-microsoft-com:office:word" xmlns:w="http://schemas.openxmlformats.org/wordprocessingml/2006/main" xmlns:w14="http://schemas.microsoft.com/office/word/2010/wordml" xmlns:w15="http://schemas.microsoft.com/office/word/2012/wordml" xmlns:w16se="http://schemas.microsoft.com/office/word/2015/wordml/symex" xmlns:wpg="http://schemas.microsoft.com/office/word/2010/wordprocessingGroup" xmlns:wpi="http://schemas.microsoft.com/office/word/2010/wordprocessingInk" xmlns:wne="http://schemas.microsoft.com/office/word/2006/wordml" xmlns:wps="http://schemas.microsoft.com/office/word/2010/wordprocessingShape" mc:Ignorable="w14 w15 w16se wp14">
-  <w15:commentEx w15:paraId="0664A291" w15:done="0"/>
-  <w15:commentEx w15:paraId="5DBD59C2" w15:done="0"/>
-  <w15:commentEx w15:paraId="44295373" w15:done="0"/>
-  <w15:commentEx w15:paraId="5E70BC03" w15:done="0"/>
-  <w15:commentEx w15:paraId="25E99B41" w15:done="0"/>
-</w15:commentsEx>
-</file>
-
 <file path=word/numbering.xml><?xml version="1.0" encoding="utf-8"?>
-<w:numbering xmlns:wpc="http://schemas.microsoft.com/office/word/2010/wordprocessingCanvas" xmlns:cx="http://schemas.microsoft.com/office/drawing/2014/chartex" xmlns:cx1="http://schemas.microsoft.com/office/drawing/2015/9/8/chartex" xmlns:mc="http://schemas.openxmlformats.org/markup-compatibility/2006" xmlns:o="urn:schemas-microsoft-com:office:office" xmlns:r="http://schemas.openxmlformats.org/officeDocument/2006/relationships" xmlns:m="http://schemas.openxmlformats.org/officeDocument/2006/math" xmlns:v="urn:schemas-microsoft-com:vml" xmlns:wp14="http://schemas.microsoft.com/office/word/2010/wordprocessingDrawing" xmlns:wp="http://schemas.openxmlformats.org/drawingml/2006/wordprocessingDrawing" xmlns:w10="urn:schemas-microsoft-com:office:word" xmlns:w="http://schemas.openxmlformats.org/wordprocessingml/2006/main" xmlns:w14="http://schemas.microsoft.com/office/word/2010/wordml" xmlns:w15="http://schemas.microsoft.com/office/word/2012/wordml" xmlns:w16se="http://schemas.microsoft.com/office/word/2015/wordml/symex" xmlns:wpg="http://schemas.microsoft.com/office/word/2010/wordprocessingGroup" xmlns:wpi="http://schemas.microsoft.com/office/word/2010/wordprocessingInk" xmlns:wne="http://schemas.microsoft.com/office/word/2006/wordml" xmlns:wps="http://schemas.microsoft.com/office/word/2010/wordprocessingShape" mc:Ignorable="w14 w15 w16se wp14">
+<w:numbering xmlns:wpc="http://schemas.microsoft.com/office/word/2010/wordprocessingCanvas" xmlns:mc="http://schemas.openxmlformats.org/markup-compatibility/2006" xmlns:o="urn:schemas-microsoft-com:office:office" xmlns:r="http://schemas.openxmlformats.org/officeDocument/2006/relationships" xmlns:m="http://schemas.openxmlformats.org/officeDocument/2006/math" xmlns:v="urn:schemas-microsoft-com:vml" xmlns:wp14="http://schemas.microsoft.com/office/word/2010/wordprocessingDrawing" xmlns:wp="http://schemas.openxmlformats.org/drawingml/2006/wordprocessingDrawing" xmlns:w10="urn:schemas-microsoft-com:office:word" xmlns:w="http://schemas.openxmlformats.org/wordprocessingml/2006/main" xmlns:w14="http://schemas.microsoft.com/office/word/2010/wordml" xmlns:w15="http://schemas.microsoft.com/office/word/2012/wordml" xmlns:wpg="http://schemas.microsoft.com/office/word/2010/wordprocessingGroup" xmlns:wpi="http://schemas.microsoft.com/office/word/2010/wordprocessingInk" xmlns:wne="http://schemas.microsoft.com/office/word/2006/wordml" xmlns:wps="http://schemas.microsoft.com/office/word/2010/wordprocessingShape" mc:Ignorable="w14 w15 wp14">
   <w:abstractNum w:abstractNumId="0" w15:restartNumberingAfterBreak="0">
     <w:nsid w:val="633C38B9"/>
     <w:multiLevelType w:val="multilevel"/>
@@ -4048,7 +3174,7 @@
     <w:lvl w:ilvl="0">
       <w:start w:val="1"/>
       <w:numFmt w:val="decimal"/>
-      <w:pStyle w:val="Overskrift1"/>
+      <w:pStyle w:val="Heading1"/>
       <w:lvlText w:val="%1"/>
       <w:lvlJc w:val="left"/>
       <w:pPr>
@@ -4058,7 +3184,7 @@
     <w:lvl w:ilvl="1">
       <w:start w:val="1"/>
       <w:numFmt w:val="decimal"/>
-      <w:pStyle w:val="Overskrift2"/>
+      <w:pStyle w:val="Heading2"/>
       <w:lvlText w:val="%1.%2"/>
       <w:lvlJc w:val="left"/>
       <w:pPr>
@@ -4068,7 +3194,7 @@
     <w:lvl w:ilvl="2">
       <w:start w:val="1"/>
       <w:numFmt w:val="decimal"/>
-      <w:pStyle w:val="Overskrift3"/>
+      <w:pStyle w:val="Heading3"/>
       <w:lvlText w:val="%1.%2.%3"/>
       <w:lvlJc w:val="left"/>
       <w:pPr>
@@ -4078,7 +3204,7 @@
     <w:lvl w:ilvl="3">
       <w:start w:val="1"/>
       <w:numFmt w:val="decimal"/>
-      <w:pStyle w:val="Overskrift4"/>
+      <w:pStyle w:val="Heading4"/>
       <w:lvlText w:val="%1.%2.%3.%4"/>
       <w:lvlJc w:val="left"/>
       <w:pPr>
@@ -4088,7 +3214,7 @@
     <w:lvl w:ilvl="4">
       <w:start w:val="1"/>
       <w:numFmt w:val="decimal"/>
-      <w:pStyle w:val="Overskrift5"/>
+      <w:pStyle w:val="Heading5"/>
       <w:lvlText w:val="%1.%2.%3.%4.%5"/>
       <w:lvlJc w:val="left"/>
       <w:pPr>
@@ -4098,7 +3224,7 @@
     <w:lvl w:ilvl="5">
       <w:start w:val="1"/>
       <w:numFmt w:val="decimal"/>
-      <w:pStyle w:val="Overskrift6"/>
+      <w:pStyle w:val="Heading6"/>
       <w:lvlText w:val="%1.%2.%3.%4.%5.%6"/>
       <w:lvlJc w:val="left"/>
       <w:pPr>
@@ -4108,7 +3234,7 @@
     <w:lvl w:ilvl="6">
       <w:start w:val="1"/>
       <w:numFmt w:val="decimal"/>
-      <w:pStyle w:val="Overskrift7"/>
+      <w:pStyle w:val="Heading7"/>
       <w:lvlText w:val="%1.%2.%3.%4.%5.%6.%7"/>
       <w:lvlJc w:val="left"/>
       <w:pPr>
@@ -4118,7 +3244,7 @@
     <w:lvl w:ilvl="7">
       <w:start w:val="1"/>
       <w:numFmt w:val="decimal"/>
-      <w:pStyle w:val="Overskrift8"/>
+      <w:pStyle w:val="Heading8"/>
       <w:lvlText w:val="%1.%2.%3.%4.%5.%6.%7.%8"/>
       <w:lvlJc w:val="left"/>
       <w:pPr>
@@ -4128,7 +3254,7 @@
     <w:lvl w:ilvl="8">
       <w:start w:val="1"/>
       <w:numFmt w:val="decimal"/>
-      <w:pStyle w:val="Overskrift9"/>
+      <w:pStyle w:val="Heading9"/>
       <w:lvlText w:val="%1.%2.%3.%4.%5.%6.%7.%8.%9"/>
       <w:lvlJc w:val="left"/>
       <w:pPr>
@@ -4142,16 +3268,8 @@
 </w:numbering>
 </file>
 
-<file path=word/people.xml><?xml version="1.0" encoding="utf-8"?>
-<w15:people xmlns:wpc="http://schemas.microsoft.com/office/word/2010/wordprocessingCanvas" xmlns:cx="http://schemas.microsoft.com/office/drawing/2014/chartex" xmlns:cx1="http://schemas.microsoft.com/office/drawing/2015/9/8/chartex" xmlns:mc="http://schemas.openxmlformats.org/markup-compatibility/2006" xmlns:o="urn:schemas-microsoft-com:office:office" xmlns:r="http://schemas.openxmlformats.org/officeDocument/2006/relationships" xmlns:m="http://schemas.openxmlformats.org/officeDocument/2006/math" xmlns:v="urn:schemas-microsoft-com:vml" xmlns:wp14="http://schemas.microsoft.com/office/word/2010/wordprocessingDrawing" xmlns:wp="http://schemas.openxmlformats.org/drawingml/2006/wordprocessingDrawing" xmlns:w10="urn:schemas-microsoft-com:office:word" xmlns:w="http://schemas.openxmlformats.org/wordprocessingml/2006/main" xmlns:w14="http://schemas.microsoft.com/office/word/2010/wordml" xmlns:w15="http://schemas.microsoft.com/office/word/2012/wordml" xmlns:w16se="http://schemas.microsoft.com/office/word/2015/wordml/symex" xmlns:wpg="http://schemas.microsoft.com/office/word/2010/wordprocessingGroup" xmlns:wpi="http://schemas.microsoft.com/office/word/2010/wordprocessingInk" xmlns:wne="http://schemas.microsoft.com/office/word/2006/wordml" xmlns:wps="http://schemas.microsoft.com/office/word/2010/wordprocessingShape" mc:Ignorable="w14 w15 w16se wp14">
-  <w15:person w15:author="Christian Winkel">
-    <w15:presenceInfo w15:providerId="Windows Live" w15:userId="b99337badf0544ed"/>
-  </w15:person>
-</w15:people>
-</file>
-
 <file path=word/styles.xml><?xml version="1.0" encoding="utf-8"?>
-<w:styles xmlns:mc="http://schemas.openxmlformats.org/markup-compatibility/2006" xmlns:r="http://schemas.openxmlformats.org/officeDocument/2006/relationships" xmlns:w="http://schemas.openxmlformats.org/wordprocessingml/2006/main" xmlns:w14="http://schemas.microsoft.com/office/word/2010/wordml" xmlns:w15="http://schemas.microsoft.com/office/word/2012/wordml" xmlns:w16se="http://schemas.microsoft.com/office/word/2015/wordml/symex" mc:Ignorable="w14 w15 w16se">
+<w:styles xmlns:mc="http://schemas.openxmlformats.org/markup-compatibility/2006" xmlns:r="http://schemas.openxmlformats.org/officeDocument/2006/relationships" xmlns:w="http://schemas.openxmlformats.org/wordprocessingml/2006/main" xmlns:w14="http://schemas.microsoft.com/office/word/2010/wordml" xmlns:w15="http://schemas.microsoft.com/office/word/2012/wordml" mc:Ignorable="w14 w15">
   <w:docDefaults>
     <w:rPrDefault>
       <w:rPr>
@@ -4555,11 +3673,11 @@
       <w:lang w:val="da-DK"/>
     </w:rPr>
   </w:style>
-  <w:style w:type="paragraph" w:styleId="Overskrift1">
+  <w:style w:type="paragraph" w:styleId="Heading1">
     <w:name w:val="heading 1"/>
     <w:basedOn w:val="Normal"/>
     <w:next w:val="Normal"/>
-    <w:link w:val="Overskrift1Tegn"/>
+    <w:link w:val="Heading1Char"/>
     <w:uiPriority w:val="9"/>
     <w:qFormat/>
     <w:rsid w:val="00DB1B7F"/>
@@ -4578,11 +3696,11 @@
       <w:szCs w:val="32"/>
     </w:rPr>
   </w:style>
-  <w:style w:type="paragraph" w:styleId="Overskrift2">
+  <w:style w:type="paragraph" w:styleId="Heading2">
     <w:name w:val="heading 2"/>
     <w:basedOn w:val="Normal"/>
     <w:next w:val="Normal"/>
-    <w:link w:val="Overskrift2Tegn"/>
+    <w:link w:val="Heading2Char"/>
     <w:uiPriority w:val="9"/>
     <w:unhideWhenUsed/>
     <w:qFormat/>
@@ -4603,11 +3721,11 @@
       <w:szCs w:val="28"/>
     </w:rPr>
   </w:style>
-  <w:style w:type="paragraph" w:styleId="Overskrift3">
+  <w:style w:type="paragraph" w:styleId="Heading3">
     <w:name w:val="heading 3"/>
     <w:basedOn w:val="Normal"/>
     <w:next w:val="Normal"/>
-    <w:link w:val="Overskrift3Tegn"/>
+    <w:link w:val="Heading3Char"/>
     <w:uiPriority w:val="9"/>
     <w:unhideWhenUsed/>
     <w:qFormat/>
@@ -4628,11 +3746,11 @@
       <w:szCs w:val="24"/>
     </w:rPr>
   </w:style>
-  <w:style w:type="paragraph" w:styleId="Overskrift4">
+  <w:style w:type="paragraph" w:styleId="Heading4">
     <w:name w:val="heading 4"/>
     <w:basedOn w:val="Normal"/>
     <w:next w:val="Normal"/>
-    <w:link w:val="Overskrift4Tegn"/>
+    <w:link w:val="Heading4Char"/>
     <w:uiPriority w:val="9"/>
     <w:unhideWhenUsed/>
     <w:qFormat/>
@@ -4653,11 +3771,11 @@
       <w:szCs w:val="22"/>
     </w:rPr>
   </w:style>
-  <w:style w:type="paragraph" w:styleId="Overskrift5">
+  <w:style w:type="paragraph" w:styleId="Heading5">
     <w:name w:val="heading 5"/>
     <w:basedOn w:val="Normal"/>
     <w:next w:val="Normal"/>
-    <w:link w:val="Overskrift5Tegn"/>
+    <w:link w:val="Heading5Char"/>
     <w:uiPriority w:val="9"/>
     <w:semiHidden/>
     <w:unhideWhenUsed/>
@@ -4680,11 +3798,11 @@
       <w:szCs w:val="26"/>
     </w:rPr>
   </w:style>
-  <w:style w:type="paragraph" w:styleId="Overskrift6">
+  <w:style w:type="paragraph" w:styleId="Heading6">
     <w:name w:val="heading 6"/>
     <w:basedOn w:val="Normal"/>
     <w:next w:val="Normal"/>
-    <w:link w:val="Overskrift6Tegn"/>
+    <w:link w:val="Heading6Char"/>
     <w:uiPriority w:val="9"/>
     <w:semiHidden/>
     <w:unhideWhenUsed/>
@@ -4706,11 +3824,11 @@
       <w:sz w:val="22"/>
     </w:rPr>
   </w:style>
-  <w:style w:type="paragraph" w:styleId="Overskrift7">
+  <w:style w:type="paragraph" w:styleId="Heading7">
     <w:name w:val="heading 7"/>
     <w:basedOn w:val="Normal"/>
     <w:next w:val="Normal"/>
-    <w:link w:val="Overskrift7Tegn"/>
+    <w:link w:val="Heading7Char"/>
     <w:uiPriority w:val="9"/>
     <w:semiHidden/>
     <w:unhideWhenUsed/>
@@ -4732,11 +3850,11 @@
       <w:spacing w:val="10"/>
     </w:rPr>
   </w:style>
-  <w:style w:type="paragraph" w:styleId="Overskrift8">
+  <w:style w:type="paragraph" w:styleId="Heading8">
     <w:name w:val="heading 8"/>
     <w:basedOn w:val="Normal"/>
     <w:next w:val="Normal"/>
-    <w:link w:val="Overskrift8Tegn"/>
+    <w:link w:val="Heading8Char"/>
     <w:uiPriority w:val="9"/>
     <w:semiHidden/>
     <w:unhideWhenUsed/>
@@ -4758,11 +3876,11 @@
       <w:color w:val="C45911" w:themeColor="accent2" w:themeShade="BF"/>
     </w:rPr>
   </w:style>
-  <w:style w:type="paragraph" w:styleId="Overskrift9">
+  <w:style w:type="paragraph" w:styleId="Heading9">
     <w:name w:val="heading 9"/>
     <w:basedOn w:val="Normal"/>
     <w:next w:val="Normal"/>
-    <w:link w:val="Overskrift9Tegn"/>
+    <w:link w:val="Heading9Char"/>
     <w:uiPriority w:val="9"/>
     <w:semiHidden/>
     <w:unhideWhenUsed/>
@@ -4784,13 +3902,13 @@
       <w:color w:val="823B0B" w:themeColor="accent2" w:themeShade="7F"/>
     </w:rPr>
   </w:style>
-  <w:style w:type="character" w:default="1" w:styleId="Standardskrifttypeiafsnit">
+  <w:style w:type="character" w:default="1" w:styleId="DefaultParagraphFont">
     <w:name w:val="Default Paragraph Font"/>
     <w:uiPriority w:val="1"/>
     <w:semiHidden/>
     <w:unhideWhenUsed/>
   </w:style>
-  <w:style w:type="table" w:default="1" w:styleId="Tabel-Normal">
+  <w:style w:type="table" w:default="1" w:styleId="TableNormal">
     <w:name w:val="Normal Table"/>
     <w:uiPriority w:val="99"/>
     <w:semiHidden/>
@@ -4805,16 +3923,16 @@
       </w:tblCellMar>
     </w:tblPr>
   </w:style>
-  <w:style w:type="numbering" w:default="1" w:styleId="Ingenoversigt">
+  <w:style w:type="numbering" w:default="1" w:styleId="NoList">
     <w:name w:val="No List"/>
     <w:uiPriority w:val="99"/>
     <w:semiHidden/>
     <w:unhideWhenUsed/>
   </w:style>
-  <w:style w:type="character" w:customStyle="1" w:styleId="Overskrift1Tegn">
-    <w:name w:val="Overskrift 1 Tegn"/>
-    <w:basedOn w:val="Standardskrifttypeiafsnit"/>
-    <w:link w:val="Overskrift1"/>
+  <w:style w:type="character" w:customStyle="1" w:styleId="Heading1Char">
+    <w:name w:val="Heading 1 Char"/>
+    <w:basedOn w:val="DefaultParagraphFont"/>
+    <w:link w:val="Heading1"/>
     <w:uiPriority w:val="9"/>
     <w:rsid w:val="00DB1B7F"/>
     <w:rPr>
@@ -4826,10 +3944,10 @@
       <w:lang w:val="da-DK"/>
     </w:rPr>
   </w:style>
-  <w:style w:type="character" w:customStyle="1" w:styleId="Overskrift2Tegn">
-    <w:name w:val="Overskrift 2 Tegn"/>
-    <w:basedOn w:val="Standardskrifttypeiafsnit"/>
-    <w:link w:val="Overskrift2"/>
+  <w:style w:type="character" w:customStyle="1" w:styleId="Heading2Char">
+    <w:name w:val="Heading 2 Char"/>
+    <w:basedOn w:val="DefaultParagraphFont"/>
+    <w:link w:val="Heading2"/>
     <w:uiPriority w:val="9"/>
     <w:rsid w:val="00DB1B7F"/>
     <w:rPr>
@@ -4841,10 +3959,10 @@
       <w:lang w:val="da-DK"/>
     </w:rPr>
   </w:style>
-  <w:style w:type="character" w:customStyle="1" w:styleId="Overskrift3Tegn">
-    <w:name w:val="Overskrift 3 Tegn"/>
-    <w:basedOn w:val="Standardskrifttypeiafsnit"/>
-    <w:link w:val="Overskrift3"/>
+  <w:style w:type="character" w:customStyle="1" w:styleId="Heading3Char">
+    <w:name w:val="Heading 3 Char"/>
+    <w:basedOn w:val="DefaultParagraphFont"/>
+    <w:link w:val="Heading3"/>
     <w:uiPriority w:val="9"/>
     <w:rsid w:val="00DB1B7F"/>
     <w:rPr>
@@ -4856,10 +3974,10 @@
       <w:lang w:val="da-DK"/>
     </w:rPr>
   </w:style>
-  <w:style w:type="character" w:customStyle="1" w:styleId="Overskrift4Tegn">
-    <w:name w:val="Overskrift 4 Tegn"/>
-    <w:basedOn w:val="Standardskrifttypeiafsnit"/>
-    <w:link w:val="Overskrift4"/>
+  <w:style w:type="character" w:customStyle="1" w:styleId="Heading4Char">
+    <w:name w:val="Heading 4 Char"/>
+    <w:basedOn w:val="DefaultParagraphFont"/>
+    <w:link w:val="Heading4"/>
     <w:uiPriority w:val="9"/>
     <w:rsid w:val="00DB1B7F"/>
     <w:rPr>
@@ -4869,10 +3987,10 @@
       <w:lang w:val="da-DK"/>
     </w:rPr>
   </w:style>
-  <w:style w:type="character" w:customStyle="1" w:styleId="Overskrift5Tegn">
-    <w:name w:val="Overskrift 5 Tegn"/>
-    <w:basedOn w:val="Standardskrifttypeiafsnit"/>
-    <w:link w:val="Overskrift5"/>
+  <w:style w:type="character" w:customStyle="1" w:styleId="Heading5Char">
+    <w:name w:val="Heading 5 Char"/>
+    <w:basedOn w:val="DefaultParagraphFont"/>
+    <w:link w:val="Heading5"/>
     <w:uiPriority w:val="9"/>
     <w:semiHidden/>
     <w:rsid w:val="00DB1B7F"/>
@@ -4885,10 +4003,10 @@
       <w:lang w:val="da-DK"/>
     </w:rPr>
   </w:style>
-  <w:style w:type="character" w:customStyle="1" w:styleId="Overskrift6Tegn">
-    <w:name w:val="Overskrift 6 Tegn"/>
-    <w:basedOn w:val="Standardskrifttypeiafsnit"/>
-    <w:link w:val="Overskrift6"/>
+  <w:style w:type="character" w:customStyle="1" w:styleId="Heading6Char">
+    <w:name w:val="Heading 6 Char"/>
+    <w:basedOn w:val="DefaultParagraphFont"/>
+    <w:link w:val="Heading6"/>
     <w:uiPriority w:val="9"/>
     <w:semiHidden/>
     <w:rsid w:val="00DB1B7F"/>
@@ -4901,10 +4019,10 @@
       <w:lang w:val="da-DK"/>
     </w:rPr>
   </w:style>
-  <w:style w:type="character" w:customStyle="1" w:styleId="Overskrift7Tegn">
-    <w:name w:val="Overskrift 7 Tegn"/>
-    <w:basedOn w:val="Standardskrifttypeiafsnit"/>
-    <w:link w:val="Overskrift7"/>
+  <w:style w:type="character" w:customStyle="1" w:styleId="Heading7Char">
+    <w:name w:val="Heading 7 Char"/>
+    <w:basedOn w:val="DefaultParagraphFont"/>
+    <w:link w:val="Heading7"/>
     <w:uiPriority w:val="9"/>
     <w:semiHidden/>
     <w:rsid w:val="00DB1B7F"/>
@@ -4919,10 +4037,10 @@
       <w:lang w:val="da-DK"/>
     </w:rPr>
   </w:style>
-  <w:style w:type="character" w:customStyle="1" w:styleId="Overskrift8Tegn">
-    <w:name w:val="Overskrift 8 Tegn"/>
-    <w:basedOn w:val="Standardskrifttypeiafsnit"/>
-    <w:link w:val="Overskrift8"/>
+  <w:style w:type="character" w:customStyle="1" w:styleId="Heading8Char">
+    <w:name w:val="Heading 8 Char"/>
+    <w:basedOn w:val="DefaultParagraphFont"/>
+    <w:link w:val="Heading8"/>
     <w:uiPriority w:val="9"/>
     <w:semiHidden/>
     <w:rsid w:val="00DB1B7F"/>
@@ -4937,10 +4055,10 @@
       <w:lang w:val="da-DK"/>
     </w:rPr>
   </w:style>
-  <w:style w:type="character" w:customStyle="1" w:styleId="Overskrift9Tegn">
-    <w:name w:val="Overskrift 9 Tegn"/>
-    <w:basedOn w:val="Standardskrifttypeiafsnit"/>
-    <w:link w:val="Overskrift9"/>
+  <w:style w:type="character" w:customStyle="1" w:styleId="Heading9Char">
+    <w:name w:val="Heading 9 Char"/>
+    <w:basedOn w:val="DefaultParagraphFont"/>
+    <w:link w:val="Heading9"/>
     <w:uiPriority w:val="9"/>
     <w:semiHidden/>
     <w:rsid w:val="00DB1B7F"/>
@@ -4955,7 +4073,7 @@
       <w:lang w:val="da-DK"/>
     </w:rPr>
   </w:style>
-  <w:style w:type="paragraph" w:styleId="Billedtekst">
+  <w:style w:type="paragraph" w:styleId="Caption">
     <w:name w:val="caption"/>
     <w:basedOn w:val="Normal"/>
     <w:next w:val="Normal"/>
@@ -4971,9 +4089,9 @@
       <w:szCs w:val="18"/>
     </w:rPr>
   </w:style>
-  <w:style w:type="character" w:styleId="Kommentarhenvisning">
+  <w:style w:type="character" w:styleId="CommentReference">
     <w:name w:val="annotation reference"/>
-    <w:basedOn w:val="Standardskrifttypeiafsnit"/>
+    <w:basedOn w:val="DefaultParagraphFont"/>
     <w:uiPriority w:val="99"/>
     <w:semiHidden/>
     <w:unhideWhenUsed/>
@@ -4983,10 +4101,10 @@
       <w:szCs w:val="16"/>
     </w:rPr>
   </w:style>
-  <w:style w:type="paragraph" w:styleId="Kommentartekst">
+  <w:style w:type="paragraph" w:styleId="CommentText">
     <w:name w:val="annotation text"/>
     <w:basedOn w:val="Normal"/>
-    <w:link w:val="KommentartekstTegn"/>
+    <w:link w:val="CommentTextChar"/>
     <w:uiPriority w:val="99"/>
     <w:semiHidden/>
     <w:unhideWhenUsed/>
@@ -4995,10 +4113,10 @@
       <w:spacing w:line="240" w:lineRule="auto"/>
     </w:pPr>
   </w:style>
-  <w:style w:type="character" w:customStyle="1" w:styleId="KommentartekstTegn">
-    <w:name w:val="Kommentartekst Tegn"/>
-    <w:basedOn w:val="Standardskrifttypeiafsnit"/>
-    <w:link w:val="Kommentartekst"/>
+  <w:style w:type="character" w:customStyle="1" w:styleId="CommentTextChar">
+    <w:name w:val="Comment Text Char"/>
+    <w:basedOn w:val="DefaultParagraphFont"/>
+    <w:link w:val="CommentText"/>
     <w:uiPriority w:val="99"/>
     <w:semiHidden/>
     <w:rsid w:val="00DB1B7F"/>
@@ -5009,11 +4127,11 @@
       <w:lang w:val="da-DK"/>
     </w:rPr>
   </w:style>
-  <w:style w:type="paragraph" w:styleId="Kommentaremne">
+  <w:style w:type="paragraph" w:styleId="CommentSubject">
     <w:name w:val="annotation subject"/>
-    <w:basedOn w:val="Kommentartekst"/>
-    <w:next w:val="Kommentartekst"/>
-    <w:link w:val="KommentaremneTegn"/>
+    <w:basedOn w:val="CommentText"/>
+    <w:next w:val="CommentText"/>
+    <w:link w:val="CommentSubjectChar"/>
     <w:uiPriority w:val="99"/>
     <w:semiHidden/>
     <w:unhideWhenUsed/>
@@ -5023,10 +4141,10 @@
       <w:bCs/>
     </w:rPr>
   </w:style>
-  <w:style w:type="character" w:customStyle="1" w:styleId="KommentaremneTegn">
-    <w:name w:val="Kommentaremne Tegn"/>
-    <w:basedOn w:val="KommentartekstTegn"/>
-    <w:link w:val="Kommentaremne"/>
+  <w:style w:type="character" w:customStyle="1" w:styleId="CommentSubjectChar">
+    <w:name w:val="Comment Subject Char"/>
+    <w:basedOn w:val="CommentTextChar"/>
+    <w:link w:val="CommentSubject"/>
     <w:uiPriority w:val="99"/>
     <w:semiHidden/>
     <w:rsid w:val="00DB1B7F"/>
@@ -5039,10 +4157,10 @@
       <w:lang w:val="da-DK"/>
     </w:rPr>
   </w:style>
-  <w:style w:type="paragraph" w:styleId="Markeringsbobletekst">
+  <w:style w:type="paragraph" w:styleId="BalloonText">
     <w:name w:val="Balloon Text"/>
     <w:basedOn w:val="Normal"/>
-    <w:link w:val="MarkeringsbobletekstTegn"/>
+    <w:link w:val="BalloonTextChar"/>
     <w:uiPriority w:val="99"/>
     <w:semiHidden/>
     <w:unhideWhenUsed/>
@@ -5056,10 +4174,10 @@
       <w:szCs w:val="18"/>
     </w:rPr>
   </w:style>
-  <w:style w:type="character" w:customStyle="1" w:styleId="MarkeringsbobletekstTegn">
-    <w:name w:val="Markeringsbobletekst Tegn"/>
-    <w:basedOn w:val="Standardskrifttypeiafsnit"/>
-    <w:link w:val="Markeringsbobletekst"/>
+  <w:style w:type="character" w:customStyle="1" w:styleId="BalloonTextChar">
+    <w:name w:val="Balloon Text Char"/>
+    <w:basedOn w:val="DefaultParagraphFont"/>
+    <w:link w:val="BalloonText"/>
     <w:uiPriority w:val="99"/>
     <w:semiHidden/>
     <w:rsid w:val="00DB1B7F"/>
@@ -5339,7 +4457,7 @@
 </file>
 
 <file path=customXml/itemProps1.xml><?xml version="1.0" encoding="utf-8"?>
-<ds:datastoreItem xmlns:ds="http://schemas.openxmlformats.org/officeDocument/2006/customXml" ds:itemID="{9DB90FEF-E751-440F-BFEB-E76BF9196610}">
+<ds:datastoreItem xmlns:ds="http://schemas.openxmlformats.org/officeDocument/2006/customXml" ds:itemID="{9005FC0A-F447-4397-B976-79543F292C9D}">
   <ds:schemaRefs>
     <ds:schemaRef ds:uri="http://schemas.openxmlformats.org/officeDocument/2006/bibliography"/>
   </ds:schemaRefs>

</xml_diff>

<commit_message>
Rettelser af Produkt beskrivelse.docx omskrivning og gramatik
</commit_message>
<xml_diff>
--- a/Rapport/Produkt beskrivelse.docx
+++ b/Rapport/Produkt beskrivelse.docx
@@ -17,31 +17,85 @@
     </w:p>
     <w:p>
       <w:r>
-        <w:t>I dette afsnit vil der blive gennemgået funktionaliterne i produktet,</w:t>
-      </w:r>
-      <w:r>
-        <w:t xml:space="preserve"> hvor der først vil blive gennemgået de fælles funktionaliteter mellem forbruger- og administrationsdelen. Derefter</w:t>
+        <w:t>I dette afsnit vil der blive gennemgået funktionalite</w:t>
+      </w:r>
+      <w:r>
+        <w:t xml:space="preserve">terne </w:t>
+      </w:r>
+      <w:r>
+        <w:t>i produktet,</w:t>
+      </w:r>
+      <w:r>
+        <w:t xml:space="preserve"> hvor der først vil blive gennemgået de fælles funktionaliteter mellem forbruger- og administrations</w:t>
+      </w:r>
+      <w:r>
+        <w:t>applikationen</w:t>
+      </w:r>
+      <w:r>
+        <w:t>. Derefter</w:t>
       </w:r>
       <w:r>
         <w:t xml:space="preserve"> v</w:t>
       </w:r>
       <w:r>
-        <w:t xml:space="preserve">il blive fortalt om forbrugeren og så </w:t>
-      </w:r>
-      <w:r>
-        <w:t>bliver der blive fortalt om administrationsdelen, hvor først der vil blive kigget på administratoren og derefter forretningen.</w:t>
+        <w:t xml:space="preserve">il blive </w:t>
+      </w:r>
+      <w:r>
+        <w:t>forklaret</w:t>
+      </w:r>
+      <w:r>
+        <w:t xml:space="preserve"> om forbrugeren og </w:t>
+      </w:r>
+      <w:r>
+        <w:t>derefter</w:t>
+      </w:r>
+      <w:r>
+        <w:t xml:space="preserve"> om administrationsdelen, hvor</w:t>
+      </w:r>
+      <w:r>
+        <w:t xml:space="preserve"> der først</w:t>
+      </w:r>
+      <w:r>
+        <w:t xml:space="preserve"> blive</w:t>
+      </w:r>
+      <w:r>
+        <w:t>r</w:t>
+      </w:r>
+      <w:r>
+        <w:t xml:space="preserve"> </w:t>
+      </w:r>
+      <w:r>
+        <w:t>forklaret</w:t>
+      </w:r>
+      <w:r>
+        <w:t xml:space="preserve"> </w:t>
+      </w:r>
+      <w:r>
+        <w:t>om</w:t>
+      </w:r>
+      <w:r>
+        <w:t xml:space="preserve"> administratoren og derefter forretning</w:t>
+      </w:r>
+      <w:r>
+        <w:t>smanageren</w:t>
+      </w:r>
+      <w:r>
+        <w:t>.</w:t>
       </w:r>
     </w:p>
-    <w:p/>
+    <w:p>
+      <w:bookmarkStart w:id="1" w:name="_GoBack"/>
+      <w:bookmarkEnd w:id="1"/>
+    </w:p>
     <w:p>
       <w:pPr>
         <w:pStyle w:val="Heading2"/>
       </w:pPr>
-      <w:bookmarkStart w:id="1" w:name="_Toc451334737"/>
+      <w:bookmarkStart w:id="2" w:name="_Toc451334737"/>
       <w:r>
         <w:t>Delte funktionaliteter</w:t>
       </w:r>
-      <w:bookmarkEnd w:id="1"/>
+      <w:bookmarkEnd w:id="2"/>
     </w:p>
     <w:p>
       <w:r>
@@ -132,7 +186,7 @@
                                 <w:pStyle w:val="Caption"/>
                                 <w:jc w:val="left"/>
                               </w:pPr>
-                              <w:bookmarkStart w:id="2" w:name="_Ref451180671"/>
+                              <w:bookmarkStart w:id="3" w:name="_Ref451180671"/>
                               <w:r>
                                 <w:t xml:space="preserve">Figur </w:t>
                               </w:r>
@@ -157,7 +211,7 @@
                                 </w:rPr>
                                 <w:fldChar w:fldCharType="end"/>
                               </w:r>
-                              <w:bookmarkEnd w:id="2"/>
+                              <w:bookmarkEnd w:id="3"/>
                               <w:r>
                                 <w:t>: Autofuldførelse</w:t>
                               </w:r>
@@ -255,13 +309,28 @@
         </mc:AlternateContent>
       </w:r>
       <w:r>
-        <w:t>Der er en delt funktionalitet</w:t>
-      </w:r>
-      <w:r>
-        <w:t xml:space="preserve"> mellem administrations- og forbrugerprogrammet. D</w:t>
-      </w:r>
-      <w:r>
-        <w:t xml:space="preserve">en </w:t>
+        <w:t xml:space="preserve">Der er </w:t>
+      </w:r>
+      <w:r>
+        <w:t>delt funktionalitet</w:t>
+      </w:r>
+      <w:r>
+        <w:t xml:space="preserve"> mellem administrations- og forbruger</w:t>
+      </w:r>
+      <w:r>
+        <w:t>applikationen</w:t>
+      </w:r>
+      <w:r>
+        <w:t>. D</w:t>
+      </w:r>
+      <w:r>
+        <w:t>en</w:t>
+      </w:r>
+      <w:r>
+        <w:t>ne</w:t>
+      </w:r>
+      <w:r>
+        <w:t xml:space="preserve"> </w:t>
       </w:r>
       <w:r>
         <w:t xml:space="preserve">funktionalitet er autofuldførelse, som ligger på tekstboksene i Pristjek220. Den går ned i databasen og tjekker hvad der ligger i databasen og sammenligner det, med det som brugeren allerede har skrevet. Som man kan se på </w:t>
@@ -288,7 +357,13 @@
         <w:fldChar w:fldCharType="end"/>
       </w:r>
       <w:r>
-        <w:t xml:space="preserve"> er der blevet skrevet ”ban”, hvor autofuldførelse så anbefaler banan, som er et produkt der ligger i Pristjek220.</w:t>
+        <w:t xml:space="preserve"> er der blevet skrevet ”ban”, hvor autofuldførelse så anbefaler </w:t>
+      </w:r>
+      <w:r>
+        <w:t>B</w:t>
+      </w:r>
+      <w:r>
+        <w:t>anan, som er et produkt der ligger i Pristjek220.</w:t>
       </w:r>
     </w:p>
     <w:p/>
@@ -503,10 +578,16 @@
         <w:t xml:space="preserve"> </w:t>
       </w:r>
       <w:r>
-        <w:t>af produktet, og derfor er der blevet lavet flest funktionaliteter til forbrugeren. Hovedessensen er at kunne lave</w:t>
-      </w:r>
-      <w:r>
-        <w:t xml:space="preserve">- </w:t>
+        <w:t xml:space="preserve">af produktet, og derfor er der </w:t>
+      </w:r>
+      <w:r>
+        <w:t>implementeret</w:t>
+      </w:r>
+      <w:r>
+        <w:t xml:space="preserve"> flest funktionaliteter til forbrugeren. Hovedessensen er at kunne lave</w:t>
+      </w:r>
+      <w:r>
+        <w:t xml:space="preserve"> </w:t>
       </w:r>
       <w:r>
         <w:t>og genere</w:t>
@@ -515,7 +596,13 @@
         <w:t>re</w:t>
       </w:r>
       <w:r>
-        <w:t xml:space="preserve"> en indkøbsliste, hvor der er blevet udregnet hvo</w:t>
+        <w:t xml:space="preserve"> en indkøbsliste, hvor der</w:t>
+      </w:r>
+      <w:r>
+        <w:t xml:space="preserve"> så bliver </w:t>
+      </w:r>
+      <w:r>
+        <w:t>udregnet hvo</w:t>
       </w:r>
       <w:r>
         <w:t xml:space="preserve">r det er billigst at </w:t>
@@ -524,10 +611,10 @@
         <w:t xml:space="preserve">købe </w:t>
       </w:r>
       <w:r>
-        <w:t>de forskellige vare</w:t>
-      </w:r>
-      <w:r>
-        <w:t>r</w:t>
+        <w:t xml:space="preserve">de forskellige </w:t>
+      </w:r>
+      <w:r>
+        <w:t>produkter</w:t>
       </w:r>
       <w:r>
         <w:t xml:space="preserve">. På </w:t>
@@ -584,7 +671,13 @@
         <w:t xml:space="preserve"> </w:t>
       </w:r>
       <w:r>
-        <w:t>kan man se et udsnit af brugerinterfacet for indkøbslisten ser ud i Pristjek220.</w:t>
+        <w:t>kan man se et udsnit af brugerinterfacet for indkøbslisten</w:t>
+      </w:r>
+      <w:r>
+        <w:t>, som det</w:t>
+      </w:r>
+      <w:r>
+        <w:t xml:space="preserve"> ser ud i Pristjek220.</w:t>
       </w:r>
     </w:p>
     <w:p>
@@ -679,7 +772,7 @@
                                 <w:pStyle w:val="Caption"/>
                                 <w:jc w:val="left"/>
                               </w:pPr>
-                              <w:bookmarkStart w:id="7" w:name="_Ref451179560"/>
+                              <w:bookmarkStart w:id="6" w:name="_Ref451179560"/>
                               <w:r>
                                 <w:t xml:space="preserve">Figur </w:t>
                               </w:r>
@@ -704,7 +797,7 @@
                                 </w:rPr>
                                 <w:fldChar w:fldCharType="end"/>
                               </w:r>
-                              <w:bookmarkEnd w:id="7"/>
+                              <w:bookmarkEnd w:id="6"/>
                               <w:r>
                                 <w:t>: Pristjek220 indkøbsliste indstilling</w:t>
                               </w:r>
@@ -791,7 +884,10 @@
         </mc:AlternateContent>
       </w:r>
       <w:r>
-        <w:t xml:space="preserve">Man kan se på </w:t>
+        <w:t xml:space="preserve">Man kan </w:t>
+      </w:r>
+      <w:r>
+        <w:t xml:space="preserve">på </w:t>
       </w:r>
       <w:r>
         <w:fldChar w:fldCharType="begin"/>
@@ -815,6 +911,9 @@
         <w:fldChar w:fldCharType="end"/>
       </w:r>
       <w:r>
+        <w:t xml:space="preserve"> se,</w:t>
+      </w:r>
+      <w:r>
         <w:t xml:space="preserve"> at brugeren kan skrive et produkt ind, og tilføje det til indkøbslisten. Herefter bliver produktet lagt i indkøbslisten og brugeren kan vælge antal. Herudover kan brugeren slette et produkt, eller hele sin indkøbsliste. På </w:t>
       </w:r>
       <w:r>
@@ -847,7 +946,7 @@
       <w:r>
         <w:t xml:space="preserve"> vælge hvilke butikker, der skal handles i. Alle forretningerne der lig</w:t>
       </w:r>
-      <w:bookmarkStart w:id="9" w:name="_Ref451174640"/>
+      <w:bookmarkStart w:id="7" w:name="_Ref451174640"/>
       <w:r>
         <w:t xml:space="preserve">ger i Pristjek220 vises. Den sidste funktionalitet er generer indkøbsliste, hvor </w:t>
       </w:r>
@@ -875,7 +974,7 @@
       <w:r>
         <w:t xml:space="preserve"> indstillinger</w:t>
       </w:r>
-      <w:bookmarkEnd w:id="9"/>
+      <w:bookmarkEnd w:id="7"/>
       <w:r>
         <w:t>.</w:t>
       </w:r>
@@ -888,10 +987,10 @@
         <w:t>Den genere</w:t>
       </w:r>
       <w:r>
-        <w:t>de</w:t>
-      </w:r>
-      <w:r>
-        <w:t xml:space="preserve"> indkøbsliste viser brugeren, hvor vare</w:t>
+        <w:t xml:space="preserve">rede </w:t>
+      </w:r>
+      <w:r>
+        <w:t>indkøbsliste viser brugeren, hvor vare</w:t>
       </w:r>
       <w:r>
         <w:t>rne</w:t>
@@ -945,7 +1044,7 @@
         <w:fldChar w:fldCharType="end"/>
       </w:r>
       <w:r>
-        <w:t xml:space="preserve"> er indsat, med de produkter der findes i en forretningerne i Pristjek220. Produkterne der ikke findes i en forretning i Pristjek220, bliver lagt i en </w:t>
+        <w:t xml:space="preserve"> er indsat, med de produkter der findes i forretningerne i Pristjek220. Produkterne der ikke findes i en forretning i Pristjek220, bliver lagt i en </w:t>
       </w:r>
       <w:r>
         <w:t xml:space="preserve">separat </w:t>
@@ -975,7 +1074,13 @@
         <w:fldChar w:fldCharType="end"/>
       </w:r>
       <w:r>
-        <w:t xml:space="preserve"> kan man se hvor det er billigst at købe hver enkelt vare, og på </w:t>
+        <w:t xml:space="preserve"> kan man se hvor det er billigst at købe hver enkelt </w:t>
+      </w:r>
+      <w:r>
+        <w:t>produkt</w:t>
+      </w:r>
+      <w:r>
+        <w:t xml:space="preserve">, og på </w:t>
       </w:r>
       <w:r>
         <w:fldChar w:fldCharType="begin"/>
@@ -1146,7 +1251,7 @@
                               <w:pPr>
                                 <w:pStyle w:val="Caption"/>
                               </w:pPr>
-                              <w:bookmarkStart w:id="10" w:name="_Ref451179300"/>
+                              <w:bookmarkStart w:id="8" w:name="_Ref451179300"/>
                               <w:r>
                                 <w:t xml:space="preserve">Figur </w:t>
                               </w:r>
@@ -1168,7 +1273,7 @@
                               <w:r>
                                 <w:fldChar w:fldCharType="end"/>
                               </w:r>
-                              <w:bookmarkEnd w:id="10"/>
+                              <w:bookmarkEnd w:id="8"/>
                               <w:r>
                                 <w:t>: Pristjek220 genereret i</w:t>
                               </w:r>
@@ -1384,8 +1489,8 @@
                               <w:pPr>
                                 <w:pStyle w:val="Caption"/>
                               </w:pPr>
-                              <w:bookmarkStart w:id="12" w:name="_Ref451178985"/>
-                              <w:bookmarkStart w:id="13" w:name="_Ref451343254"/>
+                              <w:bookmarkStart w:id="9" w:name="_Ref451178985"/>
+                              <w:bookmarkStart w:id="10" w:name="_Ref451343254"/>
                               <w:r>
                                 <w:t xml:space="preserve">Figur </w:t>
                               </w:r>
@@ -1410,11 +1515,11 @@
                                 </w:rPr>
                                 <w:fldChar w:fldCharType="end"/>
                               </w:r>
-                              <w:bookmarkEnd w:id="12"/>
+                              <w:bookmarkEnd w:id="9"/>
                               <w:r>
                                 <w:t>: Pristjek220 Genereret indkøbsliste</w:t>
                               </w:r>
-                              <w:bookmarkEnd w:id="13"/>
+                              <w:bookmarkEnd w:id="10"/>
                             </w:p>
                           </w:txbxContent>
                         </wps:txbx>
@@ -1488,14 +1593,6 @@
       </w:r>
     </w:p>
     <w:p>
-      <w:pPr>
-        <w:rPr>
-          <w:rFonts w:asciiTheme="majorHAnsi" w:eastAsiaTheme="majorEastAsia" w:hAnsiTheme="majorHAnsi" w:cstheme="majorBidi"/>
-          <w:color w:val="2E74B5" w:themeColor="accent1" w:themeShade="BF"/>
-          <w:sz w:val="26"/>
-          <w:szCs w:val="26"/>
-        </w:rPr>
-      </w:pPr>
       <w:r>
         <w:rPr>
           <w:noProof/>
@@ -1583,7 +1680,7 @@
                               <w:pPr>
                                 <w:pStyle w:val="Caption"/>
                               </w:pPr>
-                              <w:bookmarkStart w:id="16" w:name="_Ref451181933"/>
+                              <w:bookmarkStart w:id="11" w:name="_Ref451181933"/>
                               <w:r>
                                 <w:t xml:space="preserve">Figur </w:t>
                               </w:r>
@@ -1608,7 +1705,7 @@
                                 </w:rPr>
                                 <w:fldChar w:fldCharType="end"/>
                               </w:r>
-                              <w:bookmarkEnd w:id="16"/>
+                              <w:bookmarkEnd w:id="11"/>
                               <w:r>
                                 <w:t>: Pristje220 søg efter produkt</w:t>
                               </w:r>
@@ -1681,8 +1778,6 @@
           </mc:Fallback>
         </mc:AlternateContent>
       </w:r>
-    </w:p>
-    <w:p>
       <w:r>
         <w:t xml:space="preserve">Den sidste funktionalitet som forbruger er, at der kan søges efter et produkt. Pristjek220 viser så hvilke butikker der sælger det, og hvad prisen er for hver forretning. Som der kan ses på </w:t>
       </w:r>
@@ -1724,7 +1819,7 @@
       <w:pPr>
         <w:pStyle w:val="Heading2"/>
       </w:pPr>
-      <w:bookmarkStart w:id="18" w:name="_Toc451334739"/>
+      <w:bookmarkStart w:id="12" w:name="_Toc451334739"/>
       <w:r>
         <w:rPr>
           <w:noProof/>
@@ -1815,7 +1910,7 @@
                                   <w:rFonts w:eastAsiaTheme="minorHAnsi"/>
                                 </w:rPr>
                               </w:pPr>
-                              <w:bookmarkStart w:id="19" w:name="_Ref451184104"/>
+                              <w:bookmarkStart w:id="13" w:name="_Ref451184104"/>
                               <w:r>
                                 <w:t xml:space="preserve">Figur </w:t>
                               </w:r>
@@ -1840,7 +1935,7 @@
                                 </w:rPr>
                                 <w:fldChar w:fldCharType="end"/>
                               </w:r>
-                              <w:bookmarkEnd w:id="19"/>
+                              <w:bookmarkEnd w:id="13"/>
                               <w:r>
                                 <w:t>: Pristjek220 Login</w:t>
                               </w:r>
@@ -1863,10 +1958,33 @@
           <mc:Fallback>
             <w:pict>
               <v:group w14:anchorId="2DEF1268" id="Group 33" o:spid="_x0000_s1044" style="position:absolute;left:0;text-align:left;margin-left:54.1pt;margin-top:2.45pt;width:105.3pt;height:100.2pt;z-index:251667456;mso-position-horizontal:right;mso-position-horizontal-relative:margin" coordsize="13373,12730" o:gfxdata="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">
+                <v:shapetype id="_x0000_t75" coordsize="21600,21600" o:spt="75" o:preferrelative="t" path="m@4@5l@4@11@9@11@9@5xe" filled="f" stroked="f">
+                  <v:stroke joinstyle="miter"/>
+                  <v:formulas>
+                    <v:f eqn="if lineDrawn pixelLineWidth 0"/>
+                    <v:f eqn="sum @0 1 0"/>
+                    <v:f eqn="sum 0 0 @1"/>
+                    <v:f eqn="prod @2 1 2"/>
+                    <v:f eqn="prod @3 21600 pixelWidth"/>
+                    <v:f eqn="prod @3 21600 pixelHeight"/>
+                    <v:f eqn="sum @0 0 1"/>
+                    <v:f eqn="prod @6 1 2"/>
+                    <v:f eqn="prod @7 21600 pixelWidth"/>
+                    <v:f eqn="sum @8 21600 0"/>
+                    <v:f eqn="prod @7 21600 pixelHeight"/>
+                    <v:f eqn="sum @10 21600 0"/>
+                  </v:formulas>
+                  <v:path o:extrusionok="f" gradientshapeok="t" o:connecttype="rect"/>
+                  <o:lock v:ext="edit" aspectratio="t"/>
+                </v:shapetype>
                 <v:shape id="Picture 31" o:spid="_x0000_s1045" type="#_x0000_t75" style="position:absolute;width:13373;height:10064;visibility:visible;mso-wrap-style:square" o:gfxdata="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">
                   <v:imagedata r:id="rId19" o:title=""/>
                   <v:path arrowok="t"/>
                 </v:shape>
+                <v:shapetype id="_x0000_t202" coordsize="21600,21600" o:spt="202" path="m,l,21600r21600,l21600,xe">
+                  <v:stroke joinstyle="miter"/>
+                  <v:path gradientshapeok="t" o:connecttype="rect"/>
+                </v:shapetype>
                 <v:shape id="Text Box 32" o:spid="_x0000_s1046" type="#_x0000_t202" style="position:absolute;top:10030;width:13373;height:2700;visibility:visible;mso-wrap-style:square;v-text-anchor:top" o:gfxdata="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" stroked="f">
                   <v:textbox style="mso-fit-shape-to-text:t" inset="0,0,0,0">
                     <w:txbxContent>
@@ -1877,7 +1995,7 @@
                             <w:rFonts w:eastAsiaTheme="minorHAnsi"/>
                           </w:rPr>
                         </w:pPr>
-                        <w:bookmarkStart w:id="20" w:name="_Ref451184104"/>
+                        <w:bookmarkStart w:id="14" w:name="_Ref451184104"/>
                         <w:r>
                           <w:t xml:space="preserve">Figur </w:t>
                         </w:r>
@@ -1902,7 +2020,7 @@
                           </w:rPr>
                           <w:fldChar w:fldCharType="end"/>
                         </w:r>
-                        <w:bookmarkEnd w:id="20"/>
+                        <w:bookmarkEnd w:id="14"/>
                         <w:r>
                           <w:t>: Pristjek220 Login</w:t>
                         </w:r>
@@ -1919,11 +2037,17 @@
       <w:r>
         <w:t>Administration</w:t>
       </w:r>
-      <w:bookmarkEnd w:id="18"/>
+      <w:bookmarkEnd w:id="12"/>
     </w:p>
     <w:p>
       <w:r>
-        <w:t xml:space="preserve">Administration består af to dele, administrator og forretningsmanager. Når Administrations programmet bliver startet, kommer der en log ind skærm. Derefter kan man logge ind som Administrator eller Forretningsmanager. Login ses på </w:t>
+        <w:t>Administration består af to dele, administrator og forretningsmanager. Når Administrations programmet bliver startet, kommer der en log</w:t>
+      </w:r>
+      <w:r>
+        <w:t>in</w:t>
+      </w:r>
+      <w:r>
+        <w:t xml:space="preserve"> skærm. Derefter kan man logge ind som Administrator eller Forretningsmanager. Login ses på </w:t>
       </w:r>
       <w:r>
         <w:fldChar w:fldCharType="begin"/>
@@ -1947,7 +2071,13 @@
         <w:fldChar w:fldCharType="end"/>
       </w:r>
       <w:r>
-        <w:t>, hvor der både logges ind som administrator og forretningsmanager.</w:t>
+        <w:t xml:space="preserve">, hvor der </w:t>
+      </w:r>
+      <w:r>
+        <w:t>kan</w:t>
+      </w:r>
+      <w:r>
+        <w:t xml:space="preserve"> logges ind som administrator og forretningsmanager.</w:t>
       </w:r>
     </w:p>
     <w:p/>
@@ -1955,14 +2085,14 @@
       <w:pPr>
         <w:pStyle w:val="Heading3"/>
       </w:pPr>
-      <w:bookmarkStart w:id="21" w:name="_Toc451334740"/>
+      <w:bookmarkStart w:id="15" w:name="_Toc451334740"/>
       <w:r>
         <w:t>Admin</w:t>
       </w:r>
       <w:r>
         <w:t>istrator</w:t>
       </w:r>
-      <w:bookmarkEnd w:id="21"/>
+      <w:bookmarkEnd w:id="15"/>
     </w:p>
     <w:p>
       <w:r>
@@ -2055,7 +2185,7 @@
                                   <w:rFonts w:eastAsiaTheme="minorHAnsi"/>
                                 </w:rPr>
                               </w:pPr>
-                              <w:bookmarkStart w:id="22" w:name="_Ref451184214"/>
+                              <w:bookmarkStart w:id="16" w:name="_Ref451184214"/>
                               <w:r>
                                 <w:t xml:space="preserve">Figur </w:t>
                               </w:r>
@@ -2080,7 +2210,7 @@
                                 </w:rPr>
                                 <w:fldChar w:fldCharType="end"/>
                               </w:r>
-                              <w:bookmarkEnd w:id="22"/>
+                              <w:bookmarkEnd w:id="16"/>
                               <w:r>
                                 <w:t>: Pristjek220 tilføj forretning</w:t>
                               </w:r>
@@ -2163,7 +2293,13 @@
         <w:t>kodeord</w:t>
       </w:r>
       <w:r>
-        <w:t xml:space="preserve">, derefter kan man trykke tilføj som kan ses på </w:t>
+        <w:t>, derefter kan man trykke tilføj</w:t>
+      </w:r>
+      <w:r>
+        <w:t>,</w:t>
+      </w:r>
+      <w:r>
+        <w:t xml:space="preserve"> som kan ses på </w:t>
       </w:r>
       <w:r>
         <w:fldChar w:fldCharType="begin"/>
@@ -2187,10 +2323,28 @@
         <w:fldChar w:fldCharType="end"/>
       </w:r>
       <w:r>
-        <w:t xml:space="preserve">. Hvor så Fakta bliver tilføjet til Pristjek220, og man kan logge ind som </w:t>
-      </w:r>
-      <w:r>
-        <w:t xml:space="preserve">Fakta med det </w:t>
+        <w:t>. Hvor</w:t>
+      </w:r>
+      <w:r>
+        <w:t>efter</w:t>
+      </w:r>
+      <w:r>
+        <w:t xml:space="preserve"> Fakta bliver tilføjet til Pristjek220, og man kan logge ind </w:t>
+      </w:r>
+      <w:r>
+        <w:t>med</w:t>
+      </w:r>
+      <w:r>
+        <w:t xml:space="preserve"> </w:t>
+      </w:r>
+      <w:r>
+        <w:t xml:space="preserve">Fakta </w:t>
+      </w:r>
+      <w:r>
+        <w:t>og</w:t>
+      </w:r>
+      <w:r>
+        <w:t xml:space="preserve"> det </w:t>
       </w:r>
       <w:r>
         <w:t xml:space="preserve">tilhørende </w:t>
@@ -2290,7 +2444,7 @@
                               <w:pPr>
                                 <w:pStyle w:val="Caption"/>
                               </w:pPr>
-                              <w:bookmarkStart w:id="24" w:name="_Ref451183867"/>
+                              <w:bookmarkStart w:id="17" w:name="_Ref451183867"/>
                               <w:r>
                                 <w:t xml:space="preserve">Figur </w:t>
                               </w:r>
@@ -2315,7 +2469,7 @@
                                 </w:rPr>
                                 <w:fldChar w:fldCharType="end"/>
                               </w:r>
-                              <w:bookmarkEnd w:id="24"/>
+                              <w:bookmarkEnd w:id="17"/>
                               <w:r>
                                 <w:t>: Pristjek220 fjern forretning</w:t>
                               </w:r>
@@ -2455,20 +2609,16 @@
         <w:t xml:space="preserve">der skal fjernes. Man kan også se at autofuldførelse hjælper med at finde de forretninger, der findes i Pristjek220. </w:t>
       </w:r>
     </w:p>
-    <w:p>
-      <w:bookmarkStart w:id="26" w:name="_GoBack"/>
-      <w:bookmarkEnd w:id="26"/>
-    </w:p>
+    <w:p/>
     <w:p>
       <w:pPr>
         <w:pStyle w:val="Heading3"/>
       </w:pPr>
-      <w:bookmarkStart w:id="27" w:name="_Toc451334741"/>
-      <w:r>
-        <w:lastRenderedPageBreak/>
+      <w:bookmarkStart w:id="18" w:name="_Toc451334741"/>
+      <w:r>
         <w:t>Forretningsmanager</w:t>
       </w:r>
-      <w:bookmarkEnd w:id="27"/>
+      <w:bookmarkEnd w:id="18"/>
     </w:p>
     <w:p>
       <w:r>
@@ -2476,6 +2626,7 @@
           <w:noProof/>
           <w:lang w:eastAsia="da-DK"/>
         </w:rPr>
+        <w:lastRenderedPageBreak/>
         <mc:AlternateContent>
           <mc:Choice Requires="wpg">
             <w:drawing>
@@ -2561,7 +2712,7 @@
                                   <w:rFonts w:eastAsiaTheme="minorHAnsi"/>
                                 </w:rPr>
                               </w:pPr>
-                              <w:bookmarkStart w:id="28" w:name="_Ref451185070"/>
+                              <w:bookmarkStart w:id="19" w:name="_Ref451185070"/>
                               <w:r>
                                 <w:t xml:space="preserve">Figur </w:t>
                               </w:r>
@@ -2586,7 +2737,7 @@
                                 </w:rPr>
                                 <w:fldChar w:fldCharType="end"/>
                               </w:r>
-                              <w:bookmarkEnd w:id="28"/>
+                              <w:bookmarkEnd w:id="19"/>
                               <w:r>
                                 <w:t>: Pristjek220 tilføj vare</w:t>
                               </w:r>
@@ -2711,7 +2862,31 @@
         <w:fldChar w:fldCharType="end"/>
       </w:r>
       <w:r>
-        <w:t>. Når der er blevet trykket på tilføj produkt, kommer der så kommer en pop, hvor man skal bekræfte om oplysningerne er korrekte. Hvis produktet allerede findes i Pristjek220, bliver man opmærksom på at det allerede findes.</w:t>
+        <w:t xml:space="preserve">. Når der er blevet trykket </w:t>
+      </w:r>
+      <w:r>
+        <w:t>på tilføj produkt, kommer der en</w:t>
+      </w:r>
+      <w:r>
+        <w:t xml:space="preserve"> pop</w:t>
+      </w:r>
+      <w:r>
+        <w:t>-up</w:t>
+      </w:r>
+      <w:r>
+        <w:t xml:space="preserve">, hvor man skal bekræfte om oplysningerne er korrekte. Hvis produktet allerede findes i </w:t>
+      </w:r>
+      <w:r>
+        <w:t>forretningen</w:t>
+      </w:r>
+      <w:r>
+        <w:t xml:space="preserve">, bliver man </w:t>
+      </w:r>
+      <w:r>
+        <w:t xml:space="preserve">gjort </w:t>
+      </w:r>
+      <w:r>
+        <w:t>opmærksom på at det allerede findes.</w:t>
       </w:r>
     </w:p>
     <w:p>
@@ -2805,7 +2980,7 @@
                                   <w:rFonts w:eastAsiaTheme="minorHAnsi"/>
                                 </w:rPr>
                               </w:pPr>
-                              <w:bookmarkStart w:id="30" w:name="_Ref451185538"/>
+                              <w:bookmarkStart w:id="20" w:name="_Ref451185538"/>
                               <w:r>
                                 <w:t xml:space="preserve">Figur </w:t>
                               </w:r>
@@ -2827,7 +3002,7 @@
                               <w:r>
                                 <w:fldChar w:fldCharType="end"/>
                               </w:r>
-                              <w:bookmarkEnd w:id="30"/>
+                              <w:bookmarkEnd w:id="20"/>
                               <w:r>
                                 <w:t>: Pristjek220 ændre pris på vare</w:t>
                               </w:r>
@@ -2901,7 +3076,52 @@
         </mc:AlternateContent>
       </w:r>
       <w:r>
-        <w:t xml:space="preserve">Så kan man også ændre i en vare, som ligger inde i Pristjek220, hvis nu man nu har tilbud på en vare. Der er autofuldførelse en hjælp til at vise om produktet allerede findes, så kan man ændre på prisen på produktet. Man kan se autofuldførelse funktionalitet i ændre pris på vare, på </w:t>
+        <w:t xml:space="preserve">Hvis det findes </w:t>
+      </w:r>
+      <w:r>
+        <w:t>kan man ændre i</w:t>
+      </w:r>
+      <w:r>
+        <w:t xml:space="preserve"> </w:t>
+      </w:r>
+      <w:r>
+        <w:t>produkt</w:t>
+      </w:r>
+      <w:r>
+        <w:t>et</w:t>
+      </w:r>
+      <w:r>
+        <w:t xml:space="preserve">, som </w:t>
+      </w:r>
+      <w:r>
+        <w:t>forretningen har</w:t>
+      </w:r>
+      <w:r>
+        <w:t xml:space="preserve">, </w:t>
+      </w:r>
+      <w:r>
+        <w:t>hvis der for eksempelvis er</w:t>
+      </w:r>
+      <w:r>
+        <w:t xml:space="preserve"> tilbud på en vare. </w:t>
+      </w:r>
+      <w:r>
+        <w:t>A</w:t>
+      </w:r>
+      <w:r>
+        <w:t>utofuldførelse</w:t>
+      </w:r>
+      <w:r>
+        <w:t xml:space="preserve"> er</w:t>
+      </w:r>
+      <w:r>
+        <w:t xml:space="preserve"> en hjælp til at vise om produktet allerede findes</w:t>
+      </w:r>
+      <w:r>
+        <w:t xml:space="preserve"> i forretningen</w:t>
+      </w:r>
+      <w:r>
+        <w:t xml:space="preserve">, så kan man ændre på prisen på produktet. Man kan se autofuldførelse funktionalitet i ændre pris på vare, på </w:t>
       </w:r>
       <w:r>
         <w:fldChar w:fldCharType="begin"/>
@@ -2931,7 +3151,13 @@
         <w:t xml:space="preserve">allerede </w:t>
       </w:r>
       <w:r>
-        <w:t>findes banan i forretningen, så prisen kan ændres.</w:t>
+        <w:t xml:space="preserve">findes </w:t>
+      </w:r>
+      <w:r>
+        <w:t>B</w:t>
+      </w:r>
+      <w:r>
+        <w:t>anan i forretningen, så prisen kan ændres.</w:t>
       </w:r>
     </w:p>
     <w:p>
@@ -2996,7 +3222,7 @@
                                   <w:rFonts w:eastAsiaTheme="minorHAnsi"/>
                                 </w:rPr>
                               </w:pPr>
-                              <w:bookmarkStart w:id="32" w:name="_Ref451185744"/>
+                              <w:bookmarkStart w:id="21" w:name="_Ref451185744"/>
                               <w:r>
                                 <w:t xml:space="preserve">Figur </w:t>
                               </w:r>
@@ -3021,7 +3247,7 @@
                                 </w:rPr>
                                 <w:fldChar w:fldCharType="end"/>
                               </w:r>
-                              <w:bookmarkEnd w:id="32"/>
+                              <w:bookmarkEnd w:id="21"/>
                               <w:r>
                                 <w:t>: Pristjek220 fjern produkt</w:t>
                               </w:r>
@@ -3151,7 +3377,13 @@
         <w:fldChar w:fldCharType="end"/>
       </w:r>
       <w:r>
-        <w:t xml:space="preserve">. Hvor der er blevet skrevet ”ban” og autofuldførelse hjælper med at fortælle at banan ligger i Pristjek220. Hvis man prøver at skrive et produkt der ikke findes i forretningen, bliver brugeren informeret om det. </w:t>
+        <w:t xml:space="preserve">. Hvor der er blevet skrevet ”ban” og autofuldførelse hjælper med at fortælle at </w:t>
+      </w:r>
+      <w:r>
+        <w:t>B</w:t>
+      </w:r>
+      <w:r>
+        <w:t xml:space="preserve">anan ligger i Pristjek220. Hvis man prøver at skrive et produkt der ikke findes i forretningen, bliver brugeren informeret om det. </w:t>
       </w:r>
     </w:p>
     <w:p/>
@@ -4457,7 +4689,7 @@
 </file>
 
 <file path=customXml/itemProps1.xml><?xml version="1.0" encoding="utf-8"?>
-<ds:datastoreItem xmlns:ds="http://schemas.openxmlformats.org/officeDocument/2006/customXml" ds:itemID="{9005FC0A-F447-4397-B976-79543F292C9D}">
+<ds:datastoreItem xmlns:ds="http://schemas.openxmlformats.org/officeDocument/2006/customXml" ds:itemID="{7167392E-6581-43F5-9FD4-7CCADDE8586A}">
   <ds:schemaRefs>
     <ds:schemaRef ds:uri="http://schemas.openxmlformats.org/officeDocument/2006/bibliography"/>
   </ds:schemaRefs>

</xml_diff>

<commit_message>
Rettet efter nicklas kommentar
</commit_message>
<xml_diff>
--- a/Rapport/Produkt beskrivelse.docx
+++ b/Rapport/Produkt beskrivelse.docx
@@ -26,7 +26,13 @@
         <w:t>i produktet,</w:t>
       </w:r>
       <w:r>
-        <w:t xml:space="preserve"> hvor der først vil blive gennemgået de fælles funktionaliteter mellem forbruger- og administrations</w:t>
+        <w:t xml:space="preserve"> hvor der først vil blive gennemgået de</w:t>
+      </w:r>
+      <w:r>
+        <w:t>n fælles funktionalitet</w:t>
+      </w:r>
+      <w:r>
+        <w:t xml:space="preserve"> mellem forbruger- og administrations</w:t>
       </w:r>
       <w:r>
         <w:t>applikationen</w:t>
@@ -89,20 +95,12 @@
         <w:pStyle w:val="Heading2"/>
       </w:pPr>
       <w:bookmarkStart w:id="1" w:name="_Toc451334737"/>
-      <w:commentRangeStart w:id="2"/>
       <w:r>
         <w:t>Delte funktionaliteter</w:t>
       </w:r>
+      <w:bookmarkStart w:id="2" w:name="_GoBack"/>
       <w:bookmarkEnd w:id="1"/>
-      <w:commentRangeEnd w:id="2"/>
-      <w:r>
-        <w:rPr>
-          <w:rStyle w:val="CommentReference"/>
-          <w:smallCaps w:val="0"/>
-          <w:spacing w:val="0"/>
-        </w:rPr>
-        <w:commentReference w:id="2"/>
-      </w:r>
+      <w:bookmarkEnd w:id="2"/>
     </w:p>
     <w:p>
       <w:r>
@@ -113,18 +111,18 @@
         <mc:AlternateContent>
           <mc:Choice Requires="wpg">
             <w:drawing>
-              <wp:anchor distT="0" distB="0" distL="114300" distR="114300" simplePos="0" relativeHeight="251663360" behindDoc="0" locked="0" layoutInCell="1" allowOverlap="1" wp14:anchorId="1A398EF6" wp14:editId="7806FA79">
+              <wp:anchor distT="0" distB="0" distL="114300" distR="114300" simplePos="0" relativeHeight="251673600" behindDoc="0" locked="0" layoutInCell="1" allowOverlap="1" wp14:anchorId="2ABF9C8A" wp14:editId="07AEDC48">
                 <wp:simplePos x="0" y="0"/>
                 <wp:positionH relativeFrom="column">
-                  <wp:posOffset>4703445</wp:posOffset>
+                  <wp:posOffset>4761781</wp:posOffset>
                 </wp:positionH>
                 <wp:positionV relativeFrom="paragraph">
-                  <wp:posOffset>123190</wp:posOffset>
+                  <wp:posOffset>11765</wp:posOffset>
                 </wp:positionV>
-                <wp:extent cx="1153160" cy="780415"/>
-                <wp:effectExtent l="0" t="0" r="8890" b="635"/>
+                <wp:extent cx="1304925" cy="1158240"/>
+                <wp:effectExtent l="0" t="0" r="9525" b="3810"/>
                 <wp:wrapSquare wrapText="bothSides"/>
-                <wp:docPr id="21" name="Group 21"/>
+                <wp:docPr id="4" name="Group 4"/>
                 <wp:cNvGraphicFramePr/>
                 <a:graphic xmlns:a="http://schemas.openxmlformats.org/drawingml/2006/main">
                   <a:graphicData uri="http://schemas.microsoft.com/office/word/2010/wordprocessingGroup">
@@ -133,20 +131,20 @@
                       <wpg:grpSpPr>
                         <a:xfrm>
                           <a:off x="0" y="0"/>
-                          <a:ext cx="1153160" cy="780415"/>
+                          <a:ext cx="1304925" cy="1158240"/>
                           <a:chOff x="0" y="0"/>
-                          <a:chExt cx="1153160" cy="780415"/>
+                          <a:chExt cx="1304925" cy="1158240"/>
                         </a:xfrm>
                       </wpg:grpSpPr>
                       <pic:pic xmlns:pic="http://schemas.openxmlformats.org/drawingml/2006/picture">
                         <pic:nvPicPr>
-                          <pic:cNvPr id="19" name="Picture 19"/>
+                          <pic:cNvPr id="1" name="Picture 1"/>
                           <pic:cNvPicPr>
                             <a:picLocks noChangeAspect="1"/>
                           </pic:cNvPicPr>
                         </pic:nvPicPr>
                         <pic:blipFill>
-                          <a:blip r:embed="rId8">
+                          <a:blip r:embed="rId6">
                             <a:extLst>
                               <a:ext uri="{28A0092B-C50C-407E-A947-70E740481C1C}">
                                 <a14:useLocalDpi xmlns:a14="http://schemas.microsoft.com/office/drawing/2010/main" val="0"/>
@@ -159,8 +157,8 @@
                         </pic:blipFill>
                         <pic:spPr>
                           <a:xfrm>
-                            <a:off x="47767" y="0"/>
-                            <a:ext cx="1050290" cy="368300"/>
+                            <a:off x="0" y="0"/>
+                            <a:ext cx="1304925" cy="876300"/>
                           </a:xfrm>
                           <a:prstGeom prst="rect">
                             <a:avLst/>
@@ -168,12 +166,12 @@
                         </pic:spPr>
                       </pic:pic>
                       <wps:wsp>
-                        <wps:cNvPr id="20" name="Text Box 20"/>
+                        <wps:cNvPr id="3" name="Text Box 3"/>
                         <wps:cNvSpPr txBox="1"/>
                         <wps:spPr>
                           <a:xfrm>
-                            <a:off x="0" y="368300"/>
-                            <a:ext cx="1153160" cy="412115"/>
+                            <a:off x="0" y="888365"/>
+                            <a:ext cx="1304925" cy="269875"/>
                           </a:xfrm>
                           <a:prstGeom prst="rect">
                             <a:avLst/>
@@ -191,9 +189,11 @@
                             <w:p>
                               <w:pPr>
                                 <w:pStyle w:val="Caption"/>
-                                <w:jc w:val="left"/>
+                                <w:rPr>
+                                  <w:sz w:val="20"/>
+                                  <w:szCs w:val="20"/>
+                                </w:rPr>
                               </w:pPr>
-                              <w:bookmarkStart w:id="3" w:name="_Ref451180671"/>
                               <w:r>
                                 <w:t xml:space="preserve">Figur </w:t>
                               </w:r>
@@ -213,12 +213,8 @@
                                 <w:t>1</w:t>
                               </w:r>
                               <w:r>
-                                <w:rPr>
-                                  <w:noProof/>
-                                </w:rPr>
                                 <w:fldChar w:fldCharType="end"/>
                               </w:r>
-                              <w:bookmarkEnd w:id="3"/>
                               <w:r>
                                 <w:t>: Autofuldførelse</w:t>
                               </w:r>
@@ -240,7 +236,7 @@
           </mc:Choice>
           <mc:Fallback>
             <w:pict>
-              <v:group w14:anchorId="1A398EF6" id="Group 21" o:spid="_x0000_s1026" style="position:absolute;left:0;text-align:left;margin-left:370.35pt;margin-top:9.7pt;width:90.8pt;height:61.45pt;z-index:251663360" coordsize="11531,7804" o:gfxdata="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">
+              <v:group w14:anchorId="2ABF9C8A" id="Group 4" o:spid="_x0000_s1026" style="position:absolute;left:0;text-align:left;margin-left:374.95pt;margin-top:.95pt;width:102.75pt;height:91.2pt;z-index:251673600" coordsize="13049,11582" o:gfxdata="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">
                 <v:shapetype id="_x0000_t75" coordsize="21600,21600" o:spt="75" o:preferrelative="t" path="m@4@5l@4@11@9@11@9@5xe" filled="f" stroked="f">
                   <v:stroke joinstyle="miter"/>
                   <v:formulas>
@@ -260,23 +256,25 @@
                   <v:path o:extrusionok="f" gradientshapeok="t" o:connecttype="rect"/>
                   <o:lock v:ext="edit" aspectratio="t"/>
                 </v:shapetype>
-                <v:shape id="Picture 19" o:spid="_x0000_s1027" type="#_x0000_t75" style="position:absolute;left:477;width:10503;height:3683;visibility:visible;mso-wrap-style:square" o:gfxdata="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">
-                  <v:imagedata r:id="rId9" o:title=""/>
+                <v:shape id="Picture 1" o:spid="_x0000_s1027" type="#_x0000_t75" style="position:absolute;width:13049;height:8763;visibility:visible;mso-wrap-style:square" o:gfxdata="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">
+                  <v:imagedata r:id="rId7" o:title=""/>
                   <v:path arrowok="t"/>
                 </v:shape>
                 <v:shapetype id="_x0000_t202" coordsize="21600,21600" o:spt="202" path="m,l,21600r21600,l21600,xe">
                   <v:stroke joinstyle="miter"/>
                   <v:path gradientshapeok="t" o:connecttype="rect"/>
                 </v:shapetype>
-                <v:shape id="Text Box 20" o:spid="_x0000_s1028" type="#_x0000_t202" style="position:absolute;top:3683;width:11531;height:4121;visibility:visible;mso-wrap-style:square;v-text-anchor:top" o:gfxdata="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" stroked="f">
+                <v:shape id="Text Box 3" o:spid="_x0000_s1028" type="#_x0000_t202" style="position:absolute;top:8883;width:13049;height:2699;visibility:visible;mso-wrap-style:square;v-text-anchor:top" o:gfxdata="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" stroked="f">
                   <v:textbox style="mso-fit-shape-to-text:t" inset="0,0,0,0">
                     <w:txbxContent>
                       <w:p>
                         <w:pPr>
                           <w:pStyle w:val="Caption"/>
-                          <w:jc w:val="left"/>
+                          <w:rPr>
+                            <w:sz w:val="20"/>
+                            <w:szCs w:val="20"/>
+                          </w:rPr>
                         </w:pPr>
-                        <w:bookmarkStart w:id="4" w:name="_Ref451180671"/>
                         <w:r>
                           <w:t xml:space="preserve">Figur </w:t>
                         </w:r>
@@ -296,12 +294,8 @@
                           <w:t>1</w:t>
                         </w:r>
                         <w:r>
-                          <w:rPr>
-                            <w:noProof/>
-                          </w:rPr>
                           <w:fldChar w:fldCharType="end"/>
                         </w:r>
-                        <w:bookmarkEnd w:id="4"/>
                         <w:r>
                           <w:t>: Autofuldførelse</w:t>
                         </w:r>
@@ -336,11 +330,9 @@
       <w:r>
         <w:t xml:space="preserve"> </w:t>
       </w:r>
-      <w:proofErr w:type="spellStart"/>
       <w:r>
         <w:t>funktionaliteterne</w:t>
       </w:r>
-      <w:proofErr w:type="spellEnd"/>
       <w:r>
         <w:t xml:space="preserve"> er autofuldførelse, som ligger </w:t>
       </w:r>
@@ -387,13 +379,61 @@
         <w:t xml:space="preserve">viser </w:t>
       </w:r>
       <w:r>
-        <w:t xml:space="preserve">er der blevet skrevet ”ban”, hvor autofuldførelse så anbefaler </w:t>
-      </w:r>
-      <w:r>
-        <w:t>B</w:t>
-      </w:r>
-      <w:r>
-        <w:t>anan, som er et produkt der ligger i Pristjek220.</w:t>
+        <w:t xml:space="preserve">er der blevet skrevet </w:t>
+      </w:r>
+      <w:r>
+        <w:t>”is ”</w:t>
+      </w:r>
+      <w:r>
+        <w:t xml:space="preserve">, hvor autofuldførelse så anbefaler </w:t>
+      </w:r>
+      <w:r>
+        <w:t>de tre første produkter der starter med ”is ”</w:t>
+      </w:r>
+      <w:r>
+        <w:t>,</w:t>
+      </w:r>
+      <w:r>
+        <w:t xml:space="preserve"> alle produkterne </w:t>
+      </w:r>
+      <w:r>
+        <w:t>som</w:t>
+      </w:r>
+      <w:r>
+        <w:t xml:space="preserve"> bliver anbefalet </w:t>
+      </w:r>
+      <w:r>
+        <w:t>e</w:t>
+      </w:r>
+      <w:r>
+        <w:t>r</w:t>
+      </w:r>
+      <w:r>
+        <w:t xml:space="preserve"> produkt</w:t>
+      </w:r>
+      <w:r>
+        <w:t>er</w:t>
+      </w:r>
+      <w:r>
+        <w:t xml:space="preserve"> der ligger i Pristjek220.</w:t>
+      </w:r>
+      <w:r>
+        <w:t xml:space="preserve"> Autofuldførelse anbefaler kun tre produkter, for ikke at forvirre brugere</w:t>
+      </w:r>
+      <w:r>
+        <w:t>n, med for mange muligheder. Det</w:t>
+      </w:r>
+      <w:r>
+        <w:t xml:space="preserve"> er blevet valgt efter forbruger test, hvor brugerne syntes det var for uoverskueligt at have fem anbefalinger, som var de</w:t>
+      </w:r>
+      <w:r>
+        <w:t>t</w:t>
+      </w:r>
+      <w:r>
+        <w:t xml:space="preserve"> første </w:t>
+      </w:r>
+      <w:r>
+        <w:t>antal som gruppen havde sat.</w:t>
       </w:r>
     </w:p>
     <w:p/>
@@ -401,13 +441,12 @@
       <w:pPr>
         <w:pStyle w:val="Heading2"/>
       </w:pPr>
-      <w:bookmarkStart w:id="4" w:name="_Toc451334738"/>
+      <w:bookmarkStart w:id="3" w:name="_Toc451334738"/>
       <w:r>
         <w:t>Forbruger</w:t>
       </w:r>
-      <w:bookmarkEnd w:id="4"/>
+      <w:bookmarkEnd w:id="3"/>
     </w:p>
-    <w:commentRangeStart w:id="5"/>
     <w:p>
       <w:r>
         <w:rPr>
@@ -417,7 +456,7 @@
         <mc:AlternateContent>
           <mc:Choice Requires="wpg">
             <w:drawing>
-              <wp:anchor distT="0" distB="0" distL="114300" distR="114300" simplePos="0" relativeHeight="251659264" behindDoc="0" locked="0" layoutInCell="1" allowOverlap="1" wp14:anchorId="13DA7BED" wp14:editId="3FD0E227">
+              <wp:anchor distT="0" distB="0" distL="114300" distR="114300" simplePos="0" relativeHeight="251658240" behindDoc="0" locked="0" layoutInCell="1" allowOverlap="1" wp14:anchorId="13DA7BED" wp14:editId="30B318BA">
                 <wp:simplePos x="0" y="0"/>
                 <wp:positionH relativeFrom="margin">
                   <wp:align>right</wp:align>
@@ -437,7 +476,7 @@
                       <wpg:grpSpPr>
                         <a:xfrm>
                           <a:off x="0" y="0"/>
-                          <a:ext cx="1548765" cy="2176747"/>
+                          <a:ext cx="1548765" cy="2176145"/>
                           <a:chOff x="0" y="0"/>
                           <a:chExt cx="1548765" cy="2176789"/>
                         </a:xfrm>
@@ -468,7 +507,7 @@
                                 <w:pStyle w:val="Caption"/>
                                 <w:jc w:val="left"/>
                               </w:pPr>
-                              <w:bookmarkStart w:id="6" w:name="_Ref451179586"/>
+                              <w:bookmarkStart w:id="4" w:name="_Ref451179586"/>
                               <w:r>
                                 <w:t xml:space="preserve">Figur </w:t>
                               </w:r>
@@ -490,7 +529,7 @@
                               <w:r>
                                 <w:fldChar w:fldCharType="end"/>
                               </w:r>
-                              <w:bookmarkEnd w:id="6"/>
+                              <w:bookmarkEnd w:id="4"/>
                               <w:r>
                                 <w:t>: Pristjek220 indkøbsliste</w:t>
                               </w:r>
@@ -515,7 +554,7 @@
                           </pic:cNvPicPr>
                         </pic:nvPicPr>
                         <pic:blipFill>
-                          <a:blip r:embed="rId10">
+                          <a:blip r:embed="rId8">
                             <a:extLst>
                               <a:ext uri="{28A0092B-C50C-407E-A947-70E740481C1C}">
                                 <a14:useLocalDpi xmlns:a14="http://schemas.microsoft.com/office/drawing/2010/main" val="0"/>
@@ -547,7 +586,7 @@
           </mc:Choice>
           <mc:Fallback>
             <w:pict>
-              <v:group w14:anchorId="13DA7BED" id="Group 2" o:spid="_x0000_s1029" style="position:absolute;left:0;text-align:left;margin-left:70.75pt;margin-top:.75pt;width:121.95pt;height:171.35pt;z-index:251659264;mso-position-horizontal:right;mso-position-horizontal-relative:margin;mso-height-relative:margin" coordsize="15487,21767" o:gfxdata="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">
+              <v:group w14:anchorId="13DA7BED" id="Group 2" o:spid="_x0000_s1029" style="position:absolute;left:0;text-align:left;margin-left:70.75pt;margin-top:.75pt;width:121.95pt;height:171.35pt;z-index:251658240;mso-position-horizontal:right;mso-position-horizontal-relative:margin;mso-height-relative:margin" coordsize="15487,21767" o:gfxdata="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">
                 <v:shape id="Text Box 5" o:spid="_x0000_s1030" type="#_x0000_t202" style="position:absolute;left:614;top:17646;width:14871;height:4121;visibility:visible;mso-wrap-style:square;v-text-anchor:top" o:gfxdata="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" stroked="f">
                   <v:textbox style="mso-fit-shape-to-text:t" inset="0,0,0,0">
                     <w:txbxContent>
@@ -556,7 +595,7 @@
                           <w:pStyle w:val="Caption"/>
                           <w:jc w:val="left"/>
                         </w:pPr>
-                        <w:bookmarkStart w:id="6" w:name="_Ref451179586"/>
+                        <w:bookmarkStart w:id="5" w:name="_Ref451179586"/>
                         <w:r>
                           <w:t xml:space="preserve">Figur </w:t>
                         </w:r>
@@ -578,7 +617,7 @@
                         <w:r>
                           <w:fldChar w:fldCharType="end"/>
                         </w:r>
-                        <w:bookmarkEnd w:id="6"/>
+                        <w:bookmarkEnd w:id="5"/>
                         <w:r>
                           <w:t>: Pristjek220 indkøbsliste</w:t>
                         </w:r>
@@ -590,7 +629,7 @@
                   </v:textbox>
                 </v:shape>
                 <v:shape id="Picture 6" o:spid="_x0000_s1031" type="#_x0000_t75" style="position:absolute;width:15487;height:17500;visibility:visible;mso-wrap-style:square" o:gfxdata="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">
-                  <v:imagedata r:id="rId11" o:title=""/>
+                  <v:imagedata r:id="rId9" o:title=""/>
                   <v:path arrowok="t"/>
                 </v:shape>
                 <w10:wrap type="square" anchorx="margin"/>
@@ -600,32 +639,7 @@
         </mc:AlternateContent>
       </w:r>
       <w:r>
-        <w:t xml:space="preserve">Forbrugeren er den primære </w:t>
-      </w:r>
-      <w:r>
-        <w:t>bruger</w:t>
-      </w:r>
-      <w:r>
-        <w:t xml:space="preserve"> </w:t>
-      </w:r>
-      <w:r>
-        <w:t xml:space="preserve">af produktet, og derfor er der </w:t>
-      </w:r>
-      <w:r>
-        <w:t>implementeret</w:t>
-      </w:r>
-      <w:r>
-        <w:t xml:space="preserve"> flest funktionaliteter til forbrugeren</w:t>
-      </w:r>
-      <w:commentRangeEnd w:id="5"/>
-      <w:r>
-        <w:rPr>
-          <w:rStyle w:val="CommentReference"/>
-        </w:rPr>
-        <w:commentReference w:id="5"/>
-      </w:r>
-      <w:r>
-        <w:t>. Hovedessensen er at kunne lave</w:t>
+        <w:t>Hovedessensen er at kunne lave</w:t>
       </w:r>
       <w:r>
         <w:t xml:space="preserve"> </w:t>
@@ -731,6 +745,181 @@
       </w:r>
       <w:r>
         <w:t xml:space="preserve"> ser ud i Pristjek220.</w:t>
+      </w:r>
+    </w:p>
+    <w:p>
+      <w:pPr>
+        <w:keepNext/>
+      </w:pPr>
+      <w:r>
+        <w:t>P</w:t>
+      </w:r>
+      <w:r>
+        <w:t xml:space="preserve">å </w:t>
+      </w:r>
+      <w:r>
+        <w:fldChar w:fldCharType="begin"/>
+      </w:r>
+      <w:r>
+        <w:instrText xml:space="preserve"> REF _Ref451179586 \h </w:instrText>
+      </w:r>
+      <w:r>
+        <w:fldChar w:fldCharType="separate"/>
+      </w:r>
+      <w:r>
+        <w:t xml:space="preserve">Figur </w:t>
+      </w:r>
+      <w:r>
+        <w:rPr>
+          <w:noProof/>
+        </w:rPr>
+        <w:t>2</w:t>
+      </w:r>
+      <w:r>
+        <w:fldChar w:fldCharType="end"/>
+      </w:r>
+      <w:r>
+        <w:t xml:space="preserve"> se</w:t>
+      </w:r>
+      <w:r>
+        <w:t>s</w:t>
+      </w:r>
+      <w:r>
+        <w:t>,</w:t>
+      </w:r>
+      <w:r>
+        <w:t xml:space="preserve"> at </w:t>
+      </w:r>
+      <w:r>
+        <w:t>produkter kan indskrives</w:t>
+      </w:r>
+      <w:r>
+        <w:t>, og tilføje</w:t>
+      </w:r>
+      <w:r>
+        <w:t>s til indkøbslisten. Dere</w:t>
+      </w:r>
+      <w:r>
+        <w:t>fter kan</w:t>
+      </w:r>
+      <w:r>
+        <w:t xml:space="preserve"> der</w:t>
+      </w:r>
+      <w:r>
+        <w:t xml:space="preserve"> vælge</w:t>
+      </w:r>
+      <w:r>
+        <w:t>s</w:t>
+      </w:r>
+      <w:r>
+        <w:t xml:space="preserve"> </w:t>
+      </w:r>
+      <w:r>
+        <w:t xml:space="preserve">det ønskede </w:t>
+      </w:r>
+      <w:r>
+        <w:t>antal</w:t>
+      </w:r>
+      <w:r>
+        <w:t xml:space="preserve"> af det produkt</w:t>
+      </w:r>
+      <w:r>
+        <w:t xml:space="preserve">. Herudover kan </w:t>
+      </w:r>
+      <w:r>
+        <w:t>der</w:t>
+      </w:r>
+      <w:r>
+        <w:t xml:space="preserve"> slette</w:t>
+      </w:r>
+      <w:r>
+        <w:t>s</w:t>
+      </w:r>
+      <w:r>
+        <w:t xml:space="preserve"> et produkt, eller hele indkøbsliste</w:t>
+      </w:r>
+      <w:r>
+        <w:t>n</w:t>
+      </w:r>
+      <w:r>
+        <w:t xml:space="preserve">. På </w:t>
+      </w:r>
+      <w:r>
+        <w:fldChar w:fldCharType="begin"/>
+      </w:r>
+      <w:r>
+        <w:instrText xml:space="preserve"> REF _Ref451179560 \h </w:instrText>
+      </w:r>
+      <w:r>
+        <w:fldChar w:fldCharType="separate"/>
+      </w:r>
+      <w:r>
+        <w:t xml:space="preserve">Figur </w:t>
+      </w:r>
+      <w:r>
+        <w:rPr>
+          <w:noProof/>
+        </w:rPr>
+        <w:t>3</w:t>
+      </w:r>
+      <w:r>
+        <w:fldChar w:fldCharType="end"/>
+      </w:r>
+      <w:r>
+        <w:t xml:space="preserve"> ligger indstillingsmuligheder, hvor </w:t>
+      </w:r>
+      <w:r>
+        <w:t xml:space="preserve">der </w:t>
+      </w:r>
+      <w:r>
+        <w:t>kan</w:t>
+      </w:r>
+      <w:r>
+        <w:t xml:space="preserve"> vælge</w:t>
+      </w:r>
+      <w:r>
+        <w:t>s</w:t>
+      </w:r>
+      <w:r>
+        <w:t xml:space="preserve"> hvilke butikker, der skal handles i. </w:t>
+      </w:r>
+      <w:bookmarkStart w:id="6" w:name="_Ref451174640"/>
+      <w:r>
+        <w:t xml:space="preserve">Derudover er der mulighed for at </w:t>
+      </w:r>
+      <w:r>
+        <w:t xml:space="preserve">generer </w:t>
+      </w:r>
+      <w:r>
+        <w:t xml:space="preserve">en </w:t>
+      </w:r>
+      <w:r>
+        <w:t xml:space="preserve">indkøbsliste, hvor </w:t>
+      </w:r>
+      <w:r>
+        <w:t>P</w:t>
+      </w:r>
+      <w:r>
+        <w:t>ristjek</w:t>
+      </w:r>
+      <w:r>
+        <w:t>220</w:t>
+      </w:r>
+      <w:r>
+        <w:t xml:space="preserve"> udregner hvor det er billigst at handle, med den </w:t>
+      </w:r>
+      <w:r>
+        <w:t xml:space="preserve">udfyldte </w:t>
+      </w:r>
+      <w:r>
+        <w:t>indkøbsliste</w:t>
+      </w:r>
+      <w:bookmarkEnd w:id="6"/>
+      <w:r>
+        <w:t>, hvor der tages højde for de forretninger der er tjekket af</w:t>
+      </w:r>
+      <w:r>
+        <w:t>.</w:t>
       </w:r>
     </w:p>
     <w:p>
@@ -745,13 +934,13 @@
         <mc:AlternateContent>
           <mc:Choice Requires="wpg">
             <w:drawing>
-              <wp:anchor distT="0" distB="0" distL="114300" distR="114300" simplePos="0" relativeHeight="251660288" behindDoc="0" locked="0" layoutInCell="1" allowOverlap="1" wp14:anchorId="4B80CEB4" wp14:editId="2786B5BF">
+              <wp:anchor distT="0" distB="0" distL="114300" distR="114300" simplePos="0" relativeHeight="251659264" behindDoc="0" locked="0" layoutInCell="1" allowOverlap="1" wp14:anchorId="4B80CEB4" wp14:editId="61C86F16">
                 <wp:simplePos x="0" y="0"/>
                 <wp:positionH relativeFrom="margin">
-                  <wp:posOffset>4636590</wp:posOffset>
+                  <wp:posOffset>4705038</wp:posOffset>
                 </wp:positionH>
                 <wp:positionV relativeFrom="paragraph">
-                  <wp:posOffset>1164557</wp:posOffset>
+                  <wp:posOffset>243074</wp:posOffset>
                 </wp:positionV>
                 <wp:extent cx="1422400" cy="1107581"/>
                 <wp:effectExtent l="0" t="0" r="6350" b="0"/>
@@ -778,7 +967,7 @@
                           </pic:cNvPicPr>
                         </pic:nvPicPr>
                         <pic:blipFill>
-                          <a:blip r:embed="rId12">
+                          <a:blip r:embed="rId10">
                             <a:extLst>
                               <a:ext uri="{28A0092B-C50C-407E-A947-70E740481C1C}">
                                 <a14:useLocalDpi xmlns:a14="http://schemas.microsoft.com/office/drawing/2010/main" val="0"/>
@@ -878,9 +1067,9 @@
           </mc:Choice>
           <mc:Fallback>
             <w:pict>
-              <v:group w14:anchorId="4B80CEB4" id="Group 12" o:spid="_x0000_s1032" style="position:absolute;left:0;text-align:left;margin-left:365.1pt;margin-top:91.7pt;width:112pt;height:87.2pt;z-index:251660288;mso-position-horizontal-relative:margin" coordsize="14224,11075" o:gfxdata="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">
+              <v:group w14:anchorId="4B80CEB4" id="Group 12" o:spid="_x0000_s1032" style="position:absolute;left:0;text-align:left;margin-left:370.5pt;margin-top:19.15pt;width:112pt;height:87.2pt;z-index:251659264;mso-position-horizontal-relative:margin" coordsize="14224,11075" o:gfxdata="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">
                 <v:shape id="Picture 10" o:spid="_x0000_s1033" type="#_x0000_t75" style="position:absolute;width:14224;height:6108;visibility:visible;mso-wrap-style:square" o:gfxdata="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">
-                  <v:imagedata r:id="rId13" o:title=""/>
+                  <v:imagedata r:id="rId11" o:title=""/>
                   <v:path arrowok="t"/>
                 </v:shape>
                 <v:shape id="Text Box 11" o:spid="_x0000_s1034" type="#_x0000_t202" style="position:absolute;top:5525;width:14224;height:5550;visibility:visible;mso-wrap-style:square;v-text-anchor:top" o:gfxdata="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" stroked="f">
@@ -937,181 +1126,6 @@
         </mc:AlternateContent>
       </w:r>
       <w:r>
-        <w:t>P</w:t>
-      </w:r>
-      <w:r>
-        <w:t xml:space="preserve">å </w:t>
-      </w:r>
-      <w:r>
-        <w:fldChar w:fldCharType="begin"/>
-      </w:r>
-      <w:r>
-        <w:instrText xml:space="preserve"> REF _Ref451179586 \h </w:instrText>
-      </w:r>
-      <w:r>
-        <w:fldChar w:fldCharType="separate"/>
-      </w:r>
-      <w:r>
-        <w:t xml:space="preserve">Figur </w:t>
-      </w:r>
-      <w:r>
-        <w:rPr>
-          <w:noProof/>
-        </w:rPr>
-        <w:t>2</w:t>
-      </w:r>
-      <w:r>
-        <w:fldChar w:fldCharType="end"/>
-      </w:r>
-      <w:r>
-        <w:t xml:space="preserve"> se</w:t>
-      </w:r>
-      <w:r>
-        <w:t>s</w:t>
-      </w:r>
-      <w:r>
-        <w:t>,</w:t>
-      </w:r>
-      <w:r>
-        <w:t xml:space="preserve"> at </w:t>
-      </w:r>
-      <w:r>
-        <w:t>produkter kan indskrives</w:t>
-      </w:r>
-      <w:r>
-        <w:t>, og tilføje</w:t>
-      </w:r>
-      <w:r>
-        <w:t>s til indkøbslisten. Dere</w:t>
-      </w:r>
-      <w:r>
-        <w:t>fter kan</w:t>
-      </w:r>
-      <w:r>
-        <w:t xml:space="preserve"> der</w:t>
-      </w:r>
-      <w:r>
-        <w:t xml:space="preserve"> vælge</w:t>
-      </w:r>
-      <w:r>
-        <w:t>s</w:t>
-      </w:r>
-      <w:r>
-        <w:t xml:space="preserve"> </w:t>
-      </w:r>
-      <w:r>
-        <w:t xml:space="preserve">det ønskede </w:t>
-      </w:r>
-      <w:r>
-        <w:t>antal</w:t>
-      </w:r>
-      <w:r>
-        <w:t xml:space="preserve"> af det produkt</w:t>
-      </w:r>
-      <w:r>
-        <w:t xml:space="preserve">. Herudover kan </w:t>
-      </w:r>
-      <w:r>
-        <w:t>der</w:t>
-      </w:r>
-      <w:r>
-        <w:t xml:space="preserve"> slette</w:t>
-      </w:r>
-      <w:r>
-        <w:t>s</w:t>
-      </w:r>
-      <w:r>
-        <w:t xml:space="preserve"> et produkt, eller hele indkøbsliste</w:t>
-      </w:r>
-      <w:r>
-        <w:t>n</w:t>
-      </w:r>
-      <w:r>
-        <w:t xml:space="preserve">. På </w:t>
-      </w:r>
-      <w:r>
-        <w:fldChar w:fldCharType="begin"/>
-      </w:r>
-      <w:r>
-        <w:instrText xml:space="preserve"> REF _Ref451179560 \h </w:instrText>
-      </w:r>
-      <w:r>
-        <w:fldChar w:fldCharType="separate"/>
-      </w:r>
-      <w:r>
-        <w:t xml:space="preserve">Figur </w:t>
-      </w:r>
-      <w:r>
-        <w:rPr>
-          <w:noProof/>
-        </w:rPr>
-        <w:t>3</w:t>
-      </w:r>
-      <w:r>
-        <w:fldChar w:fldCharType="end"/>
-      </w:r>
-      <w:r>
-        <w:t xml:space="preserve"> ligger indstillingsmuligheder, hvor </w:t>
-      </w:r>
-      <w:r>
-        <w:t xml:space="preserve">der </w:t>
-      </w:r>
-      <w:r>
-        <w:t>kan</w:t>
-      </w:r>
-      <w:r>
-        <w:t xml:space="preserve"> vælge</w:t>
-      </w:r>
-      <w:r>
-        <w:t>s</w:t>
-      </w:r>
-      <w:r>
-        <w:t xml:space="preserve"> hvilke butikker, der skal handles i. </w:t>
-      </w:r>
-      <w:bookmarkStart w:id="8" w:name="_Ref451174640"/>
-      <w:r>
-        <w:t xml:space="preserve">Derudover er der mulighed for at </w:t>
-      </w:r>
-      <w:r>
-        <w:t xml:space="preserve">generer </w:t>
-      </w:r>
-      <w:r>
-        <w:t xml:space="preserve">en </w:t>
-      </w:r>
-      <w:r>
-        <w:t xml:space="preserve">indkøbsliste, hvor </w:t>
-      </w:r>
-      <w:r>
-        <w:t>P</w:t>
-      </w:r>
-      <w:r>
-        <w:t>ristjek</w:t>
-      </w:r>
-      <w:r>
-        <w:t>220</w:t>
-      </w:r>
-      <w:r>
-        <w:t xml:space="preserve"> udregner hvor det er billigst at handle, med den </w:t>
-      </w:r>
-      <w:r>
-        <w:t xml:space="preserve">udfyldte </w:t>
-      </w:r>
-      <w:r>
-        <w:t>indkøbsliste</w:t>
-      </w:r>
-      <w:bookmarkEnd w:id="8"/>
-      <w:r>
-        <w:t>, hvor der tages højde for de forretninger der er tjekket af</w:t>
-      </w:r>
-      <w:r>
-        <w:t>.</w:t>
-      </w:r>
-    </w:p>
-    <w:p>
-      <w:pPr>
-        <w:keepNext/>
-      </w:pPr>
-      <w:r>
         <w:t>Den genere</w:t>
       </w:r>
       <w:r>
@@ -1318,7 +1332,7 @@
         <mc:AlternateContent>
           <mc:Choice Requires="wpg">
             <w:drawing>
-              <wp:anchor distT="0" distB="0" distL="114300" distR="114300" simplePos="0" relativeHeight="251662336" behindDoc="0" locked="0" layoutInCell="1" allowOverlap="1" wp14:anchorId="75F71881" wp14:editId="23740EF1">
+              <wp:anchor distT="0" distB="0" distL="114300" distR="114300" simplePos="0" relativeHeight="251661312" behindDoc="0" locked="0" layoutInCell="1" allowOverlap="1" wp14:anchorId="75F71881" wp14:editId="615A7ED3">
                 <wp:simplePos x="0" y="0"/>
                 <wp:positionH relativeFrom="margin">
                   <wp:align>right</wp:align>
@@ -1351,7 +1365,7 @@
                           </pic:cNvPicPr>
                         </pic:nvPicPr>
                         <pic:blipFill>
-                          <a:blip r:embed="rId14">
+                          <a:blip r:embed="rId12">
                             <a:extLst>
                               <a:ext uri="{28A0092B-C50C-407E-A947-70E740481C1C}">
                                 <a14:useLocalDpi xmlns:a14="http://schemas.microsoft.com/office/drawing/2010/main" val="0"/>
@@ -1453,9 +1467,9 @@
           </mc:Choice>
           <mc:Fallback>
             <w:pict>
-              <v:group w14:anchorId="75F71881" id="Group 18" o:spid="_x0000_s1035" style="position:absolute;left:0;text-align:left;margin-left:78.8pt;margin-top:44.95pt;width:130pt;height:137.7pt;z-index:251662336;mso-position-horizontal:right;mso-position-horizontal-relative:margin;mso-width-relative:margin;mso-height-relative:margin" coordsize="16513,17489" o:gfxdata="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">
+              <v:group w14:anchorId="75F71881" id="Group 18" o:spid="_x0000_s1035" style="position:absolute;left:0;text-align:left;margin-left:78.8pt;margin-top:44.95pt;width:130pt;height:137.7pt;z-index:251661312;mso-position-horizontal:right;mso-position-horizontal-relative:margin;mso-width-relative:margin;mso-height-relative:margin" coordsize="16513,17489" o:gfxdata="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">
                 <v:shape id="Picture 16" o:spid="_x0000_s1036" type="#_x0000_t75" style="position:absolute;left:136;width:16377;height:12096;visibility:visible;mso-wrap-style:square" o:gfxdata="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">
-                  <v:imagedata r:id="rId15" o:title=""/>
+                  <v:imagedata r:id="rId13" o:title=""/>
                   <v:path arrowok="t"/>
                 </v:shape>
                 <v:shape id="Text Box 17" o:spid="_x0000_s1037" type="#_x0000_t202" style="position:absolute;top:11939;width:16376;height:5550;visibility:visible;mso-wrap-style:square;v-text-anchor:top" o:gfxdata="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" stroked="f">
@@ -1465,7 +1479,7 @@
                         <w:pPr>
                           <w:pStyle w:val="Caption"/>
                         </w:pPr>
-                        <w:bookmarkStart w:id="11" w:name="_Ref451179300"/>
+                        <w:bookmarkStart w:id="10" w:name="_Ref451179300"/>
                         <w:r>
                           <w:t xml:space="preserve">Figur </w:t>
                         </w:r>
@@ -1487,7 +1501,7 @@
                         <w:r>
                           <w:fldChar w:fldCharType="end"/>
                         </w:r>
-                        <w:bookmarkEnd w:id="11"/>
+                        <w:bookmarkEnd w:id="10"/>
                         <w:r>
                           <w:t>: Pristjek220 genereret i</w:t>
                         </w:r>
@@ -1559,7 +1573,7 @@
         <mc:AlternateContent>
           <mc:Choice Requires="wpg">
             <w:drawing>
-              <wp:anchor distT="0" distB="0" distL="114300" distR="114300" simplePos="0" relativeHeight="251661312" behindDoc="0" locked="0" layoutInCell="1" allowOverlap="1" wp14:anchorId="366DF39E" wp14:editId="3327B37D">
+              <wp:anchor distT="0" distB="0" distL="114300" distR="114300" simplePos="0" relativeHeight="251660288" behindDoc="0" locked="0" layoutInCell="1" allowOverlap="1" wp14:anchorId="366DF39E" wp14:editId="67C04AB4">
                 <wp:simplePos x="0" y="0"/>
                 <wp:positionH relativeFrom="margin">
                   <wp:posOffset>-115740</wp:posOffset>
@@ -1592,7 +1606,7 @@
                           </pic:cNvPicPr>
                         </pic:nvPicPr>
                         <pic:blipFill>
-                          <a:blip r:embed="rId16">
+                          <a:blip r:embed="rId14">
                             <a:extLst>
                               <a:ext uri="{28A0092B-C50C-407E-A947-70E740481C1C}">
                                 <a14:useLocalDpi xmlns:a14="http://schemas.microsoft.com/office/drawing/2010/main" val="0"/>
@@ -1638,8 +1652,8 @@
                               <w:pPr>
                                 <w:pStyle w:val="Caption"/>
                               </w:pPr>
-                              <w:bookmarkStart w:id="10" w:name="_Ref451178985"/>
-                              <w:bookmarkStart w:id="11" w:name="_Ref451343254"/>
+                              <w:bookmarkStart w:id="11" w:name="_Ref451178985"/>
+                              <w:bookmarkStart w:id="12" w:name="_Ref451343254"/>
                               <w:r>
                                 <w:t xml:space="preserve">Figur </w:t>
                               </w:r>
@@ -1664,11 +1678,11 @@
                                 </w:rPr>
                                 <w:fldChar w:fldCharType="end"/>
                               </w:r>
-                              <w:bookmarkEnd w:id="10"/>
+                              <w:bookmarkEnd w:id="11"/>
                               <w:r>
                                 <w:t>: Pristjek220 Genereret indkøbsliste</w:t>
                               </w:r>
-                              <w:bookmarkEnd w:id="11"/>
+                              <w:bookmarkEnd w:id="12"/>
                             </w:p>
                           </w:txbxContent>
                         </wps:txbx>
@@ -1687,9 +1701,9 @@
           </mc:Choice>
           <mc:Fallback>
             <w:pict>
-              <v:group w14:anchorId="366DF39E" id="Group 15" o:spid="_x0000_s1038" style="position:absolute;left:0;text-align:left;margin-left:-9.1pt;margin-top:4.7pt;width:327.75pt;height:134.35pt;z-index:251661312;mso-position-horizontal-relative:margin" coordsize="41624,17062" o:gfxdata="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">
+              <v:group w14:anchorId="366DF39E" id="Group 15" o:spid="_x0000_s1038" style="position:absolute;left:0;text-align:left;margin-left:-9.1pt;margin-top:4.7pt;width:327.75pt;height:134.35pt;z-index:251660288;mso-position-horizontal-relative:margin" coordsize="41624,17062" o:gfxdata="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">
                 <v:shape id="Picture 13" o:spid="_x0000_s1039" type="#_x0000_t75" style="position:absolute;width:41624;height:14706;visibility:visible;mso-wrap-style:square" o:gfxdata="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">
-                  <v:imagedata r:id="rId17" o:title=""/>
+                  <v:imagedata r:id="rId15" o:title=""/>
                   <v:path arrowok="t"/>
                 </v:shape>
                 <v:shape id="Text Box 14" o:spid="_x0000_s1040" type="#_x0000_t202" style="position:absolute;left:341;top:14395;width:41283;height:2667;visibility:visible;mso-wrap-style:square;v-text-anchor:top" o:gfxdata="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" stroked="f">
@@ -1699,8 +1713,8 @@
                         <w:pPr>
                           <w:pStyle w:val="Caption"/>
                         </w:pPr>
-                        <w:bookmarkStart w:id="14" w:name="_Ref451178985"/>
-                        <w:bookmarkStart w:id="15" w:name="_Ref451343254"/>
+                        <w:bookmarkStart w:id="13" w:name="_Ref451178985"/>
+                        <w:bookmarkStart w:id="14" w:name="_Ref451343254"/>
                         <w:r>
                           <w:t xml:space="preserve">Figur </w:t>
                         </w:r>
@@ -1725,11 +1739,11 @@
                           </w:rPr>
                           <w:fldChar w:fldCharType="end"/>
                         </w:r>
+                        <w:bookmarkEnd w:id="13"/>
+                        <w:r>
+                          <w:t>: Pristjek220 Genereret indkøbsliste</w:t>
+                        </w:r>
                         <w:bookmarkEnd w:id="14"/>
-                        <w:r>
-                          <w:t>: Pristjek220 Genereret indkøbsliste</w:t>
-                        </w:r>
-                        <w:bookmarkEnd w:id="15"/>
                       </w:p>
                     </w:txbxContent>
                   </v:textbox>
@@ -1750,7 +1764,7 @@
         <mc:AlternateContent>
           <mc:Choice Requires="wpg">
             <w:drawing>
-              <wp:anchor distT="0" distB="0" distL="114300" distR="114300" simplePos="0" relativeHeight="251664384" behindDoc="0" locked="0" layoutInCell="1" allowOverlap="1" wp14:anchorId="151D9A01" wp14:editId="2BA9D8CE">
+              <wp:anchor distT="0" distB="0" distL="114300" distR="114300" simplePos="0" relativeHeight="251663360" behindDoc="0" locked="0" layoutInCell="1" allowOverlap="1" wp14:anchorId="151D9A01" wp14:editId="56FEC45D">
                 <wp:simplePos x="0" y="0"/>
                 <wp:positionH relativeFrom="margin">
                   <wp:align>right</wp:align>
@@ -1783,7 +1797,7 @@
                           </pic:cNvPicPr>
                         </pic:nvPicPr>
                         <pic:blipFill>
-                          <a:blip r:embed="rId18">
+                          <a:blip r:embed="rId16">
                             <a:extLst>
                               <a:ext uri="{28A0092B-C50C-407E-A947-70E740481C1C}">
                                 <a14:useLocalDpi xmlns:a14="http://schemas.microsoft.com/office/drawing/2010/main" val="0"/>
@@ -1829,7 +1843,7 @@
                               <w:pPr>
                                 <w:pStyle w:val="Caption"/>
                               </w:pPr>
-                              <w:bookmarkStart w:id="12" w:name="_Ref451181933"/>
+                              <w:bookmarkStart w:id="15" w:name="_Ref451181933"/>
                               <w:r>
                                 <w:t xml:space="preserve">Figur </w:t>
                               </w:r>
@@ -1854,7 +1868,7 @@
                                 </w:rPr>
                                 <w:fldChar w:fldCharType="end"/>
                               </w:r>
-                              <w:bookmarkEnd w:id="12"/>
+                              <w:bookmarkEnd w:id="15"/>
                               <w:r>
                                 <w:t>: Pristje220 søg efter produkt</w:t>
                               </w:r>
@@ -1876,9 +1890,9 @@
           </mc:Choice>
           <mc:Fallback>
             <w:pict>
-              <v:group w14:anchorId="151D9A01" id="Group 25" o:spid="_x0000_s1041" style="position:absolute;left:0;text-align:left;margin-left:57pt;margin-top:.5pt;width:108.2pt;height:133.45pt;z-index:251664384;mso-position-horizontal:right;mso-position-horizontal-relative:margin" coordsize="13741,16948" o:gfxdata="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">
+              <v:group w14:anchorId="151D9A01" id="Group 25" o:spid="_x0000_s1041" style="position:absolute;left:0;text-align:left;margin-left:57pt;margin-top:.5pt;width:108.2pt;height:133.45pt;z-index:251663360;mso-position-horizontal:right;mso-position-horizontal-relative:margin" coordsize="13741,16948" o:gfxdata="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">
                 <v:shape id="Picture 22" o:spid="_x0000_s1042" type="#_x0000_t75" style="position:absolute;width:13741;height:12960;visibility:visible;mso-wrap-style:square" o:gfxdata="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">
-                  <v:imagedata r:id="rId19" o:title=""/>
+                  <v:imagedata r:id="rId17" o:title=""/>
                   <v:path arrowok="t"/>
                 </v:shape>
                 <v:shape id="Text Box 23" o:spid="_x0000_s1043" type="#_x0000_t202" style="position:absolute;left:1978;top:12827;width:9481;height:4121;visibility:visible;mso-wrap-style:square;v-text-anchor:top" o:gfxdata="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" stroked="f">
@@ -1888,7 +1902,7 @@
                         <w:pPr>
                           <w:pStyle w:val="Caption"/>
                         </w:pPr>
-                        <w:bookmarkStart w:id="17" w:name="_Ref451181933"/>
+                        <w:bookmarkStart w:id="16" w:name="_Ref451181933"/>
                         <w:r>
                           <w:t xml:space="preserve">Figur </w:t>
                         </w:r>
@@ -1913,7 +1927,7 @@
                           </w:rPr>
                           <w:fldChar w:fldCharType="end"/>
                         </w:r>
-                        <w:bookmarkEnd w:id="17"/>
+                        <w:bookmarkEnd w:id="16"/>
                         <w:r>
                           <w:t>: Pristje220 søg efter produkt</w:t>
                         </w:r>
@@ -1977,7 +1991,7 @@
       <w:pPr>
         <w:pStyle w:val="Heading2"/>
       </w:pPr>
-      <w:bookmarkStart w:id="13" w:name="_Toc451334739"/>
+      <w:bookmarkStart w:id="17" w:name="_Toc451334739"/>
       <w:r>
         <w:rPr>
           <w:noProof/>
@@ -1986,7 +2000,7 @@
         <mc:AlternateContent>
           <mc:Choice Requires="wpg">
             <w:drawing>
-              <wp:anchor distT="0" distB="0" distL="114300" distR="114300" simplePos="0" relativeHeight="251667456" behindDoc="0" locked="0" layoutInCell="1" allowOverlap="1" wp14:anchorId="2DEF1268" wp14:editId="47A1E2C4">
+              <wp:anchor distT="0" distB="0" distL="114300" distR="114300" simplePos="0" relativeHeight="251666432" behindDoc="0" locked="0" layoutInCell="1" allowOverlap="1" wp14:anchorId="2DEF1268" wp14:editId="06C00FFC">
                 <wp:simplePos x="0" y="0"/>
                 <wp:positionH relativeFrom="margin">
                   <wp:align>right</wp:align>
@@ -2019,7 +2033,7 @@
                           </pic:cNvPicPr>
                         </pic:nvPicPr>
                         <pic:blipFill>
-                          <a:blip r:embed="rId20" cstate="print">
+                          <a:blip r:embed="rId18" cstate="print">
                             <a:extLst>
                               <a:ext uri="{28A0092B-C50C-407E-A947-70E740481C1C}">
                                 <a14:useLocalDpi xmlns:a14="http://schemas.microsoft.com/office/drawing/2010/main" val="0"/>
@@ -2068,7 +2082,7 @@
                                   <w:rFonts w:eastAsiaTheme="minorHAnsi"/>
                                 </w:rPr>
                               </w:pPr>
-                              <w:bookmarkStart w:id="14" w:name="_Ref451184104"/>
+                              <w:bookmarkStart w:id="18" w:name="_Ref451184104"/>
                               <w:r>
                                 <w:t xml:space="preserve">Figur </w:t>
                               </w:r>
@@ -2093,7 +2107,7 @@
                                 </w:rPr>
                                 <w:fldChar w:fldCharType="end"/>
                               </w:r>
-                              <w:bookmarkEnd w:id="14"/>
+                              <w:bookmarkEnd w:id="18"/>
                               <w:r>
                                 <w:t>: Pristjek220 Login</w:t>
                               </w:r>
@@ -2115,34 +2129,11 @@
           </mc:Choice>
           <mc:Fallback>
             <w:pict>
-              <v:group w14:anchorId="2DEF1268" id="Group 33" o:spid="_x0000_s1044" style="position:absolute;left:0;text-align:left;margin-left:54.1pt;margin-top:2.45pt;width:105.3pt;height:100.2pt;z-index:251667456;mso-position-horizontal:right;mso-position-horizontal-relative:margin" coordsize="13373,12730" o:gfxdata="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">
-                <v:shapetype id="_x0000_t75" coordsize="21600,21600" o:spt="75" o:preferrelative="t" path="m@4@5l@4@11@9@11@9@5xe" filled="f" stroked="f">
-                  <v:stroke joinstyle="miter"/>
-                  <v:formulas>
-                    <v:f eqn="if lineDrawn pixelLineWidth 0"/>
-                    <v:f eqn="sum @0 1 0"/>
-                    <v:f eqn="sum 0 0 @1"/>
-                    <v:f eqn="prod @2 1 2"/>
-                    <v:f eqn="prod @3 21600 pixelWidth"/>
-                    <v:f eqn="prod @3 21600 pixelHeight"/>
-                    <v:f eqn="sum @0 0 1"/>
-                    <v:f eqn="prod @6 1 2"/>
-                    <v:f eqn="prod @7 21600 pixelWidth"/>
-                    <v:f eqn="sum @8 21600 0"/>
-                    <v:f eqn="prod @7 21600 pixelHeight"/>
-                    <v:f eqn="sum @10 21600 0"/>
-                  </v:formulas>
-                  <v:path o:extrusionok="f" gradientshapeok="t" o:connecttype="rect"/>
-                  <o:lock v:ext="edit" aspectratio="t"/>
-                </v:shapetype>
+              <v:group w14:anchorId="2DEF1268" id="Group 33" o:spid="_x0000_s1044" style="position:absolute;left:0;text-align:left;margin-left:54.1pt;margin-top:2.45pt;width:105.3pt;height:100.2pt;z-index:251666432;mso-position-horizontal:right;mso-position-horizontal-relative:margin" coordsize="13373,12730" o:gfxdata="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">
                 <v:shape id="Picture 31" o:spid="_x0000_s1045" type="#_x0000_t75" style="position:absolute;width:13373;height:10064;visibility:visible;mso-wrap-style:square" o:gfxdata="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">
-                  <v:imagedata r:id="rId21" o:title=""/>
+                  <v:imagedata r:id="rId19" o:title=""/>
                   <v:path arrowok="t"/>
                 </v:shape>
-                <v:shapetype id="_x0000_t202" coordsize="21600,21600" o:spt="202" path="m,l,21600r21600,l21600,xe">
-                  <v:stroke joinstyle="miter"/>
-                  <v:path gradientshapeok="t" o:connecttype="rect"/>
-                </v:shapetype>
                 <v:shape id="Text Box 32" o:spid="_x0000_s1046" type="#_x0000_t202" style="position:absolute;top:10030;width:13373;height:2700;visibility:visible;mso-wrap-style:square;v-text-anchor:top" o:gfxdata="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" stroked="f">
                   <v:textbox style="mso-fit-shape-to-text:t" inset="0,0,0,0">
                     <w:txbxContent>
@@ -2153,7 +2144,7 @@
                             <w:rFonts w:eastAsiaTheme="minorHAnsi"/>
                           </w:rPr>
                         </w:pPr>
-                        <w:bookmarkStart w:id="15" w:name="_Ref451184104"/>
+                        <w:bookmarkStart w:id="19" w:name="_Ref451184104"/>
                         <w:r>
                           <w:t xml:space="preserve">Figur </w:t>
                         </w:r>
@@ -2178,7 +2169,7 @@
                           </w:rPr>
                           <w:fldChar w:fldCharType="end"/>
                         </w:r>
-                        <w:bookmarkEnd w:id="15"/>
+                        <w:bookmarkEnd w:id="19"/>
                         <w:r>
                           <w:t>: Pristjek220 Login</w:t>
                         </w:r>
@@ -2195,7 +2186,7 @@
       <w:r>
         <w:t>Administration</w:t>
       </w:r>
-      <w:bookmarkEnd w:id="13"/>
+      <w:bookmarkEnd w:id="17"/>
     </w:p>
     <w:p>
       <w:r>
@@ -2267,14 +2258,14 @@
       <w:pPr>
         <w:pStyle w:val="Heading3"/>
       </w:pPr>
-      <w:bookmarkStart w:id="16" w:name="_Toc451334740"/>
+      <w:bookmarkStart w:id="20" w:name="_Toc451334740"/>
       <w:r>
         <w:t>Admin</w:t>
       </w:r>
       <w:r>
         <w:t>istrator</w:t>
       </w:r>
-      <w:bookmarkEnd w:id="16"/>
+      <w:bookmarkEnd w:id="20"/>
     </w:p>
     <w:p>
       <w:r>
@@ -2285,7 +2276,7 @@
         <mc:AlternateContent>
           <mc:Choice Requires="wpg">
             <w:drawing>
-              <wp:anchor distT="0" distB="0" distL="114300" distR="114300" simplePos="0" relativeHeight="251665408" behindDoc="0" locked="0" layoutInCell="1" allowOverlap="1" wp14:anchorId="288561E1" wp14:editId="2008C510">
+              <wp:anchor distT="0" distB="0" distL="114300" distR="114300" simplePos="0" relativeHeight="251664384" behindDoc="0" locked="0" layoutInCell="1" allowOverlap="1" wp14:anchorId="288561E1" wp14:editId="1131F51D">
                 <wp:simplePos x="0" y="0"/>
                 <wp:positionH relativeFrom="margin">
                   <wp:align>right</wp:align>
@@ -2318,7 +2309,7 @@
                           </pic:cNvPicPr>
                         </pic:nvPicPr>
                         <pic:blipFill>
-                          <a:blip r:embed="rId22">
+                          <a:blip r:embed="rId20">
                             <a:extLst>
                               <a:ext uri="{28A0092B-C50C-407E-A947-70E740481C1C}">
                                 <a14:useLocalDpi xmlns:a14="http://schemas.microsoft.com/office/drawing/2010/main" val="0"/>
@@ -2367,7 +2358,7 @@
                                   <w:rFonts w:eastAsiaTheme="minorHAnsi"/>
                                 </w:rPr>
                               </w:pPr>
-                              <w:bookmarkStart w:id="17" w:name="_Ref451184214"/>
+                              <w:bookmarkStart w:id="21" w:name="_Ref451184214"/>
                               <w:r>
                                 <w:t xml:space="preserve">Figur </w:t>
                               </w:r>
@@ -2392,7 +2383,7 @@
                                 </w:rPr>
                                 <w:fldChar w:fldCharType="end"/>
                               </w:r>
-                              <w:bookmarkEnd w:id="17"/>
+                              <w:bookmarkEnd w:id="21"/>
                               <w:r>
                                 <w:t>: Pristjek220 tilføj forretning</w:t>
                               </w:r>
@@ -2414,9 +2405,9 @@
           </mc:Choice>
           <mc:Fallback>
             <w:pict>
-              <v:group w14:anchorId="288561E1" id="Group 8" o:spid="_x0000_s1047" style="position:absolute;left:0;text-align:left;margin-left:43pt;margin-top:.4pt;width:94.2pt;height:92.05pt;z-index:251665408;mso-position-horizontal:right;mso-position-horizontal-relative:margin" coordsize="11963,11690" o:gfxdata="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">
+              <v:group w14:anchorId="288561E1" id="Group 8" o:spid="_x0000_s1047" style="position:absolute;left:0;text-align:left;margin-left:43pt;margin-top:.4pt;width:94.2pt;height:92.05pt;z-index:251664384;mso-position-horizontal:right;mso-position-horizontal-relative:margin" coordsize="11963,11690" o:gfxdata="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">
                 <v:shape id="Picture 9" o:spid="_x0000_s1048" type="#_x0000_t75" style="position:absolute;width:11963;height:7505;visibility:visible;mso-wrap-style:square" o:gfxdata="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">
-                  <v:imagedata r:id="rId23" o:title=""/>
+                  <v:imagedata r:id="rId21" o:title=""/>
                   <v:path arrowok="t"/>
                 </v:shape>
                 <v:shape id="Text Box 24" o:spid="_x0000_s1049" type="#_x0000_t202" style="position:absolute;top:7569;width:11938;height:4121;visibility:visible;mso-wrap-style:square;v-text-anchor:top" o:gfxdata="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" stroked="f">
@@ -2429,7 +2420,7 @@
                             <w:rFonts w:eastAsiaTheme="minorHAnsi"/>
                           </w:rPr>
                         </w:pPr>
-                        <w:bookmarkStart w:id="23" w:name="_Ref451184214"/>
+                        <w:bookmarkStart w:id="22" w:name="_Ref451184214"/>
                         <w:r>
                           <w:t xml:space="preserve">Figur </w:t>
                         </w:r>
@@ -2454,7 +2445,7 @@
                           </w:rPr>
                           <w:fldChar w:fldCharType="end"/>
                         </w:r>
-                        <w:bookmarkEnd w:id="23"/>
+                        <w:bookmarkEnd w:id="22"/>
                         <w:r>
                           <w:t>: Pristjek220 tilføj forretning</w:t>
                         </w:r>
@@ -2565,7 +2556,7 @@
         <mc:AlternateContent>
           <mc:Choice Requires="wpg">
             <w:drawing>
-              <wp:anchor distT="0" distB="0" distL="114300" distR="114300" simplePos="0" relativeHeight="251666432" behindDoc="0" locked="0" layoutInCell="1" allowOverlap="1" wp14:anchorId="0B7CC5DE" wp14:editId="4CBF7AF6">
+              <wp:anchor distT="0" distB="0" distL="114300" distR="114300" simplePos="0" relativeHeight="251665408" behindDoc="0" locked="0" layoutInCell="1" allowOverlap="1" wp14:anchorId="0B7CC5DE" wp14:editId="449526B6">
                 <wp:simplePos x="0" y="0"/>
                 <wp:positionH relativeFrom="margin">
                   <wp:align>right</wp:align>
@@ -2598,7 +2589,7 @@
                           </pic:cNvPicPr>
                         </pic:nvPicPr>
                         <pic:blipFill>
-                          <a:blip r:embed="rId24">
+                          <a:blip r:embed="rId22">
                             <a:extLst>
                               <a:ext uri="{28A0092B-C50C-407E-A947-70E740481C1C}">
                                 <a14:useLocalDpi xmlns:a14="http://schemas.microsoft.com/office/drawing/2010/main" val="0"/>
@@ -2644,7 +2635,7 @@
                               <w:pPr>
                                 <w:pStyle w:val="Caption"/>
                               </w:pPr>
-                              <w:bookmarkStart w:id="18" w:name="_Ref451183867"/>
+                              <w:bookmarkStart w:id="23" w:name="_Ref451183867"/>
                               <w:r>
                                 <w:t xml:space="preserve">Figur </w:t>
                               </w:r>
@@ -2669,7 +2660,7 @@
                                 </w:rPr>
                                 <w:fldChar w:fldCharType="end"/>
                               </w:r>
-                              <w:bookmarkEnd w:id="18"/>
+                              <w:bookmarkEnd w:id="23"/>
                               <w:r>
                                 <w:t>: Pristjek220 fjern forretning</w:t>
                               </w:r>
@@ -2691,9 +2682,9 @@
           </mc:Choice>
           <mc:Fallback>
             <w:pict>
-              <v:group w14:anchorId="0B7CC5DE" id="Group 30" o:spid="_x0000_s1050" style="position:absolute;left:0;text-align:left;margin-left:43.9pt;margin-top:26.45pt;width:95.1pt;height:59.85pt;z-index:251666432;mso-position-horizontal:right;mso-position-horizontal-relative:margin" coordsize="12077,7601" o:gfxdata="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">
+              <v:group w14:anchorId="0B7CC5DE" id="Group 30" o:spid="_x0000_s1050" style="position:absolute;left:0;text-align:left;margin-left:43.9pt;margin-top:26.45pt;width:95.1pt;height:59.85pt;z-index:251665408;mso-position-horizontal:right;mso-position-horizontal-relative:margin" coordsize="12077,7601" o:gfxdata="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">
                 <v:shape id="Picture 28" o:spid="_x0000_s1051" type="#_x0000_t75" style="position:absolute;width:12077;height:3683;visibility:visible;mso-wrap-style:square" o:gfxdata="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">
-                  <v:imagedata r:id="rId25" o:title=""/>
+                  <v:imagedata r:id="rId23" o:title=""/>
                   <v:path arrowok="t"/>
                 </v:shape>
                 <v:shape id="Text Box 29" o:spid="_x0000_s1052" type="#_x0000_t202" style="position:absolute;top:3480;width:12077;height:4121;visibility:visible;mso-wrap-style:square;v-text-anchor:top" o:gfxdata="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" stroked="f">
@@ -2703,7 +2694,7 @@
                         <w:pPr>
                           <w:pStyle w:val="Caption"/>
                         </w:pPr>
-                        <w:bookmarkStart w:id="25" w:name="_Ref451183867"/>
+                        <w:bookmarkStart w:id="24" w:name="_Ref451183867"/>
                         <w:r>
                           <w:t xml:space="preserve">Figur </w:t>
                         </w:r>
@@ -2728,7 +2719,7 @@
                           </w:rPr>
                           <w:fldChar w:fldCharType="end"/>
                         </w:r>
-                        <w:bookmarkEnd w:id="25"/>
+                        <w:bookmarkEnd w:id="24"/>
                         <w:r>
                           <w:t>: Pristjek220 fjern forretning</w:t>
                         </w:r>
@@ -2825,15 +2816,17 @@
       </w:r>
     </w:p>
     <w:p/>
+    <w:p/>
     <w:p>
       <w:pPr>
         <w:pStyle w:val="Heading3"/>
       </w:pPr>
-      <w:bookmarkStart w:id="19" w:name="_Toc451334741"/>
-      <w:r>
+      <w:bookmarkStart w:id="25" w:name="_Toc451334741"/>
+      <w:r>
+        <w:lastRenderedPageBreak/>
         <w:t>Forretningsmanager</w:t>
       </w:r>
-      <w:bookmarkEnd w:id="19"/>
+      <w:bookmarkEnd w:id="25"/>
     </w:p>
     <w:p>
       <w:r>
@@ -2841,11 +2834,10 @@
           <w:noProof/>
           <w:lang w:eastAsia="da-DK"/>
         </w:rPr>
-        <w:lastRenderedPageBreak/>
         <mc:AlternateContent>
           <mc:Choice Requires="wpg">
             <w:drawing>
-              <wp:anchor distT="0" distB="0" distL="114300" distR="114300" simplePos="0" relativeHeight="251668480" behindDoc="0" locked="0" layoutInCell="1" allowOverlap="1" wp14:anchorId="68DD1ABD" wp14:editId="0557A9AB">
+              <wp:anchor distT="0" distB="0" distL="114300" distR="114300" simplePos="0" relativeHeight="251667456" behindDoc="0" locked="0" layoutInCell="1" allowOverlap="1" wp14:anchorId="68DD1ABD" wp14:editId="28FAF168">
                 <wp:simplePos x="0" y="0"/>
                 <wp:positionH relativeFrom="column">
                   <wp:posOffset>3769417</wp:posOffset>
@@ -2878,7 +2870,7 @@
                           </pic:cNvPicPr>
                         </pic:nvPicPr>
                         <pic:blipFill>
-                          <a:blip r:embed="rId26">
+                          <a:blip r:embed="rId24">
                             <a:extLst>
                               <a:ext uri="{28A0092B-C50C-407E-A947-70E740481C1C}">
                                 <a14:useLocalDpi xmlns:a14="http://schemas.microsoft.com/office/drawing/2010/main" val="0"/>
@@ -2927,7 +2919,7 @@
                                   <w:rFonts w:eastAsiaTheme="minorHAnsi"/>
                                 </w:rPr>
                               </w:pPr>
-                              <w:bookmarkStart w:id="20" w:name="_Ref451185070"/>
+                              <w:bookmarkStart w:id="26" w:name="_Ref451185070"/>
                               <w:r>
                                 <w:t xml:space="preserve">Figur </w:t>
                               </w:r>
@@ -2952,7 +2944,7 @@
                                 </w:rPr>
                                 <w:fldChar w:fldCharType="end"/>
                               </w:r>
-                              <w:bookmarkEnd w:id="20"/>
+                              <w:bookmarkEnd w:id="26"/>
                               <w:r>
                                 <w:t>: Pristjek220 tilføj vare</w:t>
                               </w:r>
@@ -2974,9 +2966,9 @@
           </mc:Choice>
           <mc:Fallback>
             <w:pict>
-              <v:group w14:anchorId="68DD1ABD" id="Group 37" o:spid="_x0000_s1053" style="position:absolute;left:0;text-align:left;margin-left:296.8pt;margin-top:9.55pt;width:193.2pt;height:50.8pt;z-index:251668480" coordsize="24536,6451" o:gfxdata="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">
+              <v:group w14:anchorId="68DD1ABD" id="Group 37" o:spid="_x0000_s1053" style="position:absolute;left:0;text-align:left;margin-left:296.8pt;margin-top:9.55pt;width:193.2pt;height:50.8pt;z-index:251667456" coordsize="24536,6451" o:gfxdata="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">
                 <v:shape id="Picture 35" o:spid="_x0000_s1054" type="#_x0000_t75" style="position:absolute;width:24536;height:3479;visibility:visible;mso-wrap-style:square" o:gfxdata="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">
-                  <v:imagedata r:id="rId27" o:title=""/>
+                  <v:imagedata r:id="rId25" o:title=""/>
                   <v:path arrowok="t"/>
                 </v:shape>
                 <v:shape id="Text Box 36" o:spid="_x0000_s1055" type="#_x0000_t202" style="position:absolute;top:3752;width:15487;height:2699;visibility:visible;mso-wrap-style:square;v-text-anchor:top" o:gfxdata="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" stroked="f">
@@ -2989,7 +2981,7 @@
                             <w:rFonts w:eastAsiaTheme="minorHAnsi"/>
                           </w:rPr>
                         </w:pPr>
-                        <w:bookmarkStart w:id="29" w:name="_Ref451185070"/>
+                        <w:bookmarkStart w:id="27" w:name="_Ref451185070"/>
                         <w:r>
                           <w:t xml:space="preserve">Figur </w:t>
                         </w:r>
@@ -3014,7 +3006,7 @@
                           </w:rPr>
                           <w:fldChar w:fldCharType="end"/>
                         </w:r>
-                        <w:bookmarkEnd w:id="29"/>
+                        <w:bookmarkEnd w:id="27"/>
                         <w:r>
                           <w:t>: Pristjek220 tilføj vare</w:t>
                         </w:r>
@@ -3149,7 +3141,7 @@
         <mc:AlternateContent>
           <mc:Choice Requires="wpg">
             <w:drawing>
-              <wp:anchor distT="0" distB="0" distL="114300" distR="114300" simplePos="0" relativeHeight="251669504" behindDoc="0" locked="0" layoutInCell="1" allowOverlap="1" wp14:anchorId="0F14B2E8" wp14:editId="7242C7A7">
+              <wp:anchor distT="0" distB="0" distL="114300" distR="114300" simplePos="0" relativeHeight="251668480" behindDoc="0" locked="0" layoutInCell="1" allowOverlap="1" wp14:anchorId="0F14B2E8" wp14:editId="3E0BDBBA">
                 <wp:simplePos x="0" y="0"/>
                 <wp:positionH relativeFrom="column">
                   <wp:posOffset>3596640</wp:posOffset>
@@ -3182,7 +3174,7 @@
                           </pic:cNvPicPr>
                         </pic:nvPicPr>
                         <pic:blipFill>
-                          <a:blip r:embed="rId28">
+                          <a:blip r:embed="rId26">
                             <a:extLst>
                               <a:ext uri="{28A0092B-C50C-407E-A947-70E740481C1C}">
                                 <a14:useLocalDpi xmlns:a14="http://schemas.microsoft.com/office/drawing/2010/main" val="0"/>
@@ -3231,7 +3223,7 @@
                                   <w:rFonts w:eastAsiaTheme="minorHAnsi"/>
                                 </w:rPr>
                               </w:pPr>
-                              <w:bookmarkStart w:id="21" w:name="_Ref451185538"/>
+                              <w:bookmarkStart w:id="28" w:name="_Ref451185538"/>
                               <w:r>
                                 <w:t xml:space="preserve">Figur </w:t>
                               </w:r>
@@ -3253,7 +3245,7 @@
                               <w:r>
                                 <w:fldChar w:fldCharType="end"/>
                               </w:r>
-                              <w:bookmarkEnd w:id="21"/>
+                              <w:bookmarkEnd w:id="28"/>
                               <w:r>
                                 <w:t>: Pristjek220 ændre pris på vare</w:t>
                               </w:r>
@@ -3278,9 +3270,9 @@
           </mc:Choice>
           <mc:Fallback>
             <w:pict>
-              <v:group w14:anchorId="0F14B2E8" id="Group 26" o:spid="_x0000_s1056" style="position:absolute;left:0;text-align:left;margin-left:283.2pt;margin-top:11.95pt;width:192.35pt;height:58.2pt;z-index:251669504;mso-height-relative:margin" coordsize="24428,6928" o:gfxdata="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">
+              <v:group w14:anchorId="0F14B2E8" id="Group 26" o:spid="_x0000_s1056" style="position:absolute;left:0;text-align:left;margin-left:283.2pt;margin-top:11.95pt;width:192.35pt;height:58.2pt;z-index:251668480;mso-height-relative:margin" coordsize="24428,6928" o:gfxdata="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">
                 <v:shape id="Picture 27" o:spid="_x0000_s1057" type="#_x0000_t75" style="position:absolute;width:24428;height:4413;visibility:visible;mso-wrap-style:square" o:gfxdata="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">
-                  <v:imagedata r:id="rId29" o:title=""/>
+                  <v:imagedata r:id="rId27" o:title=""/>
                   <v:path arrowok="t"/>
                 </v:shape>
                 <v:shape id="Text Box 34" o:spid="_x0000_s1058" type="#_x0000_t202" style="position:absolute;left:1023;top:4229;width:19583;height:2699;visibility:visible;mso-wrap-style:square;v-text-anchor:top" o:gfxdata="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" stroked="f">
@@ -3293,7 +3285,7 @@
                             <w:rFonts w:eastAsiaTheme="minorHAnsi"/>
                           </w:rPr>
                         </w:pPr>
-                        <w:bookmarkStart w:id="22" w:name="_Ref451185538"/>
+                        <w:bookmarkStart w:id="29" w:name="_Ref451185538"/>
                         <w:r>
                           <w:t xml:space="preserve">Figur </w:t>
                         </w:r>
@@ -3315,7 +3307,7 @@
                         <w:r>
                           <w:fldChar w:fldCharType="end"/>
                         </w:r>
-                        <w:bookmarkEnd w:id="22"/>
+                        <w:bookmarkEnd w:id="29"/>
                         <w:r>
                           <w:t>: Pristjek220 ændre pris på vare</w:t>
                         </w:r>
@@ -3372,7 +3364,7 @@
         <mc:AlternateContent>
           <mc:Choice Requires="wpg">
             <w:drawing>
-              <wp:anchor distT="0" distB="0" distL="114300" distR="114300" simplePos="0" relativeHeight="251670528" behindDoc="0" locked="0" layoutInCell="1" allowOverlap="1" wp14:anchorId="73A2024F" wp14:editId="293F8F2E">
+              <wp:anchor distT="0" distB="0" distL="114300" distR="114300" simplePos="0" relativeHeight="251669504" behindDoc="0" locked="0" layoutInCell="1" allowOverlap="1" wp14:anchorId="73A2024F" wp14:editId="67F94A35">
                 <wp:simplePos x="0" y="0"/>
                 <wp:positionH relativeFrom="margin">
                   <wp:align>right</wp:align>
@@ -3425,7 +3417,7 @@
                                   <w:rFonts w:eastAsiaTheme="minorHAnsi"/>
                                 </w:rPr>
                               </w:pPr>
-                              <w:bookmarkStart w:id="23" w:name="_Ref451185744"/>
+                              <w:bookmarkStart w:id="30" w:name="_Ref451185744"/>
                               <w:r>
                                 <w:t xml:space="preserve">Figur </w:t>
                               </w:r>
@@ -3450,7 +3442,7 @@
                                 </w:rPr>
                                 <w:fldChar w:fldCharType="end"/>
                               </w:r>
-                              <w:bookmarkEnd w:id="23"/>
+                              <w:bookmarkEnd w:id="30"/>
                               <w:r>
                                 <w:t>: Pristjek220 fjern produkt</w:t>
                               </w:r>
@@ -3472,7 +3464,7 @@
                           </pic:cNvPicPr>
                         </pic:nvPicPr>
                         <pic:blipFill>
-                          <a:blip r:embed="rId30">
+                          <a:blip r:embed="rId28">
                             <a:extLst>
                               <a:ext uri="{28A0092B-C50C-407E-A947-70E740481C1C}">
                                 <a14:useLocalDpi xmlns:a14="http://schemas.microsoft.com/office/drawing/2010/main" val="0"/>
@@ -3501,7 +3493,7 @@
           </mc:Choice>
           <mc:Fallback>
             <w:pict>
-              <v:group w14:anchorId="73A2024F" id="Group 40" o:spid="_x0000_s1059" style="position:absolute;left:0;text-align:left;margin-left:51.95pt;margin-top:.8pt;width:103.15pt;height:66.8pt;z-index:251670528;mso-position-horizontal:right;mso-position-horizontal-relative:margin" coordsize="13100,8485" o:gfxdata="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">
+              <v:group w14:anchorId="73A2024F" id="Group 40" o:spid="_x0000_s1059" style="position:absolute;left:0;text-align:left;margin-left:51.95pt;margin-top:.8pt;width:103.15pt;height:66.8pt;z-index:251669504;mso-position-horizontal:right;mso-position-horizontal-relative:margin" coordsize="13100,8485" o:gfxdata="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">
                 <v:shape id="Text Box 41" o:spid="_x0000_s1060" type="#_x0000_t202" style="position:absolute;left:409;top:4364;width:12211;height:4121;visibility:visible;mso-wrap-style:square;v-text-anchor:top" o:gfxdata="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" stroked="f">
                   <v:textbox style="mso-fit-shape-to-text:t" inset="0,0,0,0">
                     <w:txbxContent>
@@ -3512,7 +3504,7 @@
                             <w:rFonts w:eastAsiaTheme="minorHAnsi"/>
                           </w:rPr>
                         </w:pPr>
-                        <w:bookmarkStart w:id="33" w:name="_Ref451185744"/>
+                        <w:bookmarkStart w:id="31" w:name="_Ref451185744"/>
                         <w:r>
                           <w:t xml:space="preserve">Figur </w:t>
                         </w:r>
@@ -3537,7 +3529,7 @@
                           </w:rPr>
                           <w:fldChar w:fldCharType="end"/>
                         </w:r>
-                        <w:bookmarkEnd w:id="33"/>
+                        <w:bookmarkEnd w:id="31"/>
                         <w:r>
                           <w:t>: Pristjek220 fjern produkt</w:t>
                         </w:r>
@@ -3546,7 +3538,7 @@
                   </v:textbox>
                 </v:shape>
                 <v:shape id="Picture 43" o:spid="_x0000_s1061" type="#_x0000_t75" style="position:absolute;width:13100;height:4222;visibility:visible;mso-wrap-style:square" o:gfxdata="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">
-                  <v:imagedata r:id="rId31" o:title=""/>
+                  <v:imagedata r:id="rId29" o:title=""/>
                   <v:path arrowok="t"/>
                 </v:shape>
                 <w10:wrap type="square" anchorx="margin"/>
@@ -3558,11 +3550,9 @@
       <w:r>
         <w:t xml:space="preserve">Forretningsmanageren har også muligheden for at fjerne produkter fra sin forretning, hvis </w:t>
       </w:r>
-      <w:proofErr w:type="spellStart"/>
-      <w:r>
-        <w:t>f.eks</w:t>
-      </w:r>
-      <w:proofErr w:type="spellEnd"/>
+      <w:r>
+        <w:t>f.eks.</w:t>
+      </w:r>
       <w:r>
         <w:t xml:space="preserve"> et produkt udgår af produktion</w:t>
       </w:r>
@@ -3602,8 +3592,6 @@
       <w:r>
         <w:t xml:space="preserve"> viser at for at fjerne et produkt for en forretning skal produktet indtastes og klikkes på fjern. Her efter vil et pop-up vindue med bekræftelse af fjernelse af produktet.</w:t>
       </w:r>
-      <w:bookmarkStart w:id="24" w:name="_GoBack"/>
-      <w:bookmarkEnd w:id="24"/>
     </w:p>
     <w:p/>
     <w:sectPr>
@@ -3614,53 +3602,6 @@
     </w:sectPr>
   </w:body>
 </w:document>
-</file>
-
-<file path=word/comments.xml><?xml version="1.0" encoding="utf-8"?>
-<w:comments xmlns:wpc="http://schemas.microsoft.com/office/word/2010/wordprocessingCanvas" xmlns:mc="http://schemas.openxmlformats.org/markup-compatibility/2006" xmlns:o="urn:schemas-microsoft-com:office:office" xmlns:r="http://schemas.openxmlformats.org/officeDocument/2006/relationships" xmlns:m="http://schemas.openxmlformats.org/officeDocument/2006/math" xmlns:v="urn:schemas-microsoft-com:vml" xmlns:wp14="http://schemas.microsoft.com/office/word/2010/wordprocessingDrawing" xmlns:wp="http://schemas.openxmlformats.org/drawingml/2006/wordprocessingDrawing" xmlns:w10="urn:schemas-microsoft-com:office:word" xmlns:w="http://schemas.openxmlformats.org/wordprocessingml/2006/main" xmlns:w14="http://schemas.microsoft.com/office/word/2010/wordml" xmlns:w15="http://schemas.microsoft.com/office/word/2012/wordml" xmlns:wpg="http://schemas.microsoft.com/office/word/2010/wordprocessingGroup" xmlns:wpi="http://schemas.microsoft.com/office/word/2010/wordprocessingInk" xmlns:wne="http://schemas.microsoft.com/office/word/2006/wordml" xmlns:wps="http://schemas.microsoft.com/office/word/2010/wordprocessingShape" mc:Ignorable="w14 w15 wp14">
-  <w:comment w:id="2" w:author="Nicklas Nielsen" w:date="2016-05-18T16:56:00Z" w:initials="NN">
-    <w:p>
-      <w:pPr>
-        <w:pStyle w:val="CommentText"/>
-      </w:pPr>
-      <w:r>
-        <w:rPr>
-          <w:rStyle w:val="CommentReference"/>
-        </w:rPr>
-        <w:annotationRef/>
-      </w:r>
-      <w:r>
-        <w:t>Bedre eksempel med billedet (flere muligheder) fordi så kan du komme ind på, at for ikke at fylde for meget eller noget. Er den begrænset til kun 3 forslag.</w:t>
-      </w:r>
-    </w:p>
-  </w:comment>
-  <w:comment w:id="5" w:author="Nicklas Nielsen" w:date="2016-05-18T17:14:00Z" w:initials="NN">
-    <w:p>
-      <w:pPr>
-        <w:pStyle w:val="CommentText"/>
-      </w:pPr>
-      <w:r>
-        <w:rPr>
-          <w:rStyle w:val="CommentReference"/>
-        </w:rPr>
-        <w:annotationRef/>
-      </w:r>
-      <w:r>
-        <w:t xml:space="preserve">Er ikke rigtig relevant. Og hvis det skal være med, så skal det ikke stå under Produkt beskrivelse. Derudover har forbrugeren flest funktionaliteter fordi han har brug for flest ikke fordi han er en primær bruger. </w:t>
-      </w:r>
-      <w:r>
-        <w:sym w:font="Wingdings" w:char="F04A"/>
-      </w:r>
-    </w:p>
-  </w:comment>
-</w:comments>
-</file>
-
-<file path=word/commentsExtended.xml><?xml version="1.0" encoding="utf-8"?>
-<w15:commentsEx xmlns:wpc="http://schemas.microsoft.com/office/word/2010/wordprocessingCanvas" xmlns:mc="http://schemas.openxmlformats.org/markup-compatibility/2006" xmlns:o="urn:schemas-microsoft-com:office:office" xmlns:r="http://schemas.openxmlformats.org/officeDocument/2006/relationships" xmlns:m="http://schemas.openxmlformats.org/officeDocument/2006/math" xmlns:v="urn:schemas-microsoft-com:vml" xmlns:wp14="http://schemas.microsoft.com/office/word/2010/wordprocessingDrawing" xmlns:wp="http://schemas.openxmlformats.org/drawingml/2006/wordprocessingDrawing" xmlns:w10="urn:schemas-microsoft-com:office:word" xmlns:w="http://schemas.openxmlformats.org/wordprocessingml/2006/main" xmlns:w14="http://schemas.microsoft.com/office/word/2010/wordml" xmlns:w15="http://schemas.microsoft.com/office/word/2012/wordml" xmlns:wpg="http://schemas.microsoft.com/office/word/2010/wordprocessingGroup" xmlns:wpi="http://schemas.microsoft.com/office/word/2010/wordprocessingInk" xmlns:wne="http://schemas.microsoft.com/office/word/2006/wordml" xmlns:wps="http://schemas.microsoft.com/office/word/2010/wordprocessingShape" mc:Ignorable="w14 w15 wp14">
-  <w15:commentEx w15:paraId="4830D570" w15:done="0"/>
-  <w15:commentEx w15:paraId="0AAC6AA3" w15:done="0"/>
-</w15:commentsEx>
 </file>
 
 <file path=word/numbering.xml><?xml version="1.0" encoding="utf-8"?>
@@ -3764,14 +3705,6 @@
     <w:abstractNumId w:val="0"/>
   </w:num>
 </w:numbering>
-</file>
-
-<file path=word/people.xml><?xml version="1.0" encoding="utf-8"?>
-<w15:people xmlns:wpc="http://schemas.microsoft.com/office/word/2010/wordprocessingCanvas" xmlns:mc="http://schemas.openxmlformats.org/markup-compatibility/2006" xmlns:o="urn:schemas-microsoft-com:office:office" xmlns:r="http://schemas.openxmlformats.org/officeDocument/2006/relationships" xmlns:m="http://schemas.openxmlformats.org/officeDocument/2006/math" xmlns:v="urn:schemas-microsoft-com:vml" xmlns:wp14="http://schemas.microsoft.com/office/word/2010/wordprocessingDrawing" xmlns:wp="http://schemas.openxmlformats.org/drawingml/2006/wordprocessingDrawing" xmlns:w10="urn:schemas-microsoft-com:office:word" xmlns:w="http://schemas.openxmlformats.org/wordprocessingml/2006/main" xmlns:w14="http://schemas.microsoft.com/office/word/2010/wordml" xmlns:w15="http://schemas.microsoft.com/office/word/2012/wordml" xmlns:wpg="http://schemas.microsoft.com/office/word/2010/wordprocessingGroup" xmlns:wpi="http://schemas.microsoft.com/office/word/2010/wordprocessingInk" xmlns:wne="http://schemas.microsoft.com/office/word/2006/wordml" xmlns:wps="http://schemas.microsoft.com/office/word/2010/wordprocessingShape" mc:Ignorable="w14 w15 wp14">
-  <w15:person w15:author="Nicklas Nielsen">
-    <w15:presenceInfo w15:providerId="Windows Live" w15:userId="9c54dd57f7133cce"/>
-  </w15:person>
-</w15:people>
 </file>
 
 <file path=word/styles.xml><?xml version="1.0" encoding="utf-8"?>
@@ -4963,7 +4896,7 @@
 </file>
 
 <file path=customXml/itemProps1.xml><?xml version="1.0" encoding="utf-8"?>
-<ds:datastoreItem xmlns:ds="http://schemas.openxmlformats.org/officeDocument/2006/customXml" ds:itemID="{EF6D77F0-6CF0-4869-BEAD-FE05DF5E8513}">
+<ds:datastoreItem xmlns:ds="http://schemas.openxmlformats.org/officeDocument/2006/customXml" ds:itemID="{306D616E-9840-4AC0-82BA-8BA1437F44D3}">
   <ds:schemaRefs>
     <ds:schemaRef ds:uri="http://schemas.openxmlformats.org/officeDocument/2006/bibliography"/>
   </ds:schemaRefs>

</xml_diff>

<commit_message>
Dokumentet Produkt beskrivelse.docx færdigt
</commit_message>
<xml_diff>
--- a/Rapport/Produkt beskrivelse.docx
+++ b/Rapport/Produkt beskrivelse.docx
@@ -98,9 +98,7 @@
       <w:r>
         <w:t>Delte funktionaliteter</w:t>
       </w:r>
-      <w:bookmarkStart w:id="2" w:name="_GoBack"/>
       <w:bookmarkEnd w:id="1"/>
-      <w:bookmarkEnd w:id="2"/>
     </w:p>
     <w:p>
       <w:r>
@@ -111,18 +109,18 @@
         <mc:AlternateContent>
           <mc:Choice Requires="wpg">
             <w:drawing>
-              <wp:anchor distT="0" distB="0" distL="114300" distR="114300" simplePos="0" relativeHeight="251673600" behindDoc="0" locked="0" layoutInCell="1" allowOverlap="1" wp14:anchorId="2ABF9C8A" wp14:editId="07AEDC48">
+              <wp:anchor distT="0" distB="0" distL="114300" distR="114300" simplePos="0" relativeHeight="251672576" behindDoc="0" locked="0" layoutInCell="1" allowOverlap="1" wp14:anchorId="48F144BA" wp14:editId="2AF2607C">
                 <wp:simplePos x="0" y="0"/>
                 <wp:positionH relativeFrom="column">
-                  <wp:posOffset>4761781</wp:posOffset>
+                  <wp:posOffset>4459857</wp:posOffset>
                 </wp:positionH>
                 <wp:positionV relativeFrom="paragraph">
                   <wp:posOffset>11765</wp:posOffset>
                 </wp:positionV>
-                <wp:extent cx="1304925" cy="1158240"/>
-                <wp:effectExtent l="0" t="0" r="9525" b="3810"/>
+                <wp:extent cx="1485001" cy="1158240"/>
+                <wp:effectExtent l="0" t="0" r="1270" b="3810"/>
                 <wp:wrapSquare wrapText="bothSides"/>
-                <wp:docPr id="4" name="Group 4"/>
+                <wp:docPr id="19" name="Group 19"/>
                 <wp:cNvGraphicFramePr/>
                 <a:graphic xmlns:a="http://schemas.openxmlformats.org/drawingml/2006/main">
                   <a:graphicData uri="http://schemas.microsoft.com/office/word/2010/wordprocessingGroup">
@@ -131,9 +129,9 @@
                       <wpg:grpSpPr>
                         <a:xfrm>
                           <a:off x="0" y="0"/>
-                          <a:ext cx="1304925" cy="1158240"/>
+                          <a:ext cx="1485001" cy="1158240"/>
                           <a:chOff x="0" y="0"/>
-                          <a:chExt cx="1304925" cy="1158240"/>
+                          <a:chExt cx="1485001" cy="1158240"/>
                         </a:xfrm>
                       </wpg:grpSpPr>
                       <pic:pic xmlns:pic="http://schemas.openxmlformats.org/drawingml/2006/picture">
@@ -157,8 +155,8 @@
                         </pic:blipFill>
                         <pic:spPr>
                           <a:xfrm>
-                            <a:off x="0" y="0"/>
-                            <a:ext cx="1304925" cy="876300"/>
+                            <a:off x="8626" y="0"/>
+                            <a:ext cx="1476375" cy="885825"/>
                           </a:xfrm>
                           <a:prstGeom prst="rect">
                             <a:avLst/>
@@ -166,12 +164,12 @@
                         </pic:spPr>
                       </pic:pic>
                       <wps:wsp>
-                        <wps:cNvPr id="3" name="Text Box 3"/>
+                        <wps:cNvPr id="7" name="Text Box 7"/>
                         <wps:cNvSpPr txBox="1"/>
                         <wps:spPr>
                           <a:xfrm>
                             <a:off x="0" y="888365"/>
-                            <a:ext cx="1304925" cy="269875"/>
+                            <a:ext cx="1475740" cy="269875"/>
                           </a:xfrm>
                           <a:prstGeom prst="rect">
                             <a:avLst/>
@@ -236,7 +234,7 @@
           </mc:Choice>
           <mc:Fallback>
             <w:pict>
-              <v:group w14:anchorId="2ABF9C8A" id="Group 4" o:spid="_x0000_s1026" style="position:absolute;left:0;text-align:left;margin-left:374.95pt;margin-top:.95pt;width:102.75pt;height:91.2pt;z-index:251673600" coordsize="13049,11582" o:gfxdata="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">
+              <v:group w14:anchorId="48F144BA" id="Group 19" o:spid="_x0000_s1026" style="position:absolute;left:0;text-align:left;margin-left:351.15pt;margin-top:.95pt;width:116.95pt;height:91.2pt;z-index:251672576" coordsize="14850,11582" o:gfxdata="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">
                 <v:shapetype id="_x0000_t75" coordsize="21600,21600" o:spt="75" o:preferrelative="t" path="m@4@5l@4@11@9@11@9@5xe" filled="f" stroked="f">
                   <v:stroke joinstyle="miter"/>
                   <v:formulas>
@@ -256,7 +254,7 @@
                   <v:path o:extrusionok="f" gradientshapeok="t" o:connecttype="rect"/>
                   <o:lock v:ext="edit" aspectratio="t"/>
                 </v:shapetype>
-                <v:shape id="Picture 1" o:spid="_x0000_s1027" type="#_x0000_t75" style="position:absolute;width:13049;height:8763;visibility:visible;mso-wrap-style:square" o:gfxdata="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">
+                <v:shape id="Picture 1" o:spid="_x0000_s1027" type="#_x0000_t75" style="position:absolute;left:86;width:14764;height:8858;visibility:visible;mso-wrap-style:square" o:gfxdata="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">
                   <v:imagedata r:id="rId7" o:title=""/>
                   <v:path arrowok="t"/>
                 </v:shape>
@@ -264,7 +262,7 @@
                   <v:stroke joinstyle="miter"/>
                   <v:path gradientshapeok="t" o:connecttype="rect"/>
                 </v:shapetype>
-                <v:shape id="Text Box 3" o:spid="_x0000_s1028" type="#_x0000_t202" style="position:absolute;top:8883;width:13049;height:2699;visibility:visible;mso-wrap-style:square;v-text-anchor:top" o:gfxdata="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" stroked="f">
+                <v:shape id="Text Box 7" o:spid="_x0000_s1028" type="#_x0000_t202" style="position:absolute;top:8883;width:14757;height:2699;visibility:visible;mso-wrap-style:square;v-text-anchor:top" o:gfxdata="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" stroked="f">
                   <v:textbox style="mso-fit-shape-to-text:t" inset="0,0,0,0">
                     <w:txbxContent>
                       <w:p>
@@ -382,13 +380,32 @@
         <w:t xml:space="preserve">er der blevet skrevet </w:t>
       </w:r>
       <w:r>
-        <w:t>”is ”</w:t>
+        <w:t>”</w:t>
+      </w:r>
+      <w:proofErr w:type="spellStart"/>
+      <w:r>
+        <w:t>cho</w:t>
+      </w:r>
+      <w:proofErr w:type="spellEnd"/>
+      <w:r>
+        <w:t>”</w:t>
       </w:r>
       <w:r>
         <w:t xml:space="preserve">, hvor autofuldførelse så anbefaler </w:t>
       </w:r>
       <w:r>
-        <w:t>de tre første produkter der starter med ”is ”</w:t>
+        <w:t>de tre før</w:t>
+      </w:r>
+      <w:r>
+        <w:t>ste produkter der starter med ”</w:t>
+      </w:r>
+      <w:proofErr w:type="spellStart"/>
+      <w:r>
+        <w:t>cho</w:t>
+      </w:r>
+      <w:proofErr w:type="spellEnd"/>
+      <w:r>
+        <w:t>”</w:t>
       </w:r>
       <w:r>
         <w:t>,</w:t>
@@ -436,7 +453,10 @@
         <w:t>antal som gruppen havde sat.</w:t>
       </w:r>
     </w:p>
-    <w:p/>
+    <w:p>
+      <w:bookmarkStart w:id="2" w:name="_GoBack"/>
+      <w:bookmarkEnd w:id="2"/>
+    </w:p>
     <w:p>
       <w:pPr>
         <w:pStyle w:val="Heading2"/>
@@ -456,7 +476,7 @@
         <mc:AlternateContent>
           <mc:Choice Requires="wpg">
             <w:drawing>
-              <wp:anchor distT="0" distB="0" distL="114300" distR="114300" simplePos="0" relativeHeight="251658240" behindDoc="0" locked="0" layoutInCell="1" allowOverlap="1" wp14:anchorId="13DA7BED" wp14:editId="30B318BA">
+              <wp:anchor distT="0" distB="0" distL="114300" distR="114300" simplePos="0" relativeHeight="251657216" behindDoc="0" locked="0" layoutInCell="1" allowOverlap="1" wp14:anchorId="13DA7BED" wp14:editId="0D95D7CB">
                 <wp:simplePos x="0" y="0"/>
                 <wp:positionH relativeFrom="margin">
                   <wp:align>right</wp:align>
@@ -586,7 +606,7 @@
           </mc:Choice>
           <mc:Fallback>
             <w:pict>
-              <v:group w14:anchorId="13DA7BED" id="Group 2" o:spid="_x0000_s1029" style="position:absolute;left:0;text-align:left;margin-left:70.75pt;margin-top:.75pt;width:121.95pt;height:171.35pt;z-index:251658240;mso-position-horizontal:right;mso-position-horizontal-relative:margin;mso-height-relative:margin" coordsize="15487,21767" o:gfxdata="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">
+              <v:group w14:anchorId="13DA7BED" id="Group 2" o:spid="_x0000_s1029" style="position:absolute;left:0;text-align:left;margin-left:70.75pt;margin-top:.75pt;width:121.95pt;height:171.35pt;z-index:251657216;mso-position-horizontal:right;mso-position-horizontal-relative:margin;mso-height-relative:margin" coordsize="15487,21767" o:gfxdata="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">
                 <v:shape id="Text Box 5" o:spid="_x0000_s1030" type="#_x0000_t202" style="position:absolute;left:614;top:17646;width:14871;height:4121;visibility:visible;mso-wrap-style:square;v-text-anchor:top" o:gfxdata="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" stroked="f">
                   <v:textbox style="mso-fit-shape-to-text:t" inset="0,0,0,0">
                     <w:txbxContent>
@@ -934,7 +954,7 @@
         <mc:AlternateContent>
           <mc:Choice Requires="wpg">
             <w:drawing>
-              <wp:anchor distT="0" distB="0" distL="114300" distR="114300" simplePos="0" relativeHeight="251659264" behindDoc="0" locked="0" layoutInCell="1" allowOverlap="1" wp14:anchorId="4B80CEB4" wp14:editId="61C86F16">
+              <wp:anchor distT="0" distB="0" distL="114300" distR="114300" simplePos="0" relativeHeight="251658240" behindDoc="0" locked="0" layoutInCell="1" allowOverlap="1" wp14:anchorId="4B80CEB4" wp14:editId="48844BD4">
                 <wp:simplePos x="0" y="0"/>
                 <wp:positionH relativeFrom="margin">
                   <wp:posOffset>4705038</wp:posOffset>
@@ -1067,7 +1087,7 @@
           </mc:Choice>
           <mc:Fallback>
             <w:pict>
-              <v:group w14:anchorId="4B80CEB4" id="Group 12" o:spid="_x0000_s1032" style="position:absolute;left:0;text-align:left;margin-left:370.5pt;margin-top:19.15pt;width:112pt;height:87.2pt;z-index:251659264;mso-position-horizontal-relative:margin" coordsize="14224,11075" o:gfxdata="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">
+              <v:group w14:anchorId="4B80CEB4" id="Group 12" o:spid="_x0000_s1032" style="position:absolute;left:0;text-align:left;margin-left:370.5pt;margin-top:19.15pt;width:112pt;height:87.2pt;z-index:251658240;mso-position-horizontal-relative:margin" coordsize="14224,11075" o:gfxdata="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">
                 <v:shape id="Picture 10" o:spid="_x0000_s1033" type="#_x0000_t75" style="position:absolute;width:14224;height:6108;visibility:visible;mso-wrap-style:square" o:gfxdata="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">
                   <v:imagedata r:id="rId11" o:title=""/>
                   <v:path arrowok="t"/>
@@ -1332,7 +1352,7 @@
         <mc:AlternateContent>
           <mc:Choice Requires="wpg">
             <w:drawing>
-              <wp:anchor distT="0" distB="0" distL="114300" distR="114300" simplePos="0" relativeHeight="251661312" behindDoc="0" locked="0" layoutInCell="1" allowOverlap="1" wp14:anchorId="75F71881" wp14:editId="615A7ED3">
+              <wp:anchor distT="0" distB="0" distL="114300" distR="114300" simplePos="0" relativeHeight="251660288" behindDoc="0" locked="0" layoutInCell="1" allowOverlap="1" wp14:anchorId="75F71881" wp14:editId="165DEFFD">
                 <wp:simplePos x="0" y="0"/>
                 <wp:positionH relativeFrom="margin">
                   <wp:align>right</wp:align>
@@ -1467,7 +1487,7 @@
           </mc:Choice>
           <mc:Fallback>
             <w:pict>
-              <v:group w14:anchorId="75F71881" id="Group 18" o:spid="_x0000_s1035" style="position:absolute;left:0;text-align:left;margin-left:78.8pt;margin-top:44.95pt;width:130pt;height:137.7pt;z-index:251661312;mso-position-horizontal:right;mso-position-horizontal-relative:margin;mso-width-relative:margin;mso-height-relative:margin" coordsize="16513,17489" o:gfxdata="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">
+              <v:group w14:anchorId="75F71881" id="Group 18" o:spid="_x0000_s1035" style="position:absolute;left:0;text-align:left;margin-left:78.8pt;margin-top:44.95pt;width:130pt;height:137.7pt;z-index:251660288;mso-position-horizontal:right;mso-position-horizontal-relative:margin;mso-width-relative:margin;mso-height-relative:margin" coordsize="16513,17489" o:gfxdata="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">
                 <v:shape id="Picture 16" o:spid="_x0000_s1036" type="#_x0000_t75" style="position:absolute;left:136;width:16377;height:12096;visibility:visible;mso-wrap-style:square" o:gfxdata="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">
                   <v:imagedata r:id="rId13" o:title=""/>
                   <v:path arrowok="t"/>
@@ -1573,7 +1593,7 @@
         <mc:AlternateContent>
           <mc:Choice Requires="wpg">
             <w:drawing>
-              <wp:anchor distT="0" distB="0" distL="114300" distR="114300" simplePos="0" relativeHeight="251660288" behindDoc="0" locked="0" layoutInCell="1" allowOverlap="1" wp14:anchorId="366DF39E" wp14:editId="67C04AB4">
+              <wp:anchor distT="0" distB="0" distL="114300" distR="114300" simplePos="0" relativeHeight="251659264" behindDoc="0" locked="0" layoutInCell="1" allowOverlap="1" wp14:anchorId="366DF39E" wp14:editId="2CCC8CEF">
                 <wp:simplePos x="0" y="0"/>
                 <wp:positionH relativeFrom="margin">
                   <wp:posOffset>-115740</wp:posOffset>
@@ -1701,7 +1721,7 @@
           </mc:Choice>
           <mc:Fallback>
             <w:pict>
-              <v:group w14:anchorId="366DF39E" id="Group 15" o:spid="_x0000_s1038" style="position:absolute;left:0;text-align:left;margin-left:-9.1pt;margin-top:4.7pt;width:327.75pt;height:134.35pt;z-index:251660288;mso-position-horizontal-relative:margin" coordsize="41624,17062" o:gfxdata="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">
+              <v:group w14:anchorId="366DF39E" id="Group 15" o:spid="_x0000_s1038" style="position:absolute;left:0;text-align:left;margin-left:-9.1pt;margin-top:4.7pt;width:327.75pt;height:134.35pt;z-index:251659264;mso-position-horizontal-relative:margin" coordsize="41624,17062" o:gfxdata="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">
                 <v:shape id="Picture 13" o:spid="_x0000_s1039" type="#_x0000_t75" style="position:absolute;width:41624;height:14706;visibility:visible;mso-wrap-style:square" o:gfxdata="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">
                   <v:imagedata r:id="rId15" o:title=""/>
                   <v:path arrowok="t"/>
@@ -1764,7 +1784,7 @@
         <mc:AlternateContent>
           <mc:Choice Requires="wpg">
             <w:drawing>
-              <wp:anchor distT="0" distB="0" distL="114300" distR="114300" simplePos="0" relativeHeight="251663360" behindDoc="0" locked="0" layoutInCell="1" allowOverlap="1" wp14:anchorId="151D9A01" wp14:editId="56FEC45D">
+              <wp:anchor distT="0" distB="0" distL="114300" distR="114300" simplePos="0" relativeHeight="251662336" behindDoc="0" locked="0" layoutInCell="1" allowOverlap="1" wp14:anchorId="151D9A01" wp14:editId="3E47865D">
                 <wp:simplePos x="0" y="0"/>
                 <wp:positionH relativeFrom="margin">
                   <wp:align>right</wp:align>
@@ -1890,7 +1910,7 @@
           </mc:Choice>
           <mc:Fallback>
             <w:pict>
-              <v:group w14:anchorId="151D9A01" id="Group 25" o:spid="_x0000_s1041" style="position:absolute;left:0;text-align:left;margin-left:57pt;margin-top:.5pt;width:108.2pt;height:133.45pt;z-index:251663360;mso-position-horizontal:right;mso-position-horizontal-relative:margin" coordsize="13741,16948" o:gfxdata="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">
+              <v:group w14:anchorId="151D9A01" id="Group 25" o:spid="_x0000_s1041" style="position:absolute;left:0;text-align:left;margin-left:57pt;margin-top:.5pt;width:108.2pt;height:133.45pt;z-index:251662336;mso-position-horizontal:right;mso-position-horizontal-relative:margin" coordsize="13741,16948" o:gfxdata="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">
                 <v:shape id="Picture 22" o:spid="_x0000_s1042" type="#_x0000_t75" style="position:absolute;width:13741;height:12960;visibility:visible;mso-wrap-style:square" o:gfxdata="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">
                   <v:imagedata r:id="rId17" o:title=""/>
                   <v:path arrowok="t"/>
@@ -2000,7 +2020,7 @@
         <mc:AlternateContent>
           <mc:Choice Requires="wpg">
             <w:drawing>
-              <wp:anchor distT="0" distB="0" distL="114300" distR="114300" simplePos="0" relativeHeight="251666432" behindDoc="0" locked="0" layoutInCell="1" allowOverlap="1" wp14:anchorId="2DEF1268" wp14:editId="06C00FFC">
+              <wp:anchor distT="0" distB="0" distL="114300" distR="114300" simplePos="0" relativeHeight="251665408" behindDoc="0" locked="0" layoutInCell="1" allowOverlap="1" wp14:anchorId="2DEF1268" wp14:editId="58FA79F2">
                 <wp:simplePos x="0" y="0"/>
                 <wp:positionH relativeFrom="margin">
                   <wp:align>right</wp:align>
@@ -2129,7 +2149,7 @@
           </mc:Choice>
           <mc:Fallback>
             <w:pict>
-              <v:group w14:anchorId="2DEF1268" id="Group 33" o:spid="_x0000_s1044" style="position:absolute;left:0;text-align:left;margin-left:54.1pt;margin-top:2.45pt;width:105.3pt;height:100.2pt;z-index:251666432;mso-position-horizontal:right;mso-position-horizontal-relative:margin" coordsize="13373,12730" o:gfxdata="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">
+              <v:group w14:anchorId="2DEF1268" id="Group 33" o:spid="_x0000_s1044" style="position:absolute;left:0;text-align:left;margin-left:54.1pt;margin-top:2.45pt;width:105.3pt;height:100.2pt;z-index:251665408;mso-position-horizontal:right;mso-position-horizontal-relative:margin" coordsize="13373,12730" o:gfxdata="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">
                 <v:shape id="Picture 31" o:spid="_x0000_s1045" type="#_x0000_t75" style="position:absolute;width:13373;height:10064;visibility:visible;mso-wrap-style:square" o:gfxdata="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">
                   <v:imagedata r:id="rId19" o:title=""/>
                   <v:path arrowok="t"/>
@@ -2276,7 +2296,7 @@
         <mc:AlternateContent>
           <mc:Choice Requires="wpg">
             <w:drawing>
-              <wp:anchor distT="0" distB="0" distL="114300" distR="114300" simplePos="0" relativeHeight="251664384" behindDoc="0" locked="0" layoutInCell="1" allowOverlap="1" wp14:anchorId="288561E1" wp14:editId="1131F51D">
+              <wp:anchor distT="0" distB="0" distL="114300" distR="114300" simplePos="0" relativeHeight="251663360" behindDoc="0" locked="0" layoutInCell="1" allowOverlap="1" wp14:anchorId="288561E1" wp14:editId="1C2522CA">
                 <wp:simplePos x="0" y="0"/>
                 <wp:positionH relativeFrom="margin">
                   <wp:align>right</wp:align>
@@ -2405,7 +2425,7 @@
           </mc:Choice>
           <mc:Fallback>
             <w:pict>
-              <v:group w14:anchorId="288561E1" id="Group 8" o:spid="_x0000_s1047" style="position:absolute;left:0;text-align:left;margin-left:43pt;margin-top:.4pt;width:94.2pt;height:92.05pt;z-index:251664384;mso-position-horizontal:right;mso-position-horizontal-relative:margin" coordsize="11963,11690" o:gfxdata="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">
+              <v:group w14:anchorId="288561E1" id="Group 8" o:spid="_x0000_s1047" style="position:absolute;left:0;text-align:left;margin-left:43pt;margin-top:.4pt;width:94.2pt;height:92.05pt;z-index:251663360;mso-position-horizontal:right;mso-position-horizontal-relative:margin" coordsize="11963,11690" o:gfxdata="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">
                 <v:shape id="Picture 9" o:spid="_x0000_s1048" type="#_x0000_t75" style="position:absolute;width:11963;height:7505;visibility:visible;mso-wrap-style:square" o:gfxdata="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">
                   <v:imagedata r:id="rId21" o:title=""/>
                   <v:path arrowok="t"/>
@@ -2556,7 +2576,7 @@
         <mc:AlternateContent>
           <mc:Choice Requires="wpg">
             <w:drawing>
-              <wp:anchor distT="0" distB="0" distL="114300" distR="114300" simplePos="0" relativeHeight="251665408" behindDoc="0" locked="0" layoutInCell="1" allowOverlap="1" wp14:anchorId="0B7CC5DE" wp14:editId="449526B6">
+              <wp:anchor distT="0" distB="0" distL="114300" distR="114300" simplePos="0" relativeHeight="251664384" behindDoc="0" locked="0" layoutInCell="1" allowOverlap="1" wp14:anchorId="0B7CC5DE" wp14:editId="57B46C1C">
                 <wp:simplePos x="0" y="0"/>
                 <wp:positionH relativeFrom="margin">
                   <wp:align>right</wp:align>
@@ -2682,7 +2702,7 @@
           </mc:Choice>
           <mc:Fallback>
             <w:pict>
-              <v:group w14:anchorId="0B7CC5DE" id="Group 30" o:spid="_x0000_s1050" style="position:absolute;left:0;text-align:left;margin-left:43.9pt;margin-top:26.45pt;width:95.1pt;height:59.85pt;z-index:251665408;mso-position-horizontal:right;mso-position-horizontal-relative:margin" coordsize="12077,7601" o:gfxdata="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">
+              <v:group w14:anchorId="0B7CC5DE" id="Group 30" o:spid="_x0000_s1050" style="position:absolute;left:0;text-align:left;margin-left:43.9pt;margin-top:26.45pt;width:95.1pt;height:59.85pt;z-index:251664384;mso-position-horizontal:right;mso-position-horizontal-relative:margin" coordsize="12077,7601" o:gfxdata="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">
                 <v:shape id="Picture 28" o:spid="_x0000_s1051" type="#_x0000_t75" style="position:absolute;width:12077;height:3683;visibility:visible;mso-wrap-style:square" o:gfxdata="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">
                   <v:imagedata r:id="rId23" o:title=""/>
                   <v:path arrowok="t"/>
@@ -2837,7 +2857,7 @@
         <mc:AlternateContent>
           <mc:Choice Requires="wpg">
             <w:drawing>
-              <wp:anchor distT="0" distB="0" distL="114300" distR="114300" simplePos="0" relativeHeight="251667456" behindDoc="0" locked="0" layoutInCell="1" allowOverlap="1" wp14:anchorId="68DD1ABD" wp14:editId="28FAF168">
+              <wp:anchor distT="0" distB="0" distL="114300" distR="114300" simplePos="0" relativeHeight="251666432" behindDoc="0" locked="0" layoutInCell="1" allowOverlap="1" wp14:anchorId="68DD1ABD" wp14:editId="3FA44803">
                 <wp:simplePos x="0" y="0"/>
                 <wp:positionH relativeFrom="column">
                   <wp:posOffset>3769417</wp:posOffset>
@@ -2966,7 +2986,7 @@
           </mc:Choice>
           <mc:Fallback>
             <w:pict>
-              <v:group w14:anchorId="68DD1ABD" id="Group 37" o:spid="_x0000_s1053" style="position:absolute;left:0;text-align:left;margin-left:296.8pt;margin-top:9.55pt;width:193.2pt;height:50.8pt;z-index:251667456" coordsize="24536,6451" o:gfxdata="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">
+              <v:group w14:anchorId="68DD1ABD" id="Group 37" o:spid="_x0000_s1053" style="position:absolute;left:0;text-align:left;margin-left:296.8pt;margin-top:9.55pt;width:193.2pt;height:50.8pt;z-index:251666432" coordsize="24536,6451" o:gfxdata="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">
                 <v:shape id="Picture 35" o:spid="_x0000_s1054" type="#_x0000_t75" style="position:absolute;width:24536;height:3479;visibility:visible;mso-wrap-style:square" o:gfxdata="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">
                   <v:imagedata r:id="rId25" o:title=""/>
                   <v:path arrowok="t"/>
@@ -3141,7 +3161,7 @@
         <mc:AlternateContent>
           <mc:Choice Requires="wpg">
             <w:drawing>
-              <wp:anchor distT="0" distB="0" distL="114300" distR="114300" simplePos="0" relativeHeight="251668480" behindDoc="0" locked="0" layoutInCell="1" allowOverlap="1" wp14:anchorId="0F14B2E8" wp14:editId="3E0BDBBA">
+              <wp:anchor distT="0" distB="0" distL="114300" distR="114300" simplePos="0" relativeHeight="251667456" behindDoc="0" locked="0" layoutInCell="1" allowOverlap="1" wp14:anchorId="0F14B2E8" wp14:editId="1C6B6CC4">
                 <wp:simplePos x="0" y="0"/>
                 <wp:positionH relativeFrom="column">
                   <wp:posOffset>3596640</wp:posOffset>
@@ -3270,7 +3290,7 @@
           </mc:Choice>
           <mc:Fallback>
             <w:pict>
-              <v:group w14:anchorId="0F14B2E8" id="Group 26" o:spid="_x0000_s1056" style="position:absolute;left:0;text-align:left;margin-left:283.2pt;margin-top:11.95pt;width:192.35pt;height:58.2pt;z-index:251668480;mso-height-relative:margin" coordsize="24428,6928" o:gfxdata="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">
+              <v:group w14:anchorId="0F14B2E8" id="Group 26" o:spid="_x0000_s1056" style="position:absolute;left:0;text-align:left;margin-left:283.2pt;margin-top:11.95pt;width:192.35pt;height:58.2pt;z-index:251667456;mso-height-relative:margin" coordsize="24428,6928" o:gfxdata="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">
                 <v:shape id="Picture 27" o:spid="_x0000_s1057" type="#_x0000_t75" style="position:absolute;width:24428;height:4413;visibility:visible;mso-wrap-style:square" o:gfxdata="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">
                   <v:imagedata r:id="rId27" o:title=""/>
                   <v:path arrowok="t"/>
@@ -3364,7 +3384,7 @@
         <mc:AlternateContent>
           <mc:Choice Requires="wpg">
             <w:drawing>
-              <wp:anchor distT="0" distB="0" distL="114300" distR="114300" simplePos="0" relativeHeight="251669504" behindDoc="0" locked="0" layoutInCell="1" allowOverlap="1" wp14:anchorId="73A2024F" wp14:editId="67F94A35">
+              <wp:anchor distT="0" distB="0" distL="114300" distR="114300" simplePos="0" relativeHeight="251668480" behindDoc="0" locked="0" layoutInCell="1" allowOverlap="1" wp14:anchorId="73A2024F" wp14:editId="60384E3A">
                 <wp:simplePos x="0" y="0"/>
                 <wp:positionH relativeFrom="margin">
                   <wp:align>right</wp:align>
@@ -3493,7 +3513,7 @@
           </mc:Choice>
           <mc:Fallback>
             <w:pict>
-              <v:group w14:anchorId="73A2024F" id="Group 40" o:spid="_x0000_s1059" style="position:absolute;left:0;text-align:left;margin-left:51.95pt;margin-top:.8pt;width:103.15pt;height:66.8pt;z-index:251669504;mso-position-horizontal:right;mso-position-horizontal-relative:margin" coordsize="13100,8485" o:gfxdata="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">
+              <v:group w14:anchorId="73A2024F" id="Group 40" o:spid="_x0000_s1059" style="position:absolute;left:0;text-align:left;margin-left:51.95pt;margin-top:.8pt;width:103.15pt;height:66.8pt;z-index:251668480;mso-position-horizontal:right;mso-position-horizontal-relative:margin" coordsize="13100,8485" o:gfxdata="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">
                 <v:shape id="Text Box 41" o:spid="_x0000_s1060" type="#_x0000_t202" style="position:absolute;left:409;top:4364;width:12211;height:4121;visibility:visible;mso-wrap-style:square;v-text-anchor:top" o:gfxdata="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" stroked="f">
                   <v:textbox style="mso-fit-shape-to-text:t" inset="0,0,0,0">
                     <w:txbxContent>
@@ -4896,7 +4916,7 @@
 </file>
 
 <file path=customXml/itemProps1.xml><?xml version="1.0" encoding="utf-8"?>
-<ds:datastoreItem xmlns:ds="http://schemas.openxmlformats.org/officeDocument/2006/customXml" ds:itemID="{306D616E-9840-4AC0-82BA-8BA1437F44D3}">
+<ds:datastoreItem xmlns:ds="http://schemas.openxmlformats.org/officeDocument/2006/customXml" ds:itemID="{537E2DD9-5965-4621-9984-2455DC7A4382}">
   <ds:schemaRefs>
     <ds:schemaRef ds:uri="http://schemas.openxmlformats.org/officeDocument/2006/bibliography"/>
   </ds:schemaRefs>

</xml_diff>